<commit_message>
Nearly finished the lit review.
</commit_message>
<xml_diff>
--- a/Documents/TestProposal.docx
+++ b/Documents/TestProposal.docx
@@ -6000,7 +6000,10 @@
       </w:r>
       <w:proofErr w:type="spellEnd"/>
       <w:r>
-        <w:t xml:space="preserve"> (MFC), which is the linear cosine transform of the log power spectrum but scaled to the non-linear Mel Scale.</w:t>
+        <w:t xml:space="preserve"> (MFC), which is the linear cosine transform of the log power spectrum but</w:t>
+      </w:r>
+      <w:r>
+        <w:t xml:space="preserve"> scaled to the non-linear Mel Scale.</w:t>
       </w:r>
       <w:r>
         <w:t xml:space="preserve"> </w:t>
@@ -6100,105 +6103,171 @@
         <w:t>:</w:t>
       </w:r>
     </w:p>
-    <w:p>
-      <m:oMathPara>
-        <m:oMath>
-          <m:r>
-            <w:rPr>
-              <w:rFonts w:ascii="Cambria Math" w:hAnsi="Cambria Math"/>
-            </w:rPr>
-            <m:t>m=2595</m:t>
-          </m:r>
-          <m:func>
-            <m:funcPr>
-              <m:ctrlPr>
+    <w:tbl>
+      <w:tblPr>
+        <w:tblStyle w:val="TableGrid"/>
+        <w:tblW w:w="0" w:type="auto"/>
+        <w:tblBorders>
+          <w:top w:val="none" w:sz="0" w:space="0" w:color="auto"/>
+          <w:left w:val="none" w:sz="0" w:space="0" w:color="auto"/>
+          <w:bottom w:val="none" w:sz="0" w:space="0" w:color="auto"/>
+          <w:right w:val="none" w:sz="0" w:space="0" w:color="auto"/>
+          <w:insideH w:val="none" w:sz="0" w:space="0" w:color="auto"/>
+          <w:insideV w:val="none" w:sz="0" w:space="0" w:color="auto"/>
+        </w:tblBorders>
+        <w:tblLook w:val="04A0" w:firstRow="1" w:lastRow="0" w:firstColumn="1" w:lastColumn="0" w:noHBand="0" w:noVBand="1"/>
+      </w:tblPr>
+      <w:tblGrid>
+        <w:gridCol w:w="7338"/>
+        <w:gridCol w:w="1898"/>
+      </w:tblGrid>
+      <w:tr>
+        <w:tc>
+          <w:tcPr>
+            <w:tcW w:w="7338" w:type="dxa"/>
+            <w:vAlign w:val="center"/>
+          </w:tcPr>
+          <w:p>
+            <w:pPr>
+              <w:jc w:val="center"/>
+            </w:pPr>
+            <m:oMathPara>
+              <m:oMath>
+                <m:r>
+                  <w:rPr>
+                    <w:rFonts w:ascii="Cambria Math" w:hAnsi="Cambria Math"/>
+                  </w:rPr>
+                  <m:t>m=2595</m:t>
+                </m:r>
+                <m:func>
+                  <m:funcPr>
+                    <m:ctrlPr>
+                      <w:rPr>
+                        <w:rFonts w:ascii="Cambria Math" w:hAnsi="Cambria Math"/>
+                        <w:i/>
+                      </w:rPr>
+                    </m:ctrlPr>
+                  </m:funcPr>
+                  <m:fName>
+                    <m:sSub>
+                      <m:sSubPr>
+                        <m:ctrlPr>
+                          <w:rPr>
+                            <w:rFonts w:ascii="Cambria Math" w:hAnsi="Cambria Math"/>
+                            <w:i/>
+                          </w:rPr>
+                        </m:ctrlPr>
+                      </m:sSubPr>
+                      <m:e>
+                        <m:r>
+                          <m:rPr>
+                            <m:sty m:val="p"/>
+                          </m:rPr>
+                          <w:rPr>
+                            <w:rFonts w:ascii="Cambria Math" w:hAnsi="Cambria Math"/>
+                          </w:rPr>
+                          <m:t>log</m:t>
+                        </m:r>
+                      </m:e>
+                      <m:sub>
+                        <m:r>
+                          <w:rPr>
+                            <w:rFonts w:ascii="Cambria Math" w:hAnsi="Cambria Math"/>
+                          </w:rPr>
+                          <m:t>10</m:t>
+                        </m:r>
+                      </m:sub>
+                    </m:sSub>
+                  </m:fName>
+                  <m:e>
+                    <m:d>
+                      <m:dPr>
+                        <m:ctrlPr>
+                          <w:rPr>
+                            <w:rFonts w:ascii="Cambria Math" w:hAnsi="Cambria Math"/>
+                            <w:i/>
+                          </w:rPr>
+                        </m:ctrlPr>
+                      </m:dPr>
+                      <m:e>
+                        <m:f>
+                          <m:fPr>
+                            <m:ctrlPr>
+                              <w:rPr>
+                                <w:rFonts w:ascii="Cambria Math" w:hAnsi="Cambria Math"/>
+                                <w:i/>
+                              </w:rPr>
+                            </m:ctrlPr>
+                          </m:fPr>
+                          <m:num>
+                            <m:r>
+                              <w:rPr>
+                                <w:rFonts w:ascii="Cambria Math" w:hAnsi="Cambria Math"/>
+                              </w:rPr>
+                              <m:t>f</m:t>
+                            </m:r>
+                          </m:num>
+                          <m:den>
+                            <m:r>
+                              <w:rPr>
+                                <w:rFonts w:ascii="Cambria Math" w:hAnsi="Cambria Math"/>
+                              </w:rPr>
+                              <m:t>700</m:t>
+                            </m:r>
+                          </m:den>
+                        </m:f>
+                        <m:r>
+                          <w:rPr>
+                            <w:rFonts w:ascii="Cambria Math" w:hAnsi="Cambria Math"/>
+                          </w:rPr>
+                          <m:t>+1</m:t>
+                        </m:r>
+                      </m:e>
+                    </m:d>
+                  </m:e>
+                </m:func>
+              </m:oMath>
+            </m:oMathPara>
+          </w:p>
+        </w:tc>
+        <w:tc>
+          <w:tcPr>
+            <w:tcW w:w="1898" w:type="dxa"/>
+            <w:vAlign w:val="center"/>
+          </w:tcPr>
+          <w:p>
+            <w:pPr>
+              <w:pStyle w:val="Caption"/>
+            </w:pPr>
+            <w:r>
+              <w:t>(</w:t>
+            </w:r>
+            <w:fldSimple w:instr=" STYLEREF 1 \s ">
+              <w:r>
                 <w:rPr>
-                  <w:rFonts w:ascii="Cambria Math" w:hAnsi="Cambria Math"/>
-                  <w:i/>
+                  <w:noProof/>
                 </w:rPr>
-              </m:ctrlPr>
-            </m:funcPr>
-            <m:fName>
-              <m:sSub>
-                <m:sSubPr>
-                  <m:ctrlPr>
-                    <w:rPr>
-                      <w:rFonts w:ascii="Cambria Math" w:hAnsi="Cambria Math"/>
-                      <w:i/>
-                    </w:rPr>
-                  </m:ctrlPr>
-                </m:sSubPr>
-                <m:e>
-                  <m:r>
-                    <m:rPr>
-                      <m:sty m:val="p"/>
-                    </m:rPr>
-                    <w:rPr>
-                      <w:rFonts w:ascii="Cambria Math" w:hAnsi="Cambria Math"/>
-                    </w:rPr>
-                    <m:t>log</m:t>
-                  </m:r>
-                </m:e>
-                <m:sub>
-                  <m:r>
-                    <w:rPr>
-                      <w:rFonts w:ascii="Cambria Math" w:hAnsi="Cambria Math"/>
-                    </w:rPr>
-                    <m:t>10</m:t>
-                  </m:r>
-                </m:sub>
-              </m:sSub>
-            </m:fName>
-            <m:e>
-              <m:d>
-                <m:dPr>
-                  <m:ctrlPr>
-                    <w:rPr>
-                      <w:rFonts w:ascii="Cambria Math" w:hAnsi="Cambria Math"/>
-                      <w:i/>
-                    </w:rPr>
-                  </m:ctrlPr>
-                </m:dPr>
-                <m:e>
-                  <m:f>
-                    <m:fPr>
-                      <m:ctrlPr>
-                        <w:rPr>
-                          <w:rFonts w:ascii="Cambria Math" w:hAnsi="Cambria Math"/>
-                          <w:i/>
-                        </w:rPr>
-                      </m:ctrlPr>
-                    </m:fPr>
-                    <m:num>
-                      <m:r>
-                        <w:rPr>
-                          <w:rFonts w:ascii="Cambria Math" w:hAnsi="Cambria Math"/>
-                        </w:rPr>
-                        <m:t>f</m:t>
-                      </m:r>
-                    </m:num>
-                    <m:den>
-                      <m:r>
-                        <w:rPr>
-                          <w:rFonts w:ascii="Cambria Math" w:hAnsi="Cambria Math"/>
-                        </w:rPr>
-                        <m:t>700</m:t>
-                      </m:r>
-                    </m:den>
-                  </m:f>
-                  <m:r>
-                    <w:rPr>
-                      <w:rFonts w:ascii="Cambria Math" w:hAnsi="Cambria Math"/>
-                    </w:rPr>
-                    <m:t>+1</m:t>
-                  </m:r>
-                </m:e>
-              </m:d>
-            </m:e>
-          </m:func>
-        </m:oMath>
-      </m:oMathPara>
-    </w:p>
+                <w:t>2</w:t>
+              </w:r>
+            </w:fldSimple>
+            <w:r>
+              <w:noBreakHyphen/>
+            </w:r>
+            <w:fldSimple w:instr=" SEQ (_ \* ARABIC \s 1 ">
+              <w:r>
+                <w:rPr>
+                  <w:noProof/>
+                </w:rPr>
+                <w:t>1</w:t>
+              </w:r>
+            </w:fldSimple>
+            <w:r>
+              <w:t>)</w:t>
+            </w:r>
+          </w:p>
+        </w:tc>
+      </w:tr>
+    </w:tbl>
     <w:p>
       <w:r>
         <w:t xml:space="preserve">The process for extracting MFCCs from an input signal is similar to most other </w:t>
@@ -7436,181 +7505,244 @@
         <w:t>can be described as</w:t>
       </w:r>
     </w:p>
-    <w:p>
-      <w:pPr>
-        <w:jc w:val="right"/>
-      </w:pPr>
-      <m:oMathPara>
-        <m:oMath>
-          <m:r>
-            <w:rPr>
-              <w:rFonts w:ascii="Cambria Math" w:hAnsi="Cambria Math"/>
-            </w:rPr>
-            <m:t>C</m:t>
-          </m:r>
-          <m:d>
-            <m:dPr>
-              <m:ctrlPr>
+    <w:tbl>
+      <w:tblPr>
+        <w:tblStyle w:val="TableGrid"/>
+        <w:tblW w:w="0" w:type="auto"/>
+        <w:tblBorders>
+          <w:top w:val="none" w:sz="0" w:space="0" w:color="auto"/>
+          <w:left w:val="none" w:sz="0" w:space="0" w:color="auto"/>
+          <w:bottom w:val="none" w:sz="0" w:space="0" w:color="auto"/>
+          <w:right w:val="none" w:sz="0" w:space="0" w:color="auto"/>
+          <w:insideH w:val="none" w:sz="0" w:space="0" w:color="auto"/>
+          <w:insideV w:val="none" w:sz="0" w:space="0" w:color="auto"/>
+        </w:tblBorders>
+        <w:tblLook w:val="04A0" w:firstRow="1" w:lastRow="0" w:firstColumn="1" w:lastColumn="0" w:noHBand="0" w:noVBand="1"/>
+      </w:tblPr>
+      <w:tblGrid>
+        <w:gridCol w:w="7196"/>
+        <w:gridCol w:w="2040"/>
+      </w:tblGrid>
+      <w:tr>
+        <w:tc>
+          <w:tcPr>
+            <w:tcW w:w="7196" w:type="dxa"/>
+            <w:vAlign w:val="center"/>
+          </w:tcPr>
+          <w:p>
+            <w:pPr>
+              <w:jc w:val="center"/>
+            </w:pPr>
+            <m:oMathPara>
+              <m:oMath>
+                <m:r>
+                  <w:rPr>
+                    <w:rFonts w:ascii="Cambria Math" w:hAnsi="Cambria Math"/>
+                  </w:rPr>
+                  <m:t>C</m:t>
+                </m:r>
+                <m:d>
+                  <m:dPr>
+                    <m:ctrlPr>
+                      <w:rPr>
+                        <w:rFonts w:ascii="Cambria Math" w:hAnsi="Cambria Math"/>
+                        <w:i/>
+                      </w:rPr>
+                    </m:ctrlPr>
+                  </m:dPr>
+                  <m:e>
+                    <m:r>
+                      <w:rPr>
+                        <w:rFonts w:ascii="Cambria Math" w:hAnsi="Cambria Math"/>
+                      </w:rPr>
+                      <m:t>x,y</m:t>
+                    </m:r>
+                  </m:e>
+                </m:d>
+                <m:r>
+                  <w:rPr>
+                    <w:rFonts w:ascii="Cambria Math" w:hAnsi="Cambria Math"/>
+                  </w:rPr>
+                  <m:t>=</m:t>
+                </m:r>
+                <m:func>
+                  <m:funcPr>
+                    <m:ctrlPr>
+                      <w:rPr>
+                        <w:rFonts w:ascii="Cambria Math" w:hAnsi="Cambria Math"/>
+                      </w:rPr>
+                    </m:ctrlPr>
+                  </m:funcPr>
+                  <m:fName>
+                    <m:r>
+                      <m:rPr>
+                        <m:sty m:val="p"/>
+                      </m:rPr>
+                      <w:rPr>
+                        <w:rFonts w:ascii="Cambria Math" w:hAnsi="Cambria Math"/>
+                      </w:rPr>
+                      <m:t>min</m:t>
+                    </m:r>
+                    <m:ctrlPr>
+                      <w:rPr>
+                        <w:rFonts w:ascii="Cambria Math" w:hAnsi="Cambria Math"/>
+                        <w:i/>
+                      </w:rPr>
+                    </m:ctrlPr>
+                  </m:fName>
+                  <m:e>
+                    <m:d>
+                      <m:dPr>
+                        <m:ctrlPr>
+                          <w:rPr>
+                            <w:rFonts w:ascii="Cambria Math" w:hAnsi="Cambria Math"/>
+                            <w:i/>
+                          </w:rPr>
+                        </m:ctrlPr>
+                      </m:dPr>
+                      <m:e>
+                        <m:r>
+                          <w:rPr>
+                            <w:rFonts w:ascii="Cambria Math" w:hAnsi="Cambria Math"/>
+                          </w:rPr>
+                          <m:t>C</m:t>
+                        </m:r>
+                        <m:d>
+                          <m:dPr>
+                            <m:ctrlPr>
+                              <w:rPr>
+                                <w:rFonts w:ascii="Cambria Math" w:hAnsi="Cambria Math"/>
+                                <w:i/>
+                              </w:rPr>
+                            </m:ctrlPr>
+                          </m:dPr>
+                          <m:e>
+                            <m:r>
+                              <w:rPr>
+                                <w:rFonts w:ascii="Cambria Math" w:hAnsi="Cambria Math"/>
+                              </w:rPr>
+                              <m:t>x-1,y</m:t>
+                            </m:r>
+                          </m:e>
+                        </m:d>
+                        <m:r>
+                          <w:rPr>
+                            <w:rFonts w:ascii="Cambria Math" w:hAnsi="Cambria Math"/>
+                          </w:rPr>
+                          <m:t>, C</m:t>
+                        </m:r>
+                        <m:d>
+                          <m:dPr>
+                            <m:ctrlPr>
+                              <w:rPr>
+                                <w:rFonts w:ascii="Cambria Math" w:hAnsi="Cambria Math"/>
+                                <w:i/>
+                              </w:rPr>
+                            </m:ctrlPr>
+                          </m:dPr>
+                          <m:e>
+                            <m:r>
+                              <w:rPr>
+                                <w:rFonts w:ascii="Cambria Math" w:hAnsi="Cambria Math"/>
+                              </w:rPr>
+                              <m:t>x-1,y-1</m:t>
+                            </m:r>
+                          </m:e>
+                        </m:d>
+                        <m:r>
+                          <w:rPr>
+                            <w:rFonts w:ascii="Cambria Math" w:hAnsi="Cambria Math"/>
+                          </w:rPr>
+                          <m:t>,C</m:t>
+                        </m:r>
+                        <m:d>
+                          <m:dPr>
+                            <m:ctrlPr>
+                              <w:rPr>
+                                <w:rFonts w:ascii="Cambria Math" w:hAnsi="Cambria Math"/>
+                                <w:i/>
+                              </w:rPr>
+                            </m:ctrlPr>
+                          </m:dPr>
+                          <m:e>
+                            <m:r>
+                              <w:rPr>
+                                <w:rFonts w:ascii="Cambria Math" w:hAnsi="Cambria Math"/>
+                              </w:rPr>
+                              <m:t>x,y-1</m:t>
+                            </m:r>
+                          </m:e>
+                        </m:d>
+                      </m:e>
+                    </m:d>
+                  </m:e>
+                </m:func>
+                <m:r>
+                  <w:rPr>
+                    <w:rFonts w:ascii="Cambria Math" w:hAnsi="Cambria Math"/>
+                  </w:rPr>
+                  <m:t>+D</m:t>
+                </m:r>
+                <m:d>
+                  <m:dPr>
+                    <m:ctrlPr>
+                      <w:rPr>
+                        <w:rFonts w:ascii="Cambria Math" w:hAnsi="Cambria Math"/>
+                        <w:i/>
+                      </w:rPr>
+                    </m:ctrlPr>
+                  </m:dPr>
+                  <m:e>
+                    <m:r>
+                      <w:rPr>
+                        <w:rFonts w:ascii="Cambria Math" w:hAnsi="Cambria Math"/>
+                      </w:rPr>
+                      <m:t>x,y</m:t>
+                    </m:r>
+                  </m:e>
+                </m:d>
+              </m:oMath>
+            </m:oMathPara>
+          </w:p>
+        </w:tc>
+        <w:tc>
+          <w:tcPr>
+            <w:tcW w:w="2040" w:type="dxa"/>
+            <w:vAlign w:val="center"/>
+          </w:tcPr>
+          <w:p>
+            <w:pPr>
+              <w:pStyle w:val="Caption"/>
+            </w:pPr>
+            <w:r>
+              <w:t>(</w:t>
+            </w:r>
+            <w:fldSimple w:instr=" STYLEREF 1 \s ">
+              <w:r>
                 <w:rPr>
-                  <w:rFonts w:ascii="Cambria Math" w:hAnsi="Cambria Math"/>
-                  <w:i/>
+                  <w:noProof/>
                 </w:rPr>
-              </m:ctrlPr>
-            </m:dPr>
-            <m:e>
-              <m:r>
+                <w:t>2</w:t>
+              </w:r>
+            </w:fldSimple>
+            <w:r>
+              <w:noBreakHyphen/>
+            </w:r>
+            <w:fldSimple w:instr=" SEQ (_ \* ARABIC \s 1 ">
+              <w:r>
                 <w:rPr>
-                  <w:rFonts w:ascii="Cambria Math" w:hAnsi="Cambria Math"/>
+                  <w:noProof/>
                 </w:rPr>
-                <m:t>x,y</m:t>
-              </m:r>
-            </m:e>
-          </m:d>
-          <m:r>
-            <w:rPr>
-              <w:rFonts w:ascii="Cambria Math" w:hAnsi="Cambria Math"/>
-            </w:rPr>
-            <m:t>=</m:t>
-          </m:r>
-          <m:func>
-            <m:funcPr>
-              <m:ctrlPr>
-                <w:rPr>
-                  <w:rFonts w:ascii="Cambria Math" w:hAnsi="Cambria Math"/>
-                </w:rPr>
-              </m:ctrlPr>
-            </m:funcPr>
-            <m:fName>
-              <m:r>
-                <m:rPr>
-                  <m:sty m:val="p"/>
-                </m:rPr>
-                <w:rPr>
-                  <w:rFonts w:ascii="Cambria Math" w:hAnsi="Cambria Math"/>
-                </w:rPr>
-                <m:t>min</m:t>
-              </m:r>
-              <m:ctrlPr>
-                <w:rPr>
-                  <w:rFonts w:ascii="Cambria Math" w:hAnsi="Cambria Math"/>
-                  <w:i/>
-                </w:rPr>
-              </m:ctrlPr>
-            </m:fName>
-            <m:e>
-              <m:d>
-                <m:dPr>
-                  <m:ctrlPr>
-                    <w:rPr>
-                      <w:rFonts w:ascii="Cambria Math" w:hAnsi="Cambria Math"/>
-                      <w:i/>
-                    </w:rPr>
-                  </m:ctrlPr>
-                </m:dPr>
-                <m:e>
-                  <m:r>
-                    <w:rPr>
-                      <w:rFonts w:ascii="Cambria Math" w:hAnsi="Cambria Math"/>
-                    </w:rPr>
-                    <m:t>C</m:t>
-                  </m:r>
-                  <m:d>
-                    <m:dPr>
-                      <m:ctrlPr>
-                        <w:rPr>
-                          <w:rFonts w:ascii="Cambria Math" w:hAnsi="Cambria Math"/>
-                          <w:i/>
-                        </w:rPr>
-                      </m:ctrlPr>
-                    </m:dPr>
-                    <m:e>
-                      <m:r>
-                        <w:rPr>
-                          <w:rFonts w:ascii="Cambria Math" w:hAnsi="Cambria Math"/>
-                        </w:rPr>
-                        <m:t>x-1,y</m:t>
-                      </m:r>
-                    </m:e>
-                  </m:d>
-                  <m:r>
-                    <w:rPr>
-                      <w:rFonts w:ascii="Cambria Math" w:hAnsi="Cambria Math"/>
-                    </w:rPr>
-                    <m:t>, C</m:t>
-                  </m:r>
-                  <m:d>
-                    <m:dPr>
-                      <m:ctrlPr>
-                        <w:rPr>
-                          <w:rFonts w:ascii="Cambria Math" w:hAnsi="Cambria Math"/>
-                          <w:i/>
-                        </w:rPr>
-                      </m:ctrlPr>
-                    </m:dPr>
-                    <m:e>
-                      <m:r>
-                        <w:rPr>
-                          <w:rFonts w:ascii="Cambria Math" w:hAnsi="Cambria Math"/>
-                        </w:rPr>
-                        <m:t>x-1,y-1</m:t>
-                      </m:r>
-                    </m:e>
-                  </m:d>
-                  <m:r>
-                    <w:rPr>
-                      <w:rFonts w:ascii="Cambria Math" w:hAnsi="Cambria Math"/>
-                    </w:rPr>
-                    <m:t>,C</m:t>
-                  </m:r>
-                  <m:d>
-                    <m:dPr>
-                      <m:ctrlPr>
-                        <w:rPr>
-                          <w:rFonts w:ascii="Cambria Math" w:hAnsi="Cambria Math"/>
-                          <w:i/>
-                        </w:rPr>
-                      </m:ctrlPr>
-                    </m:dPr>
-                    <m:e>
-                      <m:r>
-                        <w:rPr>
-                          <w:rFonts w:ascii="Cambria Math" w:hAnsi="Cambria Math"/>
-                        </w:rPr>
-                        <m:t>x,y-1</m:t>
-                      </m:r>
-                    </m:e>
-                  </m:d>
-                </m:e>
-              </m:d>
-            </m:e>
-          </m:func>
-          <m:r>
-            <w:rPr>
-              <w:rFonts w:ascii="Cambria Math" w:hAnsi="Cambria Math"/>
-            </w:rPr>
-            <m:t>+D</m:t>
-          </m:r>
-          <m:d>
-            <m:dPr>
-              <m:ctrlPr>
-                <w:rPr>
-                  <w:rFonts w:ascii="Cambria Math" w:hAnsi="Cambria Math"/>
-                  <w:i/>
-                </w:rPr>
-              </m:ctrlPr>
-            </m:dPr>
-            <m:e>
-              <m:r>
-                <w:rPr>
-                  <w:rFonts w:ascii="Cambria Math" w:hAnsi="Cambria Math"/>
-                </w:rPr>
-                <m:t>x,y</m:t>
-              </m:r>
-            </m:e>
-          </m:d>
-        </m:oMath>
-      </m:oMathPara>
-    </w:p>
+                <w:t>2</w:t>
+              </w:r>
+            </w:fldSimple>
+            <w:r>
+              <w:t>)</w:t>
+            </w:r>
+          </w:p>
+        </w:tc>
+      </w:tr>
+    </w:tbl>
     <w:p>
       <w:proofErr w:type="gramStart"/>
       <w:r>
@@ -8345,12 +8477,7 @@
         <w:t>.</w:t>
       </w:r>
       <w:r>
-        <w:t xml:space="preserve"> Thus the model</w:t>
-      </w:r>
-      <w:bookmarkStart w:id="40" w:name="_GoBack"/>
-      <w:bookmarkEnd w:id="40"/>
-      <w:r>
-        <w:t xml:space="preserve"> can be defined in compact notation as </w:t>
+        <w:t xml:space="preserve"> Thus the model can be defined in compact notation as </w:t>
       </w:r>
       <m:oMath>
         <m:r>
@@ -8408,6 +8535,7 @@
         <w:rPr>
           <w:noProof/>
         </w:rPr>
+        <w:lastRenderedPageBreak/>
         <w:drawing>
           <wp:inline distT="0" distB="0" distL="0" distR="0" wp14:anchorId="097CB64A" wp14:editId="58D62B30">
             <wp:extent cx="3211195" cy="2179955"/>
@@ -8508,7 +8636,6 @@
     </w:p>
     <w:p>
       <w:r>
-        <w:lastRenderedPageBreak/>
         <w:t xml:space="preserve"> </w:t>
       </w:r>
       <w:r>
@@ -8571,6 +8698,67 @@
       <w:r>
         <w:t>.</w:t>
       </w:r>
+    </w:p>
+    <w:p>
+      <w:r>
+        <w:t xml:space="preserve">For the purposes of speech recognition a left-right topology is implemented, which constrains the state transitions to the current node or nodes to the right, similar to a forward propagating ANN. </w:t>
+      </w:r>
+      <w:r>
+        <w:t>A single HMM is generated for e</w:t>
+      </w:r>
+      <w:r>
+        <w:t xml:space="preserve">ach phoneme </w:t>
+      </w:r>
+      <w:r>
+        <w:t>per extraction method</w:t>
+      </w:r>
+      <w:r>
+        <w:t xml:space="preserve">, with each model being trained </w:t>
+      </w:r>
+      <w:r>
+        <w:t xml:space="preserve">via the aforementioned </w:t>
+      </w:r>
+      <w:r>
+        <w:rPr>
+          <w:i/>
+        </w:rPr>
+        <w:t>forward-backward algorithm</w:t>
+      </w:r>
+      <w:r>
+        <w:t xml:space="preserve">. The </w:t>
+      </w:r>
+      <w:r>
+        <w:rPr>
+          <w:i/>
+        </w:rPr>
+        <w:t xml:space="preserve">Viterbi algorithm </w:t>
+      </w:r>
+      <w:r>
+        <w:t xml:space="preserve">is used to determine the sequence path which would produce the final observed state sequence </w:t>
+      </w:r>
+      <w:r>
+        <w:fldChar w:fldCharType="begin"/>
+      </w:r>
+      <w:r>
+        <w:instrText xml:space="preserve"> ADDIN EN.CITE &lt;EndNote&gt;&lt;Cite&gt;&lt;Author&gt;Young&lt;/Author&gt;&lt;Year&gt;1997&lt;/Year&gt;&lt;RecNum&gt;50&lt;/RecNum&gt;&lt;DisplayText&gt;[22]&lt;/DisplayText&gt;&lt;record&gt;&lt;rec-number&gt;50&lt;/rec-number&gt;&lt;foreign-keys&gt;&lt;key app="EN" db-id="wzt5svszmf0vtfe9aedxxvex2zaaz0a0zxff" timestamp="1398656248"&gt;50&lt;/key&gt;&lt;/foreign-keys&gt;&lt;ref-type name="Book"&gt;6&lt;/ref-type&gt;&lt;contributors&gt;&lt;authors&gt;&lt;author&gt;Young, Steve&lt;/author&gt;&lt;author&gt;Evermann, Gunnar&lt;/author&gt;&lt;author&gt;Kershaw, Dan&lt;/author&gt;&lt;author&gt;Moore, Gareth&lt;/author&gt;&lt;author&gt;Odell, Julian&lt;/author&gt;&lt;author&gt;Ollason, Dave&lt;/author&gt;&lt;author&gt;Valtchev, Valtcho&lt;/author&gt;&lt;author&gt;Woodland, Phil&lt;/author&gt;&lt;/authors&gt;&lt;/contributors&gt;&lt;titles&gt;&lt;title&gt;The HTK book&lt;/title&gt;&lt;/titles&gt;&lt;volume&gt;3.2&lt;/volume&gt;&lt;dates&gt;&lt;year&gt;1997&lt;/year&gt;&lt;/dates&gt;&lt;publisher&gt;Entropic Cambridge Research Laboratory Cambridge&lt;/publisher&gt;&lt;urls&gt;&lt;/urls&gt;&lt;/record&gt;&lt;/Cite&gt;&lt;/EndNote&gt;</w:instrText>
+      </w:r>
+      <w:r>
+        <w:fldChar w:fldCharType="separate"/>
+      </w:r>
+      <w:r>
+        <w:rPr>
+          <w:noProof/>
+        </w:rPr>
+        <w:t>[22]</w:t>
+      </w:r>
+      <w:r>
+        <w:fldChar w:fldCharType="end"/>
+      </w:r>
+      <w:r>
+        <w:t>.</w:t>
+      </w:r>
+      <w:bookmarkStart w:id="40" w:name="_GoBack"/>
+      <w:bookmarkEnd w:id="40"/>
     </w:p>
     <w:p>
       <w:pPr>
@@ -8596,27 +8784,682 @@
       <w:bookmarkEnd w:id="43"/>
       <w:bookmarkEnd w:id="44"/>
     </w:p>
+    <w:p/>
     <w:p>
       <w:pPr>
         <w:pStyle w:val="Heading3"/>
       </w:pPr>
-      <w:bookmarkStart w:id="45" w:name="_Toc261013293"/>
-      <w:r>
-        <w:t>Codebook Excited Linear Prediction</w:t>
+      <w:bookmarkStart w:id="45" w:name="_Toc261013294"/>
+      <w:r>
+        <w:t>Non-Negative Matrix Factorization</w:t>
       </w:r>
       <w:bookmarkEnd w:id="45"/>
     </w:p>
     <w:p>
-      <w:pPr>
-        <w:pStyle w:val="Heading3"/>
-      </w:pPr>
-      <w:bookmarkStart w:id="46" w:name="_Toc261013294"/>
-      <w:r>
-        <w:t>Non-Negative Matrix Factorization</w:t>
-      </w:r>
-      <w:bookmarkEnd w:id="46"/>
+      <w:r>
+        <w:t xml:space="preserve">Non-negative Matrix </w:t>
+      </w:r>
+      <w:r>
+        <w:t>F</w:t>
+      </w:r>
+      <w:r>
+        <w:t xml:space="preserve">actorization </w:t>
+      </w:r>
+      <w:r>
+        <w:t xml:space="preserve">(NMF) </w:t>
+      </w:r>
+      <w:r>
+        <w:t xml:space="preserve">has been successfully used in multiple areas of speech recognition, including noise reduction and speaker separation </w:t>
+      </w:r>
+      <w:r>
+        <w:fldChar w:fldCharType="begin">
+          <w:fldData xml:space="preserve">PEVuZE5vdGU+PENpdGU+PEF1dGhvcj5TY2h1bGxlcjwvQXV0aG9yPjxZZWFyPjIwMTA8L1llYXI+
+PFJlY051bT4yMTwvUmVjTnVtPjxEaXNwbGF5VGV4dD5bMjMsIDI0XTwvRGlzcGxheVRleHQ+PHJl
+Y29yZD48cmVjLW51bWJlcj4yMTwvcmVjLW51bWJlcj48Zm9yZWlnbi1rZXlzPjxrZXkgYXBwPSJF
+TiIgZGItaWQ9Ind6dDVzdnN6bWYwdnRmZTlhZWR4eHZleDJ6YWF6MGEwenhmZiIgdGltZXN0YW1w
+PSIxMzk2ODM5Nzg0Ij4yMTwva2V5PjwvZm9yZWlnbi1rZXlzPjxyZWYtdHlwZSBuYW1lPSJDb25m
+ZXJlbmNlIFByb2NlZWRpbmdzIj4xMDwvcmVmLXR5cGU+PGNvbnRyaWJ1dG9ycz48YXV0aG9ycz48
+YXV0aG9yPlNjaHVsbGVyLCBCLjwvYXV0aG9yPjxhdXRob3I+V2VuaW5nZXIsIEYuPC9hdXRob3I+
+PGF1dGhvcj5Xb2xsbWVyLCBNLjwvYXV0aG9yPjxhdXRob3I+U3VuLCBZLjwvYXV0aG9yPjxhdXRo
+b3I+Umlnb2xsLCBHLjwvYXV0aG9yPjwvYXV0aG9ycz48L2NvbnRyaWJ1dG9ycz48dGl0bGVzPjx0
+aXRsZT5Ob24tbmVnYXRpdmUgbWF0cml4IGZhY3Rvcml6YXRpb24gYXMgbm9pc2Utcm9idXN0IGZl
+YXR1cmUgZXh0cmFjdG9yIGZvciBzcGVlY2ggcmVjb2duaXRpb248L3RpdGxlPjxzZWNvbmRhcnkt
+dGl0bGU+QWNvdXN0aWNzIFNwZWVjaCBhbmQgU2lnbmFsIFByb2Nlc3NpbmcgKElDQVNTUCksIDIw
+MTAgSUVFRSBJbnRlcm5hdGlvbmFsIENvbmZlcmVuY2Ugb248L3NlY29uZGFyeS10aXRsZT48YWx0
+LXRpdGxlPkFjb3VzdGljcyBTcGVlY2ggYW5kIFNpZ25hbCBQcm9jZXNzaW5nIChJQ0FTU1ApLCAy
+MDEwIElFRUUgSW50ZXJuYXRpb25hbCBDb25mZXJlbmNlIG9uPC9hbHQtdGl0bGU+PC90aXRsZXM+
+PHBhZ2VzPjQ1NjItNDU2NTwvcGFnZXM+PGtleXdvcmRzPjxrZXl3b3JkPmJlbGllZiBuZXR3b3Jr
+czwva2V5d29yZD48a2V5d29yZD5mZWF0dXJlIGV4dHJhY3Rpb248L2tleXdvcmQ+PGtleXdvcmQ+
+bWF0cml4IGRlY29tcG9zaXRpb248L2tleXdvcmQ+PGtleXdvcmQ+bWF4aW11bSBsaWtlbGlob29k
+IGVzdGltYXRpb248L2tleXdvcmQ+PGtleXdvcmQ+cmVjdXJyZW50IG5ldXJhbCBuZXRzPC9rZXl3
+b3JkPjxrZXl3b3JkPnNpZ25hbCBkZW5vaXNpbmc8L2tleXdvcmQ+PGtleXdvcmQ+c3BlZWNoIHJl
+Y29nbml0aW9uPC9rZXl3b3JkPjxrZXl3b3JkPndvcmQgcHJvY2Vzc2luZzwva2V5d29yZD48a2V5
+d29yZD5iaWRpcmVjdGlvbmFsIGxvbmcgc2hvcnQgdGVybSBtZW1vcnkgcmVjdXJyZW50IG5ldXJh
+bCBuZXR3b3JrPC9rZXl3b3JkPjxrZXl3b3JkPmR5bmFtaWMgQmF5ZXNpYW4gbmV0d29yayBhcmNo
+aXRlY3R1cmU8L2tleXdvcmQ+PGtleXdvcmQ+aHlicmlkIHN1cGVydmlzZWQtdW5zdXBlcnZpc2Vk
+IGFsZ29yaXRobTwva2V5d29yZD48a2V5d29yZD5ub2lzZSByb2J1c3QgZmVhdHVyZSBleHRyYWN0
+b3I8L2tleXdvcmQ+PGtleXdvcmQ+bm9pc3kgY2FyIGVudmlyb25tZW50PC9rZXl3b3JkPjxrZXl3
+b3JkPm5vbm5lZ2F0aXZlIG1hdHJpeCBmYWN0b3JpemF0aW9uPC9rZXl3b3JkPjxrZXl3b3JkPnNw
+ZWFrZXIgc2VwYXJhdGlvbjwva2V5d29yZD48a2V5d29yZD5zcGVlY2ggZGVub2lzaW5nPC9rZXl3
+b3JkPjxrZXl3b3JkPnNwZWxsaW5nIHJlY29nbml0aW9uIHN5c3RlbTwva2V5d29yZD48a2V5d29y
+ZD50aW1lIHZhcnlpbmcgZmVhdHVyZSBleHRyYWN0aW9uPC9rZXl3b3JkPjxrZXl3b3JkPnVuc3Vw
+ZXJ2aXNlZCBOTUY8L2tleXdvcmQ+PGtleXdvcmQ+QWNvdXN0aWMgbm9pc2U8L2tleXdvcmQ+PGtl
+eXdvcmQ+QXV0b21hdGljIHNwZWVjaCByZWNvZ25pdGlvbjwva2V5d29yZD48a2V5d29yZD5CYXll
+c2lhbiBtZXRob2RzPC9rZXl3b3JkPjxrZXl3b3JkPk1hbiBtYWNoaW5lIHN5c3RlbXM8L2tleXdv
+cmQ+PGtleXdvcmQ+Tm9pc2UgcmVkdWN0aW9uPC9rZXl3b3JkPjxrZXl3b3JkPk5vaXNlIHJvYnVz
+dG5lc3M8L2tleXdvcmQ+PGtleXdvcmQ+UmVjdXJyZW50IG5ldXJhbCBuZXR3b3Jrczwva2V5d29y
+ZD48a2V5d29yZD5TaWduYWwgcHJvY2Vzc2luZzwva2V5d29yZD48a2V5d29yZD5EeW5hbWljIEJh
+eWVzaWFuIE5ldHdvcmtzPC9rZXl3b3JkPjxrZXl3b3JkPkxvbmcgU2hvcnQtVGVybSBNZW1vcnk8
+L2tleXdvcmQ+PGtleXdvcmQ+Tm9uLU5lZ2F0aXZlIE1hdHJpeCBGYWN0b3JpemF0aW9uPC9rZXl3
+b3JkPjwva2V5d29yZHM+PGRhdGVzPjx5ZWFyPjIwMTA8L3llYXI+PHB1Yi1kYXRlcz48ZGF0ZT4x
+NC0xOSBNYXJjaCAyMDEwPC9kYXRlPjwvcHViLWRhdGVzPjwvZGF0ZXM+PGlzYm4+MTUyMC02MTQ5
+PC9pc2JuPjx1cmxzPjxyZWxhdGVkLXVybHM+PHVybD5odHRwOi8vaWVlZXhwbG9yZS5pZWVlLm9y
+Zy94cGwvYXJ0aWNsZURldGFpbHMuanNwP2FybnVtYmVyPTU0OTU1Njc8L3VybD48L3JlbGF0ZWQt
+dXJscz48L3VybHM+PGVsZWN0cm9uaWMtcmVzb3VyY2UtbnVtPjEwLjExMDkvSUNBU1NQLjIwMTAu
+NTQ5NTU2NzwvZWxlY3Ryb25pYy1yZXNvdXJjZS1udW0+PC9yZWNvcmQ+PC9DaXRlPjxDaXRlPjxB
+dXRob3I+U2NobWlkdDwvQXV0aG9yPjxZZWFyPjIwMDY8L1llYXI+PFJlY051bT41OTwvUmVjTnVt
+PjxyZWNvcmQ+PHJlYy1udW1iZXI+NTk8L3JlYy1udW1iZXI+PGZvcmVpZ24ta2V5cz48a2V5IGFw
+cD0iRU4iIGRiLWlkPSJ3enQ1c3Zzem1mMHZ0ZmU5YWVkeHh2ZXgyemFhejBhMHp4ZmYiIHRpbWVz
+dGFtcD0iMTM5OTI2NDc2NiI+NTk8L2tleT48L2ZvcmVpZ24ta2V5cz48cmVmLXR5cGUgbmFtZT0i
+Sm91cm5hbCBBcnRpY2xlIj4xNzwvcmVmLXR5cGU+PGNvbnRyaWJ1dG9ycz48YXV0aG9ycz48YXV0
+aG9yPlNjaG1pZHQsIE1pa2tlbDwvYXV0aG9yPjxhdXRob3I+T2xzc29uLCBSYXNtdXM8L2F1dGhv
+cj48L2F1dGhvcnM+PC9jb250cmlidXRvcnM+PHRpdGxlcz48dGl0bGU+U2luZ2xlLWNoYW5uZWwg
+c3BlZWNoIHNlcGFyYXRpb24gdXNpbmcgc3BhcnNlIG5vbi1uZWdhdGl2ZSBtYXRyaXggZmFjdG9y
+aXphdGlvbjwvdGl0bGU+PC90aXRsZXM+PGRhdGVzPjx5ZWFyPjIwMDY8L3llYXI+PC9kYXRlcz48
+dXJscz48L3VybHM+PC9yZWNvcmQ+PC9DaXRlPjwvRW5kTm90ZT4A
+</w:fldData>
+        </w:fldChar>
+      </w:r>
+      <w:r>
+        <w:instrText xml:space="preserve"> ADDIN EN.CITE </w:instrText>
+      </w:r>
+      <w:r>
+        <w:fldChar w:fldCharType="begin">
+          <w:fldData xml:space="preserve">PEVuZE5vdGU+PENpdGU+PEF1dGhvcj5TY2h1bGxlcjwvQXV0aG9yPjxZZWFyPjIwMTA8L1llYXI+
+PFJlY051bT4yMTwvUmVjTnVtPjxEaXNwbGF5VGV4dD5bMjMsIDI0XTwvRGlzcGxheVRleHQ+PHJl
+Y29yZD48cmVjLW51bWJlcj4yMTwvcmVjLW51bWJlcj48Zm9yZWlnbi1rZXlzPjxrZXkgYXBwPSJF
+TiIgZGItaWQ9Ind6dDVzdnN6bWYwdnRmZTlhZWR4eHZleDJ6YWF6MGEwenhmZiIgdGltZXN0YW1w
+PSIxMzk2ODM5Nzg0Ij4yMTwva2V5PjwvZm9yZWlnbi1rZXlzPjxyZWYtdHlwZSBuYW1lPSJDb25m
+ZXJlbmNlIFByb2NlZWRpbmdzIj4xMDwvcmVmLXR5cGU+PGNvbnRyaWJ1dG9ycz48YXV0aG9ycz48
+YXV0aG9yPlNjaHVsbGVyLCBCLjwvYXV0aG9yPjxhdXRob3I+V2VuaW5nZXIsIEYuPC9hdXRob3I+
+PGF1dGhvcj5Xb2xsbWVyLCBNLjwvYXV0aG9yPjxhdXRob3I+U3VuLCBZLjwvYXV0aG9yPjxhdXRo
+b3I+Umlnb2xsLCBHLjwvYXV0aG9yPjwvYXV0aG9ycz48L2NvbnRyaWJ1dG9ycz48dGl0bGVzPjx0
+aXRsZT5Ob24tbmVnYXRpdmUgbWF0cml4IGZhY3Rvcml6YXRpb24gYXMgbm9pc2Utcm9idXN0IGZl
+YXR1cmUgZXh0cmFjdG9yIGZvciBzcGVlY2ggcmVjb2duaXRpb248L3RpdGxlPjxzZWNvbmRhcnkt
+dGl0bGU+QWNvdXN0aWNzIFNwZWVjaCBhbmQgU2lnbmFsIFByb2Nlc3NpbmcgKElDQVNTUCksIDIw
+MTAgSUVFRSBJbnRlcm5hdGlvbmFsIENvbmZlcmVuY2Ugb248L3NlY29uZGFyeS10aXRsZT48YWx0
+LXRpdGxlPkFjb3VzdGljcyBTcGVlY2ggYW5kIFNpZ25hbCBQcm9jZXNzaW5nIChJQ0FTU1ApLCAy
+MDEwIElFRUUgSW50ZXJuYXRpb25hbCBDb25mZXJlbmNlIG9uPC9hbHQtdGl0bGU+PC90aXRsZXM+
+PHBhZ2VzPjQ1NjItNDU2NTwvcGFnZXM+PGtleXdvcmRzPjxrZXl3b3JkPmJlbGllZiBuZXR3b3Jr
+czwva2V5d29yZD48a2V5d29yZD5mZWF0dXJlIGV4dHJhY3Rpb248L2tleXdvcmQ+PGtleXdvcmQ+
+bWF0cml4IGRlY29tcG9zaXRpb248L2tleXdvcmQ+PGtleXdvcmQ+bWF4aW11bSBsaWtlbGlob29k
+IGVzdGltYXRpb248L2tleXdvcmQ+PGtleXdvcmQ+cmVjdXJyZW50IG5ldXJhbCBuZXRzPC9rZXl3
+b3JkPjxrZXl3b3JkPnNpZ25hbCBkZW5vaXNpbmc8L2tleXdvcmQ+PGtleXdvcmQ+c3BlZWNoIHJl
+Y29nbml0aW9uPC9rZXl3b3JkPjxrZXl3b3JkPndvcmQgcHJvY2Vzc2luZzwva2V5d29yZD48a2V5
+d29yZD5iaWRpcmVjdGlvbmFsIGxvbmcgc2hvcnQgdGVybSBtZW1vcnkgcmVjdXJyZW50IG5ldXJh
+bCBuZXR3b3JrPC9rZXl3b3JkPjxrZXl3b3JkPmR5bmFtaWMgQmF5ZXNpYW4gbmV0d29yayBhcmNo
+aXRlY3R1cmU8L2tleXdvcmQ+PGtleXdvcmQ+aHlicmlkIHN1cGVydmlzZWQtdW5zdXBlcnZpc2Vk
+IGFsZ29yaXRobTwva2V5d29yZD48a2V5d29yZD5ub2lzZSByb2J1c3QgZmVhdHVyZSBleHRyYWN0
+b3I8L2tleXdvcmQ+PGtleXdvcmQ+bm9pc3kgY2FyIGVudmlyb25tZW50PC9rZXl3b3JkPjxrZXl3
+b3JkPm5vbm5lZ2F0aXZlIG1hdHJpeCBmYWN0b3JpemF0aW9uPC9rZXl3b3JkPjxrZXl3b3JkPnNw
+ZWFrZXIgc2VwYXJhdGlvbjwva2V5d29yZD48a2V5d29yZD5zcGVlY2ggZGVub2lzaW5nPC9rZXl3
+b3JkPjxrZXl3b3JkPnNwZWxsaW5nIHJlY29nbml0aW9uIHN5c3RlbTwva2V5d29yZD48a2V5d29y
+ZD50aW1lIHZhcnlpbmcgZmVhdHVyZSBleHRyYWN0aW9uPC9rZXl3b3JkPjxrZXl3b3JkPnVuc3Vw
+ZXJ2aXNlZCBOTUY8L2tleXdvcmQ+PGtleXdvcmQ+QWNvdXN0aWMgbm9pc2U8L2tleXdvcmQ+PGtl
+eXdvcmQ+QXV0b21hdGljIHNwZWVjaCByZWNvZ25pdGlvbjwva2V5d29yZD48a2V5d29yZD5CYXll
+c2lhbiBtZXRob2RzPC9rZXl3b3JkPjxrZXl3b3JkPk1hbiBtYWNoaW5lIHN5c3RlbXM8L2tleXdv
+cmQ+PGtleXdvcmQ+Tm9pc2UgcmVkdWN0aW9uPC9rZXl3b3JkPjxrZXl3b3JkPk5vaXNlIHJvYnVz
+dG5lc3M8L2tleXdvcmQ+PGtleXdvcmQ+UmVjdXJyZW50IG5ldXJhbCBuZXR3b3Jrczwva2V5d29y
+ZD48a2V5d29yZD5TaWduYWwgcHJvY2Vzc2luZzwva2V5d29yZD48a2V5d29yZD5EeW5hbWljIEJh
+eWVzaWFuIE5ldHdvcmtzPC9rZXl3b3JkPjxrZXl3b3JkPkxvbmcgU2hvcnQtVGVybSBNZW1vcnk8
+L2tleXdvcmQ+PGtleXdvcmQ+Tm9uLU5lZ2F0aXZlIE1hdHJpeCBGYWN0b3JpemF0aW9uPC9rZXl3
+b3JkPjwva2V5d29yZHM+PGRhdGVzPjx5ZWFyPjIwMTA8L3llYXI+PHB1Yi1kYXRlcz48ZGF0ZT4x
+NC0xOSBNYXJjaCAyMDEwPC9kYXRlPjwvcHViLWRhdGVzPjwvZGF0ZXM+PGlzYm4+MTUyMC02MTQ5
+PC9pc2JuPjx1cmxzPjxyZWxhdGVkLXVybHM+PHVybD5odHRwOi8vaWVlZXhwbG9yZS5pZWVlLm9y
+Zy94cGwvYXJ0aWNsZURldGFpbHMuanNwP2FybnVtYmVyPTU0OTU1Njc8L3VybD48L3JlbGF0ZWQt
+dXJscz48L3VybHM+PGVsZWN0cm9uaWMtcmVzb3VyY2UtbnVtPjEwLjExMDkvSUNBU1NQLjIwMTAu
+NTQ5NTU2NzwvZWxlY3Ryb25pYy1yZXNvdXJjZS1udW0+PC9yZWNvcmQ+PC9DaXRlPjxDaXRlPjxB
+dXRob3I+U2NobWlkdDwvQXV0aG9yPjxZZWFyPjIwMDY8L1llYXI+PFJlY051bT41OTwvUmVjTnVt
+PjxyZWNvcmQ+PHJlYy1udW1iZXI+NTk8L3JlYy1udW1iZXI+PGZvcmVpZ24ta2V5cz48a2V5IGFw
+cD0iRU4iIGRiLWlkPSJ3enQ1c3Zzem1mMHZ0ZmU5YWVkeHh2ZXgyemFhejBhMHp4ZmYiIHRpbWVz
+dGFtcD0iMTM5OTI2NDc2NiI+NTk8L2tleT48L2ZvcmVpZ24ta2V5cz48cmVmLXR5cGUgbmFtZT0i
+Sm91cm5hbCBBcnRpY2xlIj4xNzwvcmVmLXR5cGU+PGNvbnRyaWJ1dG9ycz48YXV0aG9ycz48YXV0
+aG9yPlNjaG1pZHQsIE1pa2tlbDwvYXV0aG9yPjxhdXRob3I+T2xzc29uLCBSYXNtdXM8L2F1dGhv
+cj48L2F1dGhvcnM+PC9jb250cmlidXRvcnM+PHRpdGxlcz48dGl0bGU+U2luZ2xlLWNoYW5uZWwg
+c3BlZWNoIHNlcGFyYXRpb24gdXNpbmcgc3BhcnNlIG5vbi1uZWdhdGl2ZSBtYXRyaXggZmFjdG9y
+aXphdGlvbjwvdGl0bGU+PC90aXRsZXM+PGRhdGVzPjx5ZWFyPjIwMDY8L3llYXI+PC9kYXRlcz48
+dXJscz48L3VybHM+PC9yZWNvcmQ+PC9DaXRlPjwvRW5kTm90ZT4A
+</w:fldData>
+        </w:fldChar>
+      </w:r>
+      <w:r>
+        <w:instrText xml:space="preserve"> ADDIN EN.CITE.DATA </w:instrText>
+      </w:r>
+      <w:r>
+        <w:fldChar w:fldCharType="end"/>
+      </w:r>
+      <w:r>
+        <w:fldChar w:fldCharType="separate"/>
+      </w:r>
+      <w:r>
+        <w:rPr>
+          <w:noProof/>
+        </w:rPr>
+        <w:t>[23, 24]</w:t>
+      </w:r>
+      <w:r>
+        <w:fldChar w:fldCharType="end"/>
+      </w:r>
+      <w:r>
+        <w:t>.</w:t>
+      </w:r>
+      <w:r>
+        <w:t xml:space="preserve"> Basic NMF approaches assume a linear signal model, i.e. the signal is a combination of several distinct linear spectral components. Conventionally NMF has</w:t>
+      </w:r>
+      <w:r>
+        <w:t xml:space="preserve"> been used as a preprocessing step for speech recognition, with recent research into their use for robust feature extraction. </w:t>
+      </w:r>
     </w:p>
     <w:p>
+      <w:r>
+        <w:t>The basic principle</w:t>
+      </w:r>
+      <w:r>
+        <w:t xml:space="preserve"> of NMF</w:t>
+      </w:r>
+      <w:r>
+        <w:t xml:space="preserve"> is that a speech signal can be represented as the spectra of events occurring within the signal and the time</w:t>
+      </w:r>
+      <w:r>
+        <w:t>-varying gain of those events. Mathematically, g</w:t>
+      </w:r>
+      <w:r>
+        <w:t xml:space="preserve">iven an </w:t>
+      </w:r>
+      <m:oMath>
+        <m:r>
+          <w:rPr>
+            <w:rFonts w:ascii="Cambria Math" w:hAnsi="Cambria Math"/>
+          </w:rPr>
+          <m:t>N×M</m:t>
+        </m:r>
+      </m:oMath>
+      <w:r>
+        <w:t xml:space="preserve"> matrix </w:t>
+      </w:r>
+      <m:oMath>
+        <m:r>
+          <m:rPr>
+            <m:sty m:val="bi"/>
+          </m:rPr>
+          <w:rPr>
+            <w:rFonts w:ascii="Cambria Math" w:hAnsi="Cambria Math"/>
+          </w:rPr>
+          <m:t>V</m:t>
+        </m:r>
+      </m:oMath>
+      <w:r>
+        <w:t xml:space="preserve">, there exists two matrices, </w:t>
+      </w:r>
+      <m:oMath>
+        <m:r>
+          <m:rPr>
+            <m:sty m:val="bi"/>
+          </m:rPr>
+          <w:rPr>
+            <w:rFonts w:ascii="Cambria Math" w:hAnsi="Cambria Math"/>
+          </w:rPr>
+          <m:t>W</m:t>
+        </m:r>
+      </m:oMath>
+      <w:r>
+        <w:t xml:space="preserve"> and </w:t>
+      </w:r>
+      <m:oMath>
+        <m:r>
+          <m:rPr>
+            <m:sty m:val="bi"/>
+          </m:rPr>
+          <w:rPr>
+            <w:rFonts w:ascii="Cambria Math" w:hAnsi="Cambria Math"/>
+          </w:rPr>
+          <m:t>H</m:t>
+        </m:r>
+      </m:oMath>
+      <w:r>
+        <w:rPr>
+          <w:b/>
+        </w:rPr>
+        <w:t>,</w:t>
+      </w:r>
+      <w:r>
+        <w:t xml:space="preserve"> such that </w:t>
+      </w:r>
+    </w:p>
+    <w:tbl>
+      <w:tblPr>
+        <w:tblStyle w:val="TableGrid"/>
+        <w:tblW w:w="0" w:type="auto"/>
+        <w:jc w:val="center"/>
+        <w:tblBorders>
+          <w:top w:val="none" w:sz="0" w:space="0" w:color="auto"/>
+          <w:left w:val="none" w:sz="0" w:space="0" w:color="auto"/>
+          <w:bottom w:val="none" w:sz="0" w:space="0" w:color="auto"/>
+          <w:right w:val="none" w:sz="0" w:space="0" w:color="auto"/>
+          <w:insideH w:val="none" w:sz="0" w:space="0" w:color="auto"/>
+          <w:insideV w:val="none" w:sz="0" w:space="0" w:color="auto"/>
+        </w:tblBorders>
+        <w:tblLook w:val="04A0" w:firstRow="1" w:lastRow="0" w:firstColumn="1" w:lastColumn="0" w:noHBand="0" w:noVBand="1"/>
+      </w:tblPr>
+      <w:tblGrid>
+        <w:gridCol w:w="7338"/>
+        <w:gridCol w:w="1898"/>
+      </w:tblGrid>
+      <w:tr>
+        <w:trPr>
+          <w:jc w:val="center"/>
+        </w:trPr>
+        <w:tc>
+          <w:tcPr>
+            <w:tcW w:w="7338" w:type="dxa"/>
+            <w:shd w:val="clear" w:color="auto" w:fill="auto"/>
+            <w:vAlign w:val="center"/>
+          </w:tcPr>
+          <w:p>
+            <w:pPr>
+              <w:jc w:val="center"/>
+              <w:rPr>
+                <w:b/>
+              </w:rPr>
+            </w:pPr>
+            <m:oMathPara>
+              <m:oMath>
+                <m:r>
+                  <m:rPr>
+                    <m:sty m:val="bi"/>
+                  </m:rPr>
+                  <w:rPr>
+                    <w:rFonts w:ascii="Cambria Math" w:hAnsi="Cambria Math"/>
+                  </w:rPr>
+                  <w:lastRenderedPageBreak/>
+                  <m:t>V≈WH</m:t>
+                </m:r>
+              </m:oMath>
+            </m:oMathPara>
+          </w:p>
+        </w:tc>
+        <w:tc>
+          <w:tcPr>
+            <w:tcW w:w="1898" w:type="dxa"/>
+            <w:shd w:val="clear" w:color="auto" w:fill="auto"/>
+            <w:vAlign w:val="center"/>
+          </w:tcPr>
+          <w:p>
+            <w:pPr>
+              <w:pStyle w:val="Caption"/>
+            </w:pPr>
+            <w:r>
+              <w:t>(</w:t>
+            </w:r>
+            <w:fldSimple w:instr=" STYLEREF 1 \s ">
+              <w:r>
+                <w:rPr>
+                  <w:noProof/>
+                </w:rPr>
+                <w:t>2</w:t>
+              </w:r>
+            </w:fldSimple>
+            <w:r>
+              <w:noBreakHyphen/>
+            </w:r>
+            <w:fldSimple w:instr=" SEQ (_ \* ARABIC \s 1 ">
+              <w:r>
+                <w:rPr>
+                  <w:noProof/>
+                </w:rPr>
+                <w:t>3</w:t>
+              </w:r>
+            </w:fldSimple>
+            <w:r>
+              <w:t>)</w:t>
+            </w:r>
+          </w:p>
+        </w:tc>
+      </w:tr>
+    </w:tbl>
+    <w:p>
+      <w:proofErr w:type="gramStart"/>
+      <w:r>
+        <w:t>w</w:t>
+      </w:r>
+      <w:r>
+        <w:t>here</w:t>
+      </w:r>
+      <w:proofErr w:type="gramEnd"/>
+      <w:r>
+        <w:t xml:space="preserve"> </w:t>
+      </w:r>
+      <m:oMath>
+        <m:r>
+          <m:rPr>
+            <m:sty m:val="bi"/>
+          </m:rPr>
+          <w:rPr>
+            <w:rFonts w:ascii="Cambria Math" w:hAnsi="Cambria Math"/>
+          </w:rPr>
+          <m:t>W</m:t>
+        </m:r>
+      </m:oMath>
+      <w:r>
+        <w:rPr>
+          <w:b/>
+        </w:rPr>
+        <w:t xml:space="preserve"> </w:t>
+      </w:r>
+      <w:r>
+        <w:t xml:space="preserve">and </w:t>
+      </w:r>
+      <m:oMath>
+        <m:r>
+          <m:rPr>
+            <m:sty m:val="bi"/>
+          </m:rPr>
+          <w:rPr>
+            <w:rFonts w:ascii="Cambria Math" w:hAnsi="Cambria Math"/>
+          </w:rPr>
+          <m:t>H</m:t>
+        </m:r>
+      </m:oMath>
+      <w:r>
+        <w:t xml:space="preserve"> represent the spectral events and time-varying gain respectively.</w:t>
+      </w:r>
+      <w:r>
+        <w:t xml:space="preserve"> </w:t>
+      </w:r>
+    </w:p>
+    <w:p>
+      <w:r>
+        <w:t xml:space="preserve">For a continuous speech recognition task it is possible to predefine </w:t>
+      </w:r>
+      <m:oMath>
+        <m:r>
+          <m:rPr>
+            <m:sty m:val="bi"/>
+          </m:rPr>
+          <w:rPr>
+            <w:rFonts w:ascii="Cambria Math" w:hAnsi="Cambria Math"/>
+          </w:rPr>
+          <m:t>W</m:t>
+        </m:r>
+      </m:oMath>
+      <w:r>
+        <w:t xml:space="preserve"> as the spectra of all phonemes, which is kept constant throughout the process while </w:t>
+      </w:r>
+      <m:oMath>
+        <m:r>
+          <m:rPr>
+            <m:sty m:val="bi"/>
+          </m:rPr>
+          <w:rPr>
+            <w:rFonts w:ascii="Cambria Math" w:hAnsi="Cambria Math"/>
+          </w:rPr>
+          <m:t>H</m:t>
+        </m:r>
+      </m:oMath>
+      <w:r>
+        <w:t xml:space="preserve"> is updated iteratively, saving computation time.</w:t>
+      </w:r>
+    </w:p>
+    <w:p>
+      <w:r>
+        <w:t xml:space="preserve">As NMF is performed on a short-time magnitude spectrum of the signal, additive noise has little overall effect on the gain of the underlying speech spectra, as shown in </w:t>
+      </w:r>
+      <w:r>
+        <w:fldChar w:fldCharType="begin"/>
+      </w:r>
+      <w:r>
+        <w:instrText xml:space="preserve"> REF _Ref261184400 \h </w:instrText>
+      </w:r>
+      <w:r>
+        <w:fldChar w:fldCharType="separate"/>
+      </w:r>
+      <w:r>
+        <w:t xml:space="preserve">Figure </w:t>
+      </w:r>
+      <w:r>
+        <w:rPr>
+          <w:noProof/>
+        </w:rPr>
+        <w:t>2</w:t>
+      </w:r>
+      <w:r>
+        <w:noBreakHyphen/>
+      </w:r>
+      <w:r>
+        <w:rPr>
+          <w:noProof/>
+        </w:rPr>
+        <w:t>8</w:t>
+      </w:r>
+      <w:r>
+        <w:fldChar w:fldCharType="end"/>
+      </w:r>
+      <w:r>
+        <w:t>.</w:t>
+      </w:r>
+    </w:p>
+    <w:p>
+      <w:pPr>
+        <w:keepNext/>
+        <w:jc w:val="center"/>
+      </w:pPr>
+      <w:r>
+        <w:rPr>
+          <w:noProof/>
+        </w:rPr>
+        <w:drawing>
+          <wp:inline distT="0" distB="0" distL="0" distR="0" wp14:anchorId="763622FF" wp14:editId="62ABA6A1">
+            <wp:extent cx="4307074" cy="3426342"/>
+            <wp:effectExtent l="0" t="0" r="0" b="0"/>
+            <wp:docPr id="8" name="Picture 2"/>
+            <wp:cNvGraphicFramePr>
+              <a:graphicFrameLocks xmlns:a="http://schemas.openxmlformats.org/drawingml/2006/main" noChangeAspect="1"/>
+            </wp:cNvGraphicFramePr>
+            <a:graphic xmlns:a="http://schemas.openxmlformats.org/drawingml/2006/main">
+              <a:graphicData uri="http://schemas.openxmlformats.org/drawingml/2006/picture">
+                <pic:pic xmlns:pic="http://schemas.openxmlformats.org/drawingml/2006/picture">
+                  <pic:nvPicPr>
+                    <pic:cNvPr id="0" name="Picture 2"/>
+                    <pic:cNvPicPr>
+                      <a:picLocks noChangeAspect="1" noChangeArrowheads="1"/>
+                    </pic:cNvPicPr>
+                  </pic:nvPicPr>
+                  <pic:blipFill>
+                    <a:blip r:embed="rId19">
+                      <a:extLst>
+                        <a:ext uri="{28A0092B-C50C-407E-A947-70E740481C1C}">
+                          <a14:useLocalDpi xmlns:a14="http://schemas.microsoft.com/office/drawing/2010/main" val="0"/>
+                        </a:ext>
+                      </a:extLst>
+                    </a:blip>
+                    <a:srcRect/>
+                    <a:stretch>
+                      <a:fillRect/>
+                    </a:stretch>
+                  </pic:blipFill>
+                  <pic:spPr bwMode="auto">
+                    <a:xfrm>
+                      <a:off x="0" y="0"/>
+                      <a:ext cx="4307770" cy="3426896"/>
+                    </a:xfrm>
+                    <a:prstGeom prst="rect">
+                      <a:avLst/>
+                    </a:prstGeom>
+                    <a:noFill/>
+                    <a:ln>
+                      <a:noFill/>
+                    </a:ln>
+                  </pic:spPr>
+                </pic:pic>
+              </a:graphicData>
+            </a:graphic>
+          </wp:inline>
+        </w:drawing>
+      </w:r>
+    </w:p>
+    <w:p>
+      <w:pPr>
+        <w:pStyle w:val="Caption"/>
+      </w:pPr>
+      <w:bookmarkStart w:id="46" w:name="_Ref261184400"/>
+      <w:r>
+        <w:t xml:space="preserve">Figure </w:t>
+      </w:r>
+      <w:fldSimple w:instr=" STYLEREF 1 \s ">
+        <w:r>
+          <w:rPr>
+            <w:noProof/>
+          </w:rPr>
+          <w:t>2</w:t>
+        </w:r>
+      </w:fldSimple>
+      <w:r>
+        <w:noBreakHyphen/>
+      </w:r>
+      <w:fldSimple w:instr=" SEQ Figure \* ARABIC \s 1 ">
+        <w:r>
+          <w:rPr>
+            <w:noProof/>
+          </w:rPr>
+          <w:t>8</w:t>
+        </w:r>
+      </w:fldSimple>
+      <w:bookmarkEnd w:id="46"/>
+      <w:r>
+        <w:t xml:space="preserve">: NMF gains of the Spoken Letter Sequence “u r o”. Clean (top) and Noisy (bottom) </w:t>
+      </w:r>
+      <w:r>
+        <w:fldChar w:fldCharType="begin">
+          <w:fldData xml:space="preserve">PEVuZE5vdGU+PENpdGU+PEF1dGhvcj5TY2h1bGxlcjwvQXV0aG9yPjxZZWFyPjIwMTA8L1llYXI+
+PFJlY051bT4yMTwvUmVjTnVtPjxEaXNwbGF5VGV4dD5bMjNdPC9EaXNwbGF5VGV4dD48cmVjb3Jk
+PjxyZWMtbnVtYmVyPjIxPC9yZWMtbnVtYmVyPjxmb3JlaWduLWtleXM+PGtleSBhcHA9IkVOIiBk
+Yi1pZD0id3p0NXN2c3ptZjB2dGZlOWFlZHh4dmV4MnphYXowYTB6eGZmIiB0aW1lc3RhbXA9IjEz
+OTY4Mzk3ODQiPjIxPC9rZXk+PC9mb3JlaWduLWtleXM+PHJlZi10eXBlIG5hbWU9IkNvbmZlcmVu
+Y2UgUHJvY2VlZGluZ3MiPjEwPC9yZWYtdHlwZT48Y29udHJpYnV0b3JzPjxhdXRob3JzPjxhdXRo
+b3I+U2NodWxsZXIsIEIuPC9hdXRob3I+PGF1dGhvcj5XZW5pbmdlciwgRi48L2F1dGhvcj48YXV0
+aG9yPldvbGxtZXIsIE0uPC9hdXRob3I+PGF1dGhvcj5TdW4sIFkuPC9hdXRob3I+PGF1dGhvcj5S
+aWdvbGwsIEcuPC9hdXRob3I+PC9hdXRob3JzPjwvY29udHJpYnV0b3JzPjx0aXRsZXM+PHRpdGxl
+Pk5vbi1uZWdhdGl2ZSBtYXRyaXggZmFjdG9yaXphdGlvbiBhcyBub2lzZS1yb2J1c3QgZmVhdHVy
+ZSBleHRyYWN0b3IgZm9yIHNwZWVjaCByZWNvZ25pdGlvbjwvdGl0bGU+PHNlY29uZGFyeS10aXRs
+ZT5BY291c3RpY3MgU3BlZWNoIGFuZCBTaWduYWwgUHJvY2Vzc2luZyAoSUNBU1NQKSwgMjAxMCBJ
+RUVFIEludGVybmF0aW9uYWwgQ29uZmVyZW5jZSBvbjwvc2Vjb25kYXJ5LXRpdGxlPjxhbHQtdGl0
+bGU+QWNvdXN0aWNzIFNwZWVjaCBhbmQgU2lnbmFsIFByb2Nlc3NpbmcgKElDQVNTUCksIDIwMTAg
+SUVFRSBJbnRlcm5hdGlvbmFsIENvbmZlcmVuY2Ugb248L2FsdC10aXRsZT48L3RpdGxlcz48cGFn
+ZXM+NDU2Mi00NTY1PC9wYWdlcz48a2V5d29yZHM+PGtleXdvcmQ+YmVsaWVmIG5ldHdvcmtzPC9r
+ZXl3b3JkPjxrZXl3b3JkPmZlYXR1cmUgZXh0cmFjdGlvbjwva2V5d29yZD48a2V5d29yZD5tYXRy
+aXggZGVjb21wb3NpdGlvbjwva2V5d29yZD48a2V5d29yZD5tYXhpbXVtIGxpa2VsaWhvb2QgZXN0
+aW1hdGlvbjwva2V5d29yZD48a2V5d29yZD5yZWN1cnJlbnQgbmV1cmFsIG5ldHM8L2tleXdvcmQ+
+PGtleXdvcmQ+c2lnbmFsIGRlbm9pc2luZzwva2V5d29yZD48a2V5d29yZD5zcGVlY2ggcmVjb2du
+aXRpb248L2tleXdvcmQ+PGtleXdvcmQ+d29yZCBwcm9jZXNzaW5nPC9rZXl3b3JkPjxrZXl3b3Jk
+PmJpZGlyZWN0aW9uYWwgbG9uZyBzaG9ydCB0ZXJtIG1lbW9yeSByZWN1cnJlbnQgbmV1cmFsIG5l
+dHdvcms8L2tleXdvcmQ+PGtleXdvcmQ+ZHluYW1pYyBCYXllc2lhbiBuZXR3b3JrIGFyY2hpdGVj
+dHVyZTwva2V5d29yZD48a2V5d29yZD5oeWJyaWQgc3VwZXJ2aXNlZC11bnN1cGVydmlzZWQgYWxn
+b3JpdGhtPC9rZXl3b3JkPjxrZXl3b3JkPm5vaXNlIHJvYnVzdCBmZWF0dXJlIGV4dHJhY3Rvcjwv
+a2V5d29yZD48a2V5d29yZD5ub2lzeSBjYXIgZW52aXJvbm1lbnQ8L2tleXdvcmQ+PGtleXdvcmQ+
+bm9ubmVnYXRpdmUgbWF0cml4IGZhY3Rvcml6YXRpb248L2tleXdvcmQ+PGtleXdvcmQ+c3BlYWtl
+ciBzZXBhcmF0aW9uPC9rZXl3b3JkPjxrZXl3b3JkPnNwZWVjaCBkZW5vaXNpbmc8L2tleXdvcmQ+
+PGtleXdvcmQ+c3BlbGxpbmcgcmVjb2duaXRpb24gc3lzdGVtPC9rZXl3b3JkPjxrZXl3b3JkPnRp
+bWUgdmFyeWluZyBmZWF0dXJlIGV4dHJhY3Rpb248L2tleXdvcmQ+PGtleXdvcmQ+dW5zdXBlcnZp
+c2VkIE5NRjwva2V5d29yZD48a2V5d29yZD5BY291c3RpYyBub2lzZTwva2V5d29yZD48a2V5d29y
+ZD5BdXRvbWF0aWMgc3BlZWNoIHJlY29nbml0aW9uPC9rZXl3b3JkPjxrZXl3b3JkPkJheWVzaWFu
+IG1ldGhvZHM8L2tleXdvcmQ+PGtleXdvcmQ+TWFuIG1hY2hpbmUgc3lzdGVtczwva2V5d29yZD48
+a2V5d29yZD5Ob2lzZSByZWR1Y3Rpb248L2tleXdvcmQ+PGtleXdvcmQ+Tm9pc2Ugcm9idXN0bmVz
+czwva2V5d29yZD48a2V5d29yZD5SZWN1cnJlbnQgbmV1cmFsIG5ldHdvcmtzPC9rZXl3b3JkPjxr
+ZXl3b3JkPlNpZ25hbCBwcm9jZXNzaW5nPC9rZXl3b3JkPjxrZXl3b3JkPkR5bmFtaWMgQmF5ZXNp
+YW4gTmV0d29ya3M8L2tleXdvcmQ+PGtleXdvcmQ+TG9uZyBTaG9ydC1UZXJtIE1lbW9yeTwva2V5
+d29yZD48a2V5d29yZD5Ob24tTmVnYXRpdmUgTWF0cml4IEZhY3Rvcml6YXRpb248L2tleXdvcmQ+
+PC9rZXl3b3Jkcz48ZGF0ZXM+PHllYXI+MjAxMDwveWVhcj48cHViLWRhdGVzPjxkYXRlPjE0LTE5
+IE1hcmNoIDIwMTA8L2RhdGU+PC9wdWItZGF0ZXM+PC9kYXRlcz48aXNibj4xNTIwLTYxNDk8L2lz
+Ym4+PHVybHM+PHJlbGF0ZWQtdXJscz48dXJsPmh0dHA6Ly9pZWVleHBsb3JlLmllZWUub3JnL3hw
+bC9hcnRpY2xlRGV0YWlscy5qc3A/YXJudW1iZXI9NTQ5NTU2NzwvdXJsPjwvcmVsYXRlZC11cmxz
+PjwvdXJscz48ZWxlY3Ryb25pYy1yZXNvdXJjZS1udW0+MTAuMTEwOS9JQ0FTU1AuMjAxMC41NDk1
+NTY3PC9lbGVjdHJvbmljLXJlc291cmNlLW51bT48L3JlY29yZD48L0NpdGU+PC9FbmROb3RlPn==
+</w:fldData>
+        </w:fldChar>
+      </w:r>
+      <w:r>
+        <w:instrText xml:space="preserve"> ADDIN EN.CITE </w:instrText>
+      </w:r>
+      <w:r>
+        <w:fldChar w:fldCharType="begin">
+          <w:fldData xml:space="preserve">PEVuZE5vdGU+PENpdGU+PEF1dGhvcj5TY2h1bGxlcjwvQXV0aG9yPjxZZWFyPjIwMTA8L1llYXI+
+PFJlY051bT4yMTwvUmVjTnVtPjxEaXNwbGF5VGV4dD5bMjNdPC9EaXNwbGF5VGV4dD48cmVjb3Jk
+PjxyZWMtbnVtYmVyPjIxPC9yZWMtbnVtYmVyPjxmb3JlaWduLWtleXM+PGtleSBhcHA9IkVOIiBk
+Yi1pZD0id3p0NXN2c3ptZjB2dGZlOWFlZHh4dmV4MnphYXowYTB6eGZmIiB0aW1lc3RhbXA9IjEz
+OTY4Mzk3ODQiPjIxPC9rZXk+PC9mb3JlaWduLWtleXM+PHJlZi10eXBlIG5hbWU9IkNvbmZlcmVu
+Y2UgUHJvY2VlZGluZ3MiPjEwPC9yZWYtdHlwZT48Y29udHJpYnV0b3JzPjxhdXRob3JzPjxhdXRo
+b3I+U2NodWxsZXIsIEIuPC9hdXRob3I+PGF1dGhvcj5XZW5pbmdlciwgRi48L2F1dGhvcj48YXV0
+aG9yPldvbGxtZXIsIE0uPC9hdXRob3I+PGF1dGhvcj5TdW4sIFkuPC9hdXRob3I+PGF1dGhvcj5S
+aWdvbGwsIEcuPC9hdXRob3I+PC9hdXRob3JzPjwvY29udHJpYnV0b3JzPjx0aXRsZXM+PHRpdGxl
+Pk5vbi1uZWdhdGl2ZSBtYXRyaXggZmFjdG9yaXphdGlvbiBhcyBub2lzZS1yb2J1c3QgZmVhdHVy
+ZSBleHRyYWN0b3IgZm9yIHNwZWVjaCByZWNvZ25pdGlvbjwvdGl0bGU+PHNlY29uZGFyeS10aXRs
+ZT5BY291c3RpY3MgU3BlZWNoIGFuZCBTaWduYWwgUHJvY2Vzc2luZyAoSUNBU1NQKSwgMjAxMCBJ
+RUVFIEludGVybmF0aW9uYWwgQ29uZmVyZW5jZSBvbjwvc2Vjb25kYXJ5LXRpdGxlPjxhbHQtdGl0
+bGU+QWNvdXN0aWNzIFNwZWVjaCBhbmQgU2lnbmFsIFByb2Nlc3NpbmcgKElDQVNTUCksIDIwMTAg
+SUVFRSBJbnRlcm5hdGlvbmFsIENvbmZlcmVuY2Ugb248L2FsdC10aXRsZT48L3RpdGxlcz48cGFn
+ZXM+NDU2Mi00NTY1PC9wYWdlcz48a2V5d29yZHM+PGtleXdvcmQ+YmVsaWVmIG5ldHdvcmtzPC9r
+ZXl3b3JkPjxrZXl3b3JkPmZlYXR1cmUgZXh0cmFjdGlvbjwva2V5d29yZD48a2V5d29yZD5tYXRy
+aXggZGVjb21wb3NpdGlvbjwva2V5d29yZD48a2V5d29yZD5tYXhpbXVtIGxpa2VsaWhvb2QgZXN0
+aW1hdGlvbjwva2V5d29yZD48a2V5d29yZD5yZWN1cnJlbnQgbmV1cmFsIG5ldHM8L2tleXdvcmQ+
+PGtleXdvcmQ+c2lnbmFsIGRlbm9pc2luZzwva2V5d29yZD48a2V5d29yZD5zcGVlY2ggcmVjb2du
+aXRpb248L2tleXdvcmQ+PGtleXdvcmQ+d29yZCBwcm9jZXNzaW5nPC9rZXl3b3JkPjxrZXl3b3Jk
+PmJpZGlyZWN0aW9uYWwgbG9uZyBzaG9ydCB0ZXJtIG1lbW9yeSByZWN1cnJlbnQgbmV1cmFsIG5l
+dHdvcms8L2tleXdvcmQ+PGtleXdvcmQ+ZHluYW1pYyBCYXllc2lhbiBuZXR3b3JrIGFyY2hpdGVj
+dHVyZTwva2V5d29yZD48a2V5d29yZD5oeWJyaWQgc3VwZXJ2aXNlZC11bnN1cGVydmlzZWQgYWxn
+b3JpdGhtPC9rZXl3b3JkPjxrZXl3b3JkPm5vaXNlIHJvYnVzdCBmZWF0dXJlIGV4dHJhY3Rvcjwv
+a2V5d29yZD48a2V5d29yZD5ub2lzeSBjYXIgZW52aXJvbm1lbnQ8L2tleXdvcmQ+PGtleXdvcmQ+
+bm9ubmVnYXRpdmUgbWF0cml4IGZhY3Rvcml6YXRpb248L2tleXdvcmQ+PGtleXdvcmQ+c3BlYWtl
+ciBzZXBhcmF0aW9uPC9rZXl3b3JkPjxrZXl3b3JkPnNwZWVjaCBkZW5vaXNpbmc8L2tleXdvcmQ+
+PGtleXdvcmQ+c3BlbGxpbmcgcmVjb2duaXRpb24gc3lzdGVtPC9rZXl3b3JkPjxrZXl3b3JkPnRp
+bWUgdmFyeWluZyBmZWF0dXJlIGV4dHJhY3Rpb248L2tleXdvcmQ+PGtleXdvcmQ+dW5zdXBlcnZp
+c2VkIE5NRjwva2V5d29yZD48a2V5d29yZD5BY291c3RpYyBub2lzZTwva2V5d29yZD48a2V5d29y
+ZD5BdXRvbWF0aWMgc3BlZWNoIHJlY29nbml0aW9uPC9rZXl3b3JkPjxrZXl3b3JkPkJheWVzaWFu
+IG1ldGhvZHM8L2tleXdvcmQ+PGtleXdvcmQ+TWFuIG1hY2hpbmUgc3lzdGVtczwva2V5d29yZD48
+a2V5d29yZD5Ob2lzZSByZWR1Y3Rpb248L2tleXdvcmQ+PGtleXdvcmQ+Tm9pc2Ugcm9idXN0bmVz
+czwva2V5d29yZD48a2V5d29yZD5SZWN1cnJlbnQgbmV1cmFsIG5ldHdvcmtzPC9rZXl3b3JkPjxr
+ZXl3b3JkPlNpZ25hbCBwcm9jZXNzaW5nPC9rZXl3b3JkPjxrZXl3b3JkPkR5bmFtaWMgQmF5ZXNp
+YW4gTmV0d29ya3M8L2tleXdvcmQ+PGtleXdvcmQ+TG9uZyBTaG9ydC1UZXJtIE1lbW9yeTwva2V5
+d29yZD48a2V5d29yZD5Ob24tTmVnYXRpdmUgTWF0cml4IEZhY3Rvcml6YXRpb248L2tleXdvcmQ+
+PC9rZXl3b3Jkcz48ZGF0ZXM+PHllYXI+MjAxMDwveWVhcj48cHViLWRhdGVzPjxkYXRlPjE0LTE5
+IE1hcmNoIDIwMTA8L2RhdGU+PC9wdWItZGF0ZXM+PC9kYXRlcz48aXNibj4xNTIwLTYxNDk8L2lz
+Ym4+PHVybHM+PHJlbGF0ZWQtdXJscz48dXJsPmh0dHA6Ly9pZWVleHBsb3JlLmllZWUub3JnL3hw
+bC9hcnRpY2xlRGV0YWlscy5qc3A/YXJudW1iZXI9NTQ5NTU2NzwvdXJsPjwvcmVsYXRlZC11cmxz
+PjwvdXJscz48ZWxlY3Ryb25pYy1yZXNvdXJjZS1udW0+MTAuMTEwOS9JQ0FTU1AuMjAxMC41NDk1
+NTY3PC9lbGVjdHJvbmljLXJlc291cmNlLW51bT48L3JlY29yZD48L0NpdGU+PC9FbmROb3RlPn==
+</w:fldData>
+        </w:fldChar>
+      </w:r>
+      <w:r>
+        <w:instrText xml:space="preserve"> ADDIN EN.CITE.DATA </w:instrText>
+      </w:r>
+      <w:r>
+        <w:fldChar w:fldCharType="end"/>
+      </w:r>
+      <w:r>
+        <w:fldChar w:fldCharType="separate"/>
+      </w:r>
+      <w:r>
+        <w:rPr>
+          <w:noProof/>
+        </w:rPr>
+        <w:t>[23]</w:t>
+      </w:r>
+      <w:r>
+        <w:fldChar w:fldCharType="end"/>
+      </w:r>
+    </w:p>
+    <w:p/>
+    <w:p>
       <w:pPr>
         <w:pStyle w:val="Heading3"/>
       </w:pPr>
@@ -8626,6 +9469,7 @@
       </w:r>
       <w:bookmarkEnd w:id="47"/>
     </w:p>
+    <w:p/>
     <w:p>
       <w:pPr>
         <w:spacing w:before="0" w:after="0" w:line="240" w:lineRule="auto"/>
@@ -8981,8 +9825,8 @@
       <w:pPr>
         <w:pStyle w:val="Heading1"/>
         <w:sectPr>
-          <w:headerReference w:type="default" r:id="rId19"/>
-          <w:footerReference w:type="default" r:id="rId20"/>
+          <w:headerReference w:type="default" r:id="rId20"/>
+          <w:footerReference w:type="default" r:id="rId21"/>
           <w:pgSz w:w="11900" w:h="16840"/>
           <w:pgMar w:top="1440" w:right="1440" w:bottom="1440" w:left="1440" w:header="708" w:footer="708" w:gutter="0"/>
           <w:pgNumType w:start="1"/>
@@ -9756,6 +10600,7 @@
     <w:p>
       <w:pPr>
         <w:pStyle w:val="EndNoteBibliography"/>
+        <w:spacing w:after="240"/>
         <w:ind w:left="720" w:hanging="720"/>
         <w:rPr>
           <w:noProof/>
@@ -9802,6 +10647,71 @@
       </w:r>
     </w:p>
     <w:p>
+      <w:pPr>
+        <w:pStyle w:val="EndNoteBibliography"/>
+        <w:spacing w:after="240"/>
+        <w:ind w:left="720" w:hanging="720"/>
+        <w:rPr>
+          <w:noProof/>
+        </w:rPr>
+      </w:pPr>
+      <w:r>
+        <w:rPr>
+          <w:noProof/>
+        </w:rPr>
+        <w:t>[23]</w:t>
+      </w:r>
+      <w:r>
+        <w:rPr>
+          <w:noProof/>
+        </w:rPr>
+        <w:tab/>
+        <w:t xml:space="preserve">B. Schuller, F. Weninger, M. Wollmer, Y. Sun, and G. Rigoll, "Non-negative matrix factorization as noise-robust feature extractor for </w:t>
+      </w:r>
+      <w:r>
+        <w:rPr>
+          <w:noProof/>
+        </w:rPr>
+        <w:lastRenderedPageBreak/>
+        <w:t xml:space="preserve">speech recognition," in </w:t>
+      </w:r>
+      <w:r>
+        <w:rPr>
+          <w:i/>
+          <w:noProof/>
+        </w:rPr>
+        <w:t>Acoustics Speech and Signal Processing (ICASSP), 2010 IEEE International Conference on</w:t>
+      </w:r>
+      <w:r>
+        <w:rPr>
+          <w:noProof/>
+        </w:rPr>
+        <w:t>, 2010, pp. 4562-4565.</w:t>
+      </w:r>
+    </w:p>
+    <w:p>
+      <w:pPr>
+        <w:pStyle w:val="EndNoteBibliography"/>
+        <w:ind w:left="720" w:hanging="720"/>
+        <w:rPr>
+          <w:noProof/>
+        </w:rPr>
+      </w:pPr>
+      <w:r>
+        <w:rPr>
+          <w:noProof/>
+        </w:rPr>
+        <w:t>[24]</w:t>
+      </w:r>
+      <w:r>
+        <w:rPr>
+          <w:noProof/>
+        </w:rPr>
+        <w:tab/>
+        <w:t>M. Schmidt and R. Olsson, "Single-channel speech separation using sparse non-negative matrix factorization," 2006.</w:t>
+      </w:r>
+    </w:p>
+    <w:p>
       <w:r>
         <w:fldChar w:fldCharType="end"/>
       </w:r>
@@ -9810,7 +10720,7 @@
       </w:r>
     </w:p>
     <w:sectPr>
-      <w:headerReference w:type="default" r:id="rId21"/>
+      <w:headerReference w:type="default" r:id="rId22"/>
       <w:pgSz w:w="11900" w:h="16840"/>
       <w:pgMar w:top="1440" w:right="1800" w:bottom="1440" w:left="1800" w:header="708" w:footer="708" w:gutter="0"/>
       <w:cols w:space="708"/>
@@ -9909,7 +10819,7 @@
         <w:rStyle w:val="PageNumber"/>
         <w:noProof/>
       </w:rPr>
-      <w:t>ii</w:t>
+      <w:t>i</w:t>
     </w:r>
     <w:r>
       <w:rPr>
@@ -9962,7 +10872,7 @@
         <w:rStyle w:val="PageNumber"/>
         <w:noProof/>
       </w:rPr>
-      <w:t>11</w:t>
+      <w:t>1</w:t>
     </w:r>
     <w:r>
       <w:rPr>
@@ -13334,7 +14244,7 @@
     <w:uiPriority w:val="35"/>
     <w:unhideWhenUsed/>
     <w:qFormat/>
-    <w:rsid w:val="00D956BF"/>
+    <w:rsid w:val="008E4136"/>
     <w:pPr>
       <w:spacing w:after="120"/>
       <w:jc w:val="center"/>
@@ -13343,7 +14253,7 @@
       <w:b/>
       <w:bCs/>
       <w:color w:val="4F81BD" w:themeColor="accent1"/>
-      <w:sz w:val="18"/>
+      <w:sz w:val="20"/>
       <w:szCs w:val="18"/>
     </w:rPr>
   </w:style>
@@ -14158,7 +15068,7 @@
     <w:uiPriority w:val="35"/>
     <w:unhideWhenUsed/>
     <w:qFormat/>
-    <w:rsid w:val="00D956BF"/>
+    <w:rsid w:val="008E4136"/>
     <w:pPr>
       <w:spacing w:after="120"/>
       <w:jc w:val="center"/>
@@ -14167,7 +15077,7 @@
       <w:b/>
       <w:bCs/>
       <w:color w:val="4F81BD" w:themeColor="accent1"/>
-      <w:sz w:val="18"/>
+      <w:sz w:val="20"/>
       <w:szCs w:val="18"/>
     </w:rPr>
   </w:style>
@@ -15300,7 +16210,7 @@
 </file>
 
 <file path=customXml/itemProps1.xml><?xml version="1.0" encoding="utf-8"?>
-<ds:datastoreItem xmlns:ds="http://schemas.openxmlformats.org/officeDocument/2006/customXml" ds:itemID="{2CB8DE10-36CB-7C48-9A98-6CE38B29AEAD}">
+<ds:datastoreItem xmlns:ds="http://schemas.openxmlformats.org/officeDocument/2006/customXml" ds:itemID="{79536B50-2BD5-8A40-AC11-16277A324A59}">
   <ds:schemaRefs>
     <ds:schemaRef ds:uri="http://schemas.openxmlformats.org/officeDocument/2006/bibliography"/>
   </ds:schemaRefs>

</xml_diff>

<commit_message>
Completed the introduction. NMF and DWT are left in the lit review.
</commit_message>
<xml_diff>
--- a/Documents/TestProposal.docx
+++ b/Documents/TestProposal.docx
@@ -2437,6 +2437,9 @@
       <w:r>
         <w:t xml:space="preserve">. </w:t>
       </w:r>
+      <w:r>
+        <w:t>Since then continuous progress has been made in the speech recognition field.</w:t>
+      </w:r>
     </w:p>
     <w:p>
       <w:r>
@@ -2446,16 +2449,28 @@
         <w:t xml:space="preserve"> the need for automated speech recognition </w:t>
       </w:r>
       <w:r>
-        <w:t>(ASR) systems has skyrocketed as m</w:t>
-      </w:r>
-      <w:r>
-        <w:t>any fields currently employ the use of ASR systems</w:t>
-      </w:r>
-      <w:r>
-        <w:t>;</w:t>
-      </w:r>
-      <w:r>
-        <w:t xml:space="preserve"> including military, telephony, and medicine. </w:t>
+        <w:t>(ASR) syste</w:t>
+      </w:r>
+      <w:r>
+        <w:t xml:space="preserve">ms has skyrocketed due to </w:t>
+      </w:r>
+      <w:r>
+        <w:t>m</w:t>
+      </w:r>
+      <w:r>
+        <w:t>any fields currently employ</w:t>
+      </w:r>
+      <w:r>
+        <w:t>ing</w:t>
+      </w:r>
+      <w:r>
+        <w:t xml:space="preserve"> </w:t>
+      </w:r>
+      <w:r>
+        <w:t>them, such as</w:t>
+      </w:r>
+      <w:r>
+        <w:t xml:space="preserve"> military, telephony, and medicine. </w:t>
       </w:r>
     </w:p>
     <w:p>
@@ -2466,12 +2481,21 @@
         <w:t>or problem has been encountered: S</w:t>
       </w:r>
       <w:r>
-        <w:t xml:space="preserve">ystems are unable to perform to a reliable standard when the conditions of the speech are outside those in which in the system was trained. </w:t>
+        <w:t>ystems are unable to perform to a reliable standard when the conditions of the spee</w:t>
+      </w:r>
+      <w:r>
+        <w:t>ch are outside those in which</w:t>
+      </w:r>
+      <w:r>
+        <w:t xml:space="preserve"> the system was trained. </w:t>
       </w:r>
     </w:p>
     <w:p>
       <w:r>
-        <w:t>One of the prominent fields of research over the last decade has been</w:t>
+        <w:t>As a result o</w:t>
+      </w:r>
+      <w:r>
+        <w:t>ne of the prominent fields of research has been</w:t>
       </w:r>
       <w:r>
         <w:t xml:space="preserve"> robust speech recognition</w:t>
@@ -2812,50 +2836,56 @@
         </w:numPr>
       </w:pPr>
       <w:r>
-        <w:t>Is there a correlation</w:t>
-      </w:r>
-      <w:bookmarkStart w:id="2" w:name="_GoBack"/>
-      <w:bookmarkEnd w:id="2"/>
-      <w:r>
-        <w:t xml:space="preserve"> between feature vector </w:t>
+        <w:t xml:space="preserve">Is there a correlation between feature vector </w:t>
       </w:r>
       <w:r>
         <w:t>variance and recognition rates?</w:t>
       </w:r>
     </w:p>
     <w:p/>
-    <w:p/>
     <w:p>
       <w:r>
-        <w:br w:type="page"/>
+        <w:lastRenderedPageBreak/>
+        <w:t xml:space="preserve">The scope of this thesis will be limited to the research, implementation, and optimization of </w:t>
+      </w:r>
+      <w:r>
+        <w:t xml:space="preserve">feature extraction </w:t>
+      </w:r>
+      <w:r>
+        <w:t>algorithms and does not involve the construction or implementation of a complete ASR system.</w:t>
       </w:r>
     </w:p>
     <w:p>
+      <w:r>
+        <w:br w:type="page"/>
+      </w:r>
+    </w:p>
+    <w:p>
       <w:pPr>
         <w:pStyle w:val="Heading1"/>
       </w:pPr>
-      <w:bookmarkStart w:id="3" w:name="_Toc261189389"/>
+      <w:bookmarkStart w:id="2" w:name="_Toc261189389"/>
       <w:r>
         <w:lastRenderedPageBreak/>
         <w:t>Literature Review</w:t>
       </w:r>
       <w:bookmarkEnd w:id="0"/>
-      <w:bookmarkEnd w:id="3"/>
+      <w:bookmarkEnd w:id="2"/>
     </w:p>
     <w:p>
       <w:pPr>
         <w:pStyle w:val="Heading2"/>
       </w:pPr>
-      <w:bookmarkStart w:id="4" w:name="_Toc259276582"/>
-      <w:bookmarkStart w:id="5" w:name="_Toc261189390"/>
+      <w:bookmarkStart w:id="3" w:name="_Toc259276582"/>
+      <w:bookmarkStart w:id="4" w:name="_Toc261189390"/>
       <w:r>
         <w:t xml:space="preserve">Speech </w:t>
       </w:r>
       <w:r>
         <w:t>Processing</w:t>
       </w:r>
+      <w:bookmarkEnd w:id="3"/>
       <w:bookmarkEnd w:id="4"/>
-      <w:bookmarkEnd w:id="5"/>
     </w:p>
     <w:p>
       <w:r>
@@ -2890,13 +2920,13 @@
       <w:pPr>
         <w:pStyle w:val="Heading3"/>
       </w:pPr>
-      <w:bookmarkStart w:id="6" w:name="_Toc259276583"/>
-      <w:bookmarkStart w:id="7" w:name="_Toc261189391"/>
+      <w:bookmarkStart w:id="5" w:name="_Toc259276583"/>
+      <w:bookmarkStart w:id="6" w:name="_Toc261189391"/>
       <w:r>
         <w:t>Speaker dependence</w:t>
       </w:r>
+      <w:bookmarkEnd w:id="5"/>
       <w:bookmarkEnd w:id="6"/>
-      <w:bookmarkEnd w:id="7"/>
     </w:p>
     <w:p>
       <w:proofErr w:type="gramStart"/>
@@ -2991,13 +3021,13 @@
       <w:pPr>
         <w:pStyle w:val="Heading3"/>
       </w:pPr>
-      <w:bookmarkStart w:id="8" w:name="_Toc259276584"/>
-      <w:bookmarkStart w:id="9" w:name="_Toc261189392"/>
+      <w:bookmarkStart w:id="7" w:name="_Toc259276584"/>
+      <w:bookmarkStart w:id="8" w:name="_Toc261189392"/>
       <w:r>
         <w:t>Speech type</w:t>
       </w:r>
+      <w:bookmarkEnd w:id="7"/>
       <w:bookmarkEnd w:id="8"/>
-      <w:bookmarkEnd w:id="9"/>
     </w:p>
     <w:p>
       <w:r>
@@ -3111,16 +3141,16 @@
       <w:pPr>
         <w:pStyle w:val="Heading3"/>
       </w:pPr>
-      <w:bookmarkStart w:id="10" w:name="_Toc259276585"/>
-      <w:bookmarkStart w:id="11" w:name="_Toc261189393"/>
+      <w:bookmarkStart w:id="9" w:name="_Toc259276585"/>
+      <w:bookmarkStart w:id="10" w:name="_Toc261189393"/>
       <w:r>
         <w:t>Recog</w:t>
       </w:r>
       <w:r>
         <w:t>nition type</w:t>
       </w:r>
+      <w:bookmarkEnd w:id="9"/>
       <w:bookmarkEnd w:id="10"/>
-      <w:bookmarkEnd w:id="11"/>
     </w:p>
     <w:p>
       <w:r>
@@ -3503,7 +3533,7 @@
         <w:pStyle w:val="Caption"/>
         <w:keepNext/>
       </w:pPr>
-      <w:bookmarkStart w:id="12" w:name="_Ref259201863"/>
+      <w:bookmarkStart w:id="11" w:name="_Ref259201863"/>
       <w:r>
         <w:t xml:space="preserve">Table </w:t>
       </w:r>
@@ -3526,7 +3556,7 @@
           <w:t>1</w:t>
         </w:r>
       </w:fldSimple>
-      <w:bookmarkEnd w:id="12"/>
+      <w:bookmarkEnd w:id="11"/>
       <w:r>
         <w:t xml:space="preserve">: List of English Phonemes and Manners of Articulation </w:t>
       </w:r>
@@ -5217,7 +5247,7 @@
           <w:szCs w:val="18"/>
         </w:rPr>
       </w:pPr>
-      <w:bookmarkStart w:id="13" w:name="_Ref259201436"/>
+      <w:bookmarkStart w:id="12" w:name="_Ref259201436"/>
       <w:r>
         <w:br w:type="page"/>
       </w:r>
@@ -5227,7 +5257,7 @@
         <w:pStyle w:val="Caption"/>
         <w:keepNext/>
       </w:pPr>
-      <w:bookmarkStart w:id="14" w:name="_Ref387240362"/>
+      <w:bookmarkStart w:id="13" w:name="_Ref387240362"/>
       <w:r>
         <w:lastRenderedPageBreak/>
         <w:t xml:space="preserve">Table </w:t>
@@ -5251,8 +5281,8 @@
           <w:t>2</w:t>
         </w:r>
       </w:fldSimple>
+      <w:bookmarkEnd w:id="12"/>
       <w:bookmarkEnd w:id="13"/>
-      <w:bookmarkEnd w:id="14"/>
       <w:r>
         <w:t xml:space="preserve">: Example of the Phonetic Decomposition of Various Words/Phrases </w:t>
       </w:r>
@@ -5600,13 +5630,13 @@
       <w:pPr>
         <w:pStyle w:val="Heading2"/>
       </w:pPr>
-      <w:bookmarkStart w:id="15" w:name="_Toc259276586"/>
-      <w:bookmarkStart w:id="16" w:name="_Toc261189394"/>
+      <w:bookmarkStart w:id="14" w:name="_Toc259276586"/>
+      <w:bookmarkStart w:id="15" w:name="_Toc261189394"/>
       <w:r>
         <w:t>Pre-Processing</w:t>
       </w:r>
+      <w:bookmarkEnd w:id="14"/>
       <w:bookmarkEnd w:id="15"/>
-      <w:bookmarkEnd w:id="16"/>
     </w:p>
     <w:p>
       <w:r>
@@ -5698,13 +5728,13 @@
       <w:pPr>
         <w:pStyle w:val="Heading2"/>
       </w:pPr>
-      <w:bookmarkStart w:id="17" w:name="_Toc259276587"/>
-      <w:bookmarkStart w:id="18" w:name="_Toc261189395"/>
+      <w:bookmarkStart w:id="16" w:name="_Toc259276587"/>
+      <w:bookmarkStart w:id="17" w:name="_Toc261189395"/>
       <w:r>
         <w:t>Feature Extraction</w:t>
       </w:r>
+      <w:bookmarkEnd w:id="16"/>
       <w:bookmarkEnd w:id="17"/>
-      <w:bookmarkEnd w:id="18"/>
     </w:p>
     <w:p>
       <w:r>
@@ -6081,8 +6111,8 @@
       <w:pPr>
         <w:pStyle w:val="Heading3"/>
       </w:pPr>
-      <w:bookmarkStart w:id="19" w:name="_Toc259276588"/>
-      <w:bookmarkStart w:id="20" w:name="_Toc261189396"/>
+      <w:bookmarkStart w:id="18" w:name="_Toc259276588"/>
+      <w:bookmarkStart w:id="19" w:name="_Toc261189396"/>
       <w:r>
         <w:t>Mel-F</w:t>
       </w:r>
@@ -6100,8 +6130,8 @@
       <w:r>
         <w:t xml:space="preserve"> Coefficients</w:t>
       </w:r>
+      <w:bookmarkEnd w:id="18"/>
       <w:bookmarkEnd w:id="19"/>
-      <w:bookmarkEnd w:id="20"/>
     </w:p>
     <w:p>
       <w:r>
@@ -6527,8 +6557,8 @@
       <w:pPr>
         <w:pStyle w:val="Caption"/>
       </w:pPr>
-      <w:bookmarkStart w:id="21" w:name="_Ref386799372"/>
-      <w:bookmarkStart w:id="22" w:name="_Toc261010930"/>
+      <w:bookmarkStart w:id="20" w:name="_Ref386799372"/>
+      <w:bookmarkStart w:id="21" w:name="_Toc261010930"/>
       <w:r>
         <w:t xml:space="preserve">Figure </w:t>
       </w:r>
@@ -6551,31 +6581,31 @@
           <w:t>1</w:t>
         </w:r>
       </w:fldSimple>
+      <w:bookmarkEnd w:id="20"/>
+      <w:r>
+        <w:t xml:space="preserve">: Example of Various </w:t>
+      </w:r>
+      <w:proofErr w:type="spellStart"/>
+      <w:r>
+        <w:t>Cepstrum</w:t>
+      </w:r>
+      <w:proofErr w:type="spellEnd"/>
+      <w:r>
+        <w:t xml:space="preserve"> based Extractors</w:t>
+      </w:r>
+      <w:r>
+        <w:t xml:space="preserve"> </w:t>
+      </w:r>
+      <w:r>
+        <w:fldChar w:fldCharType="begin"/>
+      </w:r>
+      <w:r>
+        <w:instrText xml:space="preserve"> ADDIN EN.CITE &lt;EndNote&gt;&lt;Cite&gt;&lt;Author&gt;Mporas&lt;/Author&gt;&lt;Year&gt;2007&lt;/Year&gt;&lt;RecNum&gt;33&lt;/RecNum&gt;&lt;DisplayText&gt;[8]&lt;/DisplayText&gt;&lt;record&gt;&lt;rec-number&gt;33&lt;/rec-number&gt;&lt;foreign-keys&gt;&lt;key app="EN" db-id="wzt5svszmf0vtfe9aedxxvex2zaaz0a0zxff" timestamp="1397452100"&gt;33&lt;/key&gt;&lt;/foreign-keys&gt;&lt;ref-type name="Journal Article"&gt;17&lt;/ref-type&gt;&lt;contributors&gt;&lt;authors&gt;&lt;author&gt;Mporas, Iosif&lt;/author&gt;&lt;author&gt;Ganchev, Todor&lt;/author&gt;&lt;author&gt;Siafarikas, Mihalis&lt;/author&gt;&lt;author&gt;Fakotakis, Nikos&lt;/author&gt;&lt;/authors&gt;&lt;/contributors&gt;&lt;titles&gt;&lt;title&gt;Comparison of Speech Features on the Speech Recognition Task&lt;/title&gt;&lt;secondary-title&gt;Journal of Computer Science&lt;/secondary-title&gt;&lt;/titles&gt;&lt;periodical&gt;&lt;full-title&gt;Journal of Computer Science&lt;/full-title&gt;&lt;/periodical&gt;&lt;pages&gt;608-616&lt;/pages&gt;&lt;volume&gt;3&lt;/volume&gt;&lt;number&gt;8&lt;/number&gt;&lt;dates&gt;&lt;year&gt;2007&lt;/year&gt;&lt;/dates&gt;&lt;isbn&gt;1549-3636&lt;/isbn&gt;&lt;urls&gt;&lt;/urls&gt;&lt;/record&gt;&lt;/Cite&gt;&lt;/EndNote&gt;</w:instrText>
+      </w:r>
+      <w:r>
+        <w:fldChar w:fldCharType="separate"/>
+      </w:r>
       <w:bookmarkEnd w:id="21"/>
-      <w:r>
-        <w:t xml:space="preserve">: Example of Various </w:t>
-      </w:r>
-      <w:proofErr w:type="spellStart"/>
-      <w:r>
-        <w:t>Cepstrum</w:t>
-      </w:r>
-      <w:proofErr w:type="spellEnd"/>
-      <w:r>
-        <w:t xml:space="preserve"> based Extractors</w:t>
-      </w:r>
-      <w:r>
-        <w:t xml:space="preserve"> </w:t>
-      </w:r>
-      <w:r>
-        <w:fldChar w:fldCharType="begin"/>
-      </w:r>
-      <w:r>
-        <w:instrText xml:space="preserve"> ADDIN EN.CITE &lt;EndNote&gt;&lt;Cite&gt;&lt;Author&gt;Mporas&lt;/Author&gt;&lt;Year&gt;2007&lt;/Year&gt;&lt;RecNum&gt;33&lt;/RecNum&gt;&lt;DisplayText&gt;[8]&lt;/DisplayText&gt;&lt;record&gt;&lt;rec-number&gt;33&lt;/rec-number&gt;&lt;foreign-keys&gt;&lt;key app="EN" db-id="wzt5svszmf0vtfe9aedxxvex2zaaz0a0zxff" timestamp="1397452100"&gt;33&lt;/key&gt;&lt;/foreign-keys&gt;&lt;ref-type name="Journal Article"&gt;17&lt;/ref-type&gt;&lt;contributors&gt;&lt;authors&gt;&lt;author&gt;Mporas, Iosif&lt;/author&gt;&lt;author&gt;Ganchev, Todor&lt;/author&gt;&lt;author&gt;Siafarikas, Mihalis&lt;/author&gt;&lt;author&gt;Fakotakis, Nikos&lt;/author&gt;&lt;/authors&gt;&lt;/contributors&gt;&lt;titles&gt;&lt;title&gt;Comparison of Speech Features on the Speech Recognition Task&lt;/title&gt;&lt;secondary-title&gt;Journal of Computer Science&lt;/secondary-title&gt;&lt;/titles&gt;&lt;periodical&gt;&lt;full-title&gt;Journal of Computer Science&lt;/full-title&gt;&lt;/periodical&gt;&lt;pages&gt;608-616&lt;/pages&gt;&lt;volume&gt;3&lt;/volume&gt;&lt;number&gt;8&lt;/number&gt;&lt;dates&gt;&lt;year&gt;2007&lt;/year&gt;&lt;/dates&gt;&lt;isbn&gt;1549-3636&lt;/isbn&gt;&lt;urls&gt;&lt;/urls&gt;&lt;/record&gt;&lt;/Cite&gt;&lt;/EndNote&gt;</w:instrText>
-      </w:r>
-      <w:r>
-        <w:fldChar w:fldCharType="separate"/>
-      </w:r>
-      <w:bookmarkEnd w:id="22"/>
       <w:r>
         <w:rPr>
           <w:noProof/>
@@ -6590,11 +6620,11 @@
       <w:pPr>
         <w:pStyle w:val="Heading3"/>
       </w:pPr>
-      <w:bookmarkStart w:id="23" w:name="_Toc261189397"/>
+      <w:bookmarkStart w:id="22" w:name="_Toc261189397"/>
       <w:r>
         <w:t>Linear Predictive Coding</w:t>
       </w:r>
-      <w:bookmarkEnd w:id="23"/>
+      <w:bookmarkEnd w:id="22"/>
     </w:p>
     <w:p>
       <w:r>
@@ -6864,8 +6894,8 @@
       <w:pPr>
         <w:pStyle w:val="Caption"/>
       </w:pPr>
-      <w:bookmarkStart w:id="24" w:name="_Ref260597712"/>
-      <w:bookmarkStart w:id="25" w:name="_Toc261010931"/>
+      <w:bookmarkStart w:id="23" w:name="_Ref260597712"/>
+      <w:bookmarkStart w:id="24" w:name="_Toc261010931"/>
       <w:r>
         <w:t xml:space="preserve">Figure </w:t>
       </w:r>
@@ -6888,20 +6918,20 @@
           <w:t>2</w:t>
         </w:r>
       </w:fldSimple>
+      <w:bookmarkEnd w:id="23"/>
+      <w:r>
+        <w:t xml:space="preserve">: Voiced sound - Letter 'e' in the word 'test' </w:t>
+      </w:r>
+      <w:r>
+        <w:fldChar w:fldCharType="begin"/>
+      </w:r>
+      <w:r>
+        <w:instrText xml:space="preserve"> ADDIN EN.CITE &lt;EndNote&gt;&lt;Cite&gt;&lt;Author&gt;Bradbury&lt;/Author&gt;&lt;Year&gt;2000&lt;/Year&gt;&lt;RecNum&gt;51&lt;/RecNum&gt;&lt;DisplayText&gt;[23]&lt;/DisplayText&gt;&lt;record&gt;&lt;rec-number&gt;51&lt;/rec-number&gt;&lt;foreign-keys&gt;&lt;key app="EN" db-id="wzt5svszmf0vtfe9aedxxvex2zaaz0a0zxff" timestamp="1398657150"&gt;51&lt;/key&gt;&lt;/foreign-keys&gt;&lt;ref-type name="Journal Article"&gt;17&lt;/ref-type&gt;&lt;contributors&gt;&lt;authors&gt;&lt;author&gt;Bradbury, Jeremy&lt;/author&gt;&lt;/authors&gt;&lt;/contributors&gt;&lt;titles&gt;&lt;title&gt;Linear predictive coding&lt;/title&gt;&lt;secondary-title&gt;Mc G. Hill&lt;/secondary-title&gt;&lt;/titles&gt;&lt;periodical&gt;&lt;full-title&gt;Mc G. Hill&lt;/full-title&gt;&lt;/periodical&gt;&lt;dates&gt;&lt;year&gt;2000&lt;/year&gt;&lt;/dates&gt;&lt;urls&gt;&lt;/urls&gt;&lt;/record&gt;&lt;/Cite&gt;&lt;/EndNote&gt;</w:instrText>
+      </w:r>
+      <w:r>
+        <w:fldChar w:fldCharType="separate"/>
+      </w:r>
       <w:bookmarkEnd w:id="24"/>
-      <w:r>
-        <w:t xml:space="preserve">: Voiced sound - Letter 'e' in the word 'test' </w:t>
-      </w:r>
-      <w:r>
-        <w:fldChar w:fldCharType="begin"/>
-      </w:r>
-      <w:r>
-        <w:instrText xml:space="preserve"> ADDIN EN.CITE &lt;EndNote&gt;&lt;Cite&gt;&lt;Author&gt;Bradbury&lt;/Author&gt;&lt;Year&gt;2000&lt;/Year&gt;&lt;RecNum&gt;51&lt;/RecNum&gt;&lt;DisplayText&gt;[23]&lt;/DisplayText&gt;&lt;record&gt;&lt;rec-number&gt;51&lt;/rec-number&gt;&lt;foreign-keys&gt;&lt;key app="EN" db-id="wzt5svszmf0vtfe9aedxxvex2zaaz0a0zxff" timestamp="1398657150"&gt;51&lt;/key&gt;&lt;/foreign-keys&gt;&lt;ref-type name="Journal Article"&gt;17&lt;/ref-type&gt;&lt;contributors&gt;&lt;authors&gt;&lt;author&gt;Bradbury, Jeremy&lt;/author&gt;&lt;/authors&gt;&lt;/contributors&gt;&lt;titles&gt;&lt;title&gt;Linear predictive coding&lt;/title&gt;&lt;secondary-title&gt;Mc G. Hill&lt;/secondary-title&gt;&lt;/titles&gt;&lt;periodical&gt;&lt;full-title&gt;Mc G. Hill&lt;/full-title&gt;&lt;/periodical&gt;&lt;dates&gt;&lt;year&gt;2000&lt;/year&gt;&lt;/dates&gt;&lt;urls&gt;&lt;/urls&gt;&lt;/record&gt;&lt;/Cite&gt;&lt;/EndNote&gt;</w:instrText>
-      </w:r>
-      <w:r>
-        <w:fldChar w:fldCharType="separate"/>
-      </w:r>
-      <w:bookmarkEnd w:id="25"/>
       <w:r>
         <w:rPr>
           <w:noProof/>
@@ -6981,8 +7011,8 @@
       <w:pPr>
         <w:pStyle w:val="Caption"/>
       </w:pPr>
-      <w:bookmarkStart w:id="26" w:name="_Ref260597727"/>
-      <w:bookmarkStart w:id="27" w:name="_Toc261010932"/>
+      <w:bookmarkStart w:id="25" w:name="_Ref260597727"/>
+      <w:bookmarkStart w:id="26" w:name="_Toc261010932"/>
       <w:r>
         <w:t xml:space="preserve">Figure </w:t>
       </w:r>
@@ -7005,20 +7035,20 @@
           <w:t>3</w:t>
         </w:r>
       </w:fldSimple>
+      <w:bookmarkEnd w:id="25"/>
+      <w:r>
+        <w:t xml:space="preserve">: Unvoiced sound - Letter 's' in the word 'test' </w:t>
+      </w:r>
+      <w:r>
+        <w:fldChar w:fldCharType="begin"/>
+      </w:r>
+      <w:r>
+        <w:instrText xml:space="preserve"> ADDIN EN.CITE &lt;EndNote&gt;&lt;Cite&gt;&lt;Author&gt;Bradbury&lt;/Author&gt;&lt;Year&gt;2000&lt;/Year&gt;&lt;RecNum&gt;51&lt;/RecNum&gt;&lt;DisplayText&gt;[23]&lt;/DisplayText&gt;&lt;record&gt;&lt;rec-number&gt;51&lt;/rec-number&gt;&lt;foreign-keys&gt;&lt;key app="EN" db-id="wzt5svszmf0vtfe9aedxxvex2zaaz0a0zxff" timestamp="1398657150"&gt;51&lt;/key&gt;&lt;/foreign-keys&gt;&lt;ref-type name="Journal Article"&gt;17&lt;/ref-type&gt;&lt;contributors&gt;&lt;authors&gt;&lt;author&gt;Bradbury, Jeremy&lt;/author&gt;&lt;/authors&gt;&lt;/contributors&gt;&lt;titles&gt;&lt;title&gt;Linear predictive coding&lt;/title&gt;&lt;secondary-title&gt;Mc G. Hill&lt;/secondary-title&gt;&lt;/titles&gt;&lt;periodical&gt;&lt;full-title&gt;Mc G. Hill&lt;/full-title&gt;&lt;/periodical&gt;&lt;dates&gt;&lt;year&gt;2000&lt;/year&gt;&lt;/dates&gt;&lt;urls&gt;&lt;/urls&gt;&lt;/record&gt;&lt;/Cite&gt;&lt;/EndNote&gt;</w:instrText>
+      </w:r>
+      <w:r>
+        <w:fldChar w:fldCharType="separate"/>
+      </w:r>
       <w:bookmarkEnd w:id="26"/>
-      <w:r>
-        <w:t xml:space="preserve">: Unvoiced sound - Letter 's' in the word 'test' </w:t>
-      </w:r>
-      <w:r>
-        <w:fldChar w:fldCharType="begin"/>
-      </w:r>
-      <w:r>
-        <w:instrText xml:space="preserve"> ADDIN EN.CITE &lt;EndNote&gt;&lt;Cite&gt;&lt;Author&gt;Bradbury&lt;/Author&gt;&lt;Year&gt;2000&lt;/Year&gt;&lt;RecNum&gt;51&lt;/RecNum&gt;&lt;DisplayText&gt;[23]&lt;/DisplayText&gt;&lt;record&gt;&lt;rec-number&gt;51&lt;/rec-number&gt;&lt;foreign-keys&gt;&lt;key app="EN" db-id="wzt5svszmf0vtfe9aedxxvex2zaaz0a0zxff" timestamp="1398657150"&gt;51&lt;/key&gt;&lt;/foreign-keys&gt;&lt;ref-type name="Journal Article"&gt;17&lt;/ref-type&gt;&lt;contributors&gt;&lt;authors&gt;&lt;author&gt;Bradbury, Jeremy&lt;/author&gt;&lt;/authors&gt;&lt;/contributors&gt;&lt;titles&gt;&lt;title&gt;Linear predictive coding&lt;/title&gt;&lt;secondary-title&gt;Mc G. Hill&lt;/secondary-title&gt;&lt;/titles&gt;&lt;periodical&gt;&lt;full-title&gt;Mc G. Hill&lt;/full-title&gt;&lt;/periodical&gt;&lt;dates&gt;&lt;year&gt;2000&lt;/year&gt;&lt;/dates&gt;&lt;urls&gt;&lt;/urls&gt;&lt;/record&gt;&lt;/Cite&gt;&lt;/EndNote&gt;</w:instrText>
-      </w:r>
-      <w:r>
-        <w:fldChar w:fldCharType="separate"/>
-      </w:r>
-      <w:bookmarkEnd w:id="27"/>
       <w:r>
         <w:rPr>
           <w:noProof/>
@@ -7105,16 +7135,16 @@
       <w:pPr>
         <w:pStyle w:val="Heading2"/>
       </w:pPr>
-      <w:bookmarkStart w:id="28" w:name="_Toc259276589"/>
-      <w:bookmarkStart w:id="29" w:name="_Toc261189398"/>
+      <w:bookmarkStart w:id="27" w:name="_Toc259276589"/>
+      <w:bookmarkStart w:id="28" w:name="_Toc261189398"/>
       <w:r>
         <w:t>Classification T</w:t>
       </w:r>
       <w:r>
         <w:t>echniques</w:t>
       </w:r>
+      <w:bookmarkEnd w:id="27"/>
       <w:bookmarkEnd w:id="28"/>
-      <w:bookmarkEnd w:id="29"/>
     </w:p>
     <w:p>
       <w:r>
@@ -7223,13 +7253,13 @@
       <w:pPr>
         <w:pStyle w:val="Heading3"/>
       </w:pPr>
-      <w:bookmarkStart w:id="30" w:name="_Toc259276590"/>
-      <w:bookmarkStart w:id="31" w:name="_Toc261189399"/>
+      <w:bookmarkStart w:id="29" w:name="_Toc259276590"/>
+      <w:bookmarkStart w:id="30" w:name="_Toc261189399"/>
       <w:r>
         <w:t>Dynamic Time Warping</w:t>
       </w:r>
+      <w:bookmarkEnd w:id="29"/>
       <w:bookmarkEnd w:id="30"/>
-      <w:bookmarkEnd w:id="31"/>
       <w:r>
         <w:t xml:space="preserve"> </w:t>
       </w:r>
@@ -7392,8 +7422,8 @@
       <w:pPr>
         <w:pStyle w:val="Caption"/>
       </w:pPr>
-      <w:bookmarkStart w:id="32" w:name="_Ref260596994"/>
-      <w:bookmarkStart w:id="33" w:name="_Toc261010933"/>
+      <w:bookmarkStart w:id="31" w:name="_Ref260596994"/>
+      <w:bookmarkStart w:id="32" w:name="_Toc261010933"/>
       <w:r>
         <w:t xml:space="preserve">Figure </w:t>
       </w:r>
@@ -7416,20 +7446,20 @@
           <w:t>4</w:t>
         </w:r>
       </w:fldSimple>
+      <w:bookmarkEnd w:id="31"/>
+      <w:r>
+        <w:t xml:space="preserve">: Example of Matching an Input (Y) to a Template (X) </w:t>
+      </w:r>
+      <w:r>
+        <w:fldChar w:fldCharType="begin"/>
+      </w:r>
+      <w:r>
+        <w:instrText xml:space="preserve"> ADDIN EN.CITE &lt;EndNote&gt;&lt;Cite&gt;&lt;Author&gt;Müller&lt;/Author&gt;&lt;Year&gt;2007&lt;/Year&gt;&lt;RecNum&gt;55&lt;/RecNum&gt;&lt;DisplayText&gt;[25]&lt;/DisplayText&gt;&lt;record&gt;&lt;rec-number&gt;55&lt;/rec-number&gt;&lt;foreign-keys&gt;&lt;key app="EN" db-id="wzt5svszmf0vtfe9aedxxvex2zaaz0a0zxff" timestamp="1398917447"&gt;55&lt;/key&gt;&lt;/foreign-keys&gt;&lt;ref-type name="Journal Article"&gt;17&lt;/ref-type&gt;&lt;contributors&gt;&lt;authors&gt;&lt;author&gt;Müller, Meinard&lt;/author&gt;&lt;/authors&gt;&lt;/contributors&gt;&lt;titles&gt;&lt;title&gt;Dynamic time warping&lt;/title&gt;&lt;secondary-title&gt;Information retrieval for music and motion&lt;/secondary-title&gt;&lt;/titles&gt;&lt;periodical&gt;&lt;full-title&gt;Information retrieval for music and motion&lt;/full-title&gt;&lt;/periodical&gt;&lt;pages&gt;69-84&lt;/pages&gt;&lt;dates&gt;&lt;year&gt;2007&lt;/year&gt;&lt;/dates&gt;&lt;isbn&gt;3540740473&lt;/isbn&gt;&lt;urls&gt;&lt;/urls&gt;&lt;/record&gt;&lt;/Cite&gt;&lt;/EndNote&gt;</w:instrText>
+      </w:r>
+      <w:r>
+        <w:fldChar w:fldCharType="separate"/>
+      </w:r>
       <w:bookmarkEnd w:id="32"/>
-      <w:r>
-        <w:t xml:space="preserve">: Example of Matching an Input (Y) to a Template (X) </w:t>
-      </w:r>
-      <w:r>
-        <w:fldChar w:fldCharType="begin"/>
-      </w:r>
-      <w:r>
-        <w:instrText xml:space="preserve"> ADDIN EN.CITE &lt;EndNote&gt;&lt;Cite&gt;&lt;Author&gt;Müller&lt;/Author&gt;&lt;Year&gt;2007&lt;/Year&gt;&lt;RecNum&gt;55&lt;/RecNum&gt;&lt;DisplayText&gt;[25]&lt;/DisplayText&gt;&lt;record&gt;&lt;rec-number&gt;55&lt;/rec-number&gt;&lt;foreign-keys&gt;&lt;key app="EN" db-id="wzt5svszmf0vtfe9aedxxvex2zaaz0a0zxff" timestamp="1398917447"&gt;55&lt;/key&gt;&lt;/foreign-keys&gt;&lt;ref-type name="Journal Article"&gt;17&lt;/ref-type&gt;&lt;contributors&gt;&lt;authors&gt;&lt;author&gt;Müller, Meinard&lt;/author&gt;&lt;/authors&gt;&lt;/contributors&gt;&lt;titles&gt;&lt;title&gt;Dynamic time warping&lt;/title&gt;&lt;secondary-title&gt;Information retrieval for music and motion&lt;/secondary-title&gt;&lt;/titles&gt;&lt;periodical&gt;&lt;full-title&gt;Information retrieval for music and motion&lt;/full-title&gt;&lt;/periodical&gt;&lt;pages&gt;69-84&lt;/pages&gt;&lt;dates&gt;&lt;year&gt;2007&lt;/year&gt;&lt;/dates&gt;&lt;isbn&gt;3540740473&lt;/isbn&gt;&lt;urls&gt;&lt;/urls&gt;&lt;/record&gt;&lt;/Cite&gt;&lt;/EndNote&gt;</w:instrText>
-      </w:r>
-      <w:r>
-        <w:fldChar w:fldCharType="separate"/>
-      </w:r>
-      <w:bookmarkEnd w:id="33"/>
       <w:r>
         <w:rPr>
           <w:noProof/>
@@ -7603,8 +7633,8 @@
       <w:pPr>
         <w:pStyle w:val="Caption"/>
       </w:pPr>
-      <w:bookmarkStart w:id="34" w:name="_Ref260596964"/>
-      <w:bookmarkStart w:id="35" w:name="_Toc261010934"/>
+      <w:bookmarkStart w:id="33" w:name="_Ref260596964"/>
+      <w:bookmarkStart w:id="34" w:name="_Toc261010934"/>
       <w:r>
         <w:t xml:space="preserve">Figure </w:t>
       </w:r>
@@ -7627,20 +7657,20 @@
           <w:t>5</w:t>
         </w:r>
       </w:fldSimple>
+      <w:bookmarkEnd w:id="33"/>
+      <w:r>
+        <w:t xml:space="preserve">: Dynamic Time Warping. (a) Optimal Alignment Path. (b) Path Constraint Example </w:t>
+      </w:r>
+      <w:r>
+        <w:fldChar w:fldCharType="begin"/>
+      </w:r>
+      <w:r>
+        <w:instrText xml:space="preserve"> ADDIN EN.CITE &lt;EndNote&gt;&lt;Cite&gt;&lt;Author&gt;Tebelskis&lt;/Author&gt;&lt;Year&gt;1995&lt;/Year&gt;&lt;RecNum&gt;37&lt;/RecNum&gt;&lt;DisplayText&gt;[4]&lt;/DisplayText&gt;&lt;record&gt;&lt;rec-number&gt;37&lt;/rec-number&gt;&lt;foreign-keys&gt;&lt;key app="EN" db-id="wzt5svszmf0vtfe9aedxxvex2zaaz0a0zxff" timestamp="1397533943"&gt;37&lt;/key&gt;&lt;/foreign-keys&gt;&lt;ref-type name="Thesis"&gt;32&lt;/ref-type&gt;&lt;contributors&gt;&lt;authors&gt;&lt;author&gt;Tebelskis, Joe&lt;/author&gt;&lt;/authors&gt;&lt;/contributors&gt;&lt;titles&gt;&lt;title&gt;Speech recognition using neural networks&lt;/title&gt;&lt;/titles&gt;&lt;dates&gt;&lt;year&gt;1995&lt;/year&gt;&lt;/dates&gt;&lt;publisher&gt;Carnegie Mellon University&lt;/publisher&gt;&lt;urls&gt;&lt;/urls&gt;&lt;/record&gt;&lt;/Cite&gt;&lt;/EndNote&gt;</w:instrText>
+      </w:r>
+      <w:r>
+        <w:fldChar w:fldCharType="separate"/>
+      </w:r>
       <w:bookmarkEnd w:id="34"/>
-      <w:r>
-        <w:t xml:space="preserve">: Dynamic Time Warping. (a) Optimal Alignment Path. (b) Path Constraint Example </w:t>
-      </w:r>
-      <w:r>
-        <w:fldChar w:fldCharType="begin"/>
-      </w:r>
-      <w:r>
-        <w:instrText xml:space="preserve"> ADDIN EN.CITE &lt;EndNote&gt;&lt;Cite&gt;&lt;Author&gt;Tebelskis&lt;/Author&gt;&lt;Year&gt;1995&lt;/Year&gt;&lt;RecNum&gt;37&lt;/RecNum&gt;&lt;DisplayText&gt;[4]&lt;/DisplayText&gt;&lt;record&gt;&lt;rec-number&gt;37&lt;/rec-number&gt;&lt;foreign-keys&gt;&lt;key app="EN" db-id="wzt5svszmf0vtfe9aedxxvex2zaaz0a0zxff" timestamp="1397533943"&gt;37&lt;/key&gt;&lt;/foreign-keys&gt;&lt;ref-type name="Thesis"&gt;32&lt;/ref-type&gt;&lt;contributors&gt;&lt;authors&gt;&lt;author&gt;Tebelskis, Joe&lt;/author&gt;&lt;/authors&gt;&lt;/contributors&gt;&lt;titles&gt;&lt;title&gt;Speech recognition using neural networks&lt;/title&gt;&lt;/titles&gt;&lt;dates&gt;&lt;year&gt;1995&lt;/year&gt;&lt;/dates&gt;&lt;publisher&gt;Carnegie Mellon University&lt;/publisher&gt;&lt;urls&gt;&lt;/urls&gt;&lt;/record&gt;&lt;/Cite&gt;&lt;/EndNote&gt;</w:instrText>
-      </w:r>
-      <w:r>
-        <w:fldChar w:fldCharType="separate"/>
-      </w:r>
-      <w:bookmarkEnd w:id="35"/>
       <w:r>
         <w:rPr>
           <w:noProof/>
@@ -7962,14 +7992,14 @@
       <w:pPr>
         <w:pStyle w:val="Heading3"/>
       </w:pPr>
-      <w:bookmarkStart w:id="36" w:name="_Toc259276591"/>
-      <w:bookmarkStart w:id="37" w:name="_Toc261189400"/>
+      <w:bookmarkStart w:id="35" w:name="_Toc259276591"/>
+      <w:bookmarkStart w:id="36" w:name="_Toc261189400"/>
       <w:r>
         <w:lastRenderedPageBreak/>
         <w:t>Artificial Neural Networks</w:t>
       </w:r>
+      <w:bookmarkEnd w:id="35"/>
       <w:bookmarkEnd w:id="36"/>
-      <w:bookmarkEnd w:id="37"/>
     </w:p>
     <w:p>
       <w:r>
@@ -8201,13 +8231,13 @@
       <w:pPr>
         <w:pStyle w:val="Heading3"/>
       </w:pPr>
-      <w:bookmarkStart w:id="38" w:name="_Toc259276592"/>
-      <w:bookmarkStart w:id="39" w:name="_Toc261189401"/>
+      <w:bookmarkStart w:id="37" w:name="_Toc259276592"/>
+      <w:bookmarkStart w:id="38" w:name="_Toc261189401"/>
       <w:r>
         <w:t>Hidden Markov Models</w:t>
       </w:r>
+      <w:bookmarkEnd w:id="37"/>
       <w:bookmarkEnd w:id="38"/>
-      <w:bookmarkEnd w:id="39"/>
     </w:p>
     <w:p>
       <w:r>
@@ -8917,36 +8947,36 @@
       <w:pPr>
         <w:pStyle w:val="Heading2"/>
       </w:pPr>
-      <w:bookmarkStart w:id="40" w:name="_Toc259276593"/>
-      <w:bookmarkStart w:id="41" w:name="_Toc261189402"/>
+      <w:bookmarkStart w:id="39" w:name="_Toc259276593"/>
+      <w:bookmarkStart w:id="40" w:name="_Toc261189402"/>
       <w:r>
         <w:t>Auditory data</w:t>
       </w:r>
+      <w:bookmarkEnd w:id="39"/>
       <w:bookmarkEnd w:id="40"/>
-      <w:bookmarkEnd w:id="41"/>
     </w:p>
     <w:p>
       <w:pPr>
         <w:pStyle w:val="Heading2"/>
       </w:pPr>
-      <w:bookmarkStart w:id="42" w:name="_Toc259276594"/>
-      <w:bookmarkStart w:id="43" w:name="_Toc261189403"/>
+      <w:bookmarkStart w:id="41" w:name="_Toc259276594"/>
+      <w:bookmarkStart w:id="42" w:name="_Toc261189403"/>
       <w:r>
         <w:t>Robust speech recognition</w:t>
       </w:r>
+      <w:bookmarkEnd w:id="41"/>
       <w:bookmarkEnd w:id="42"/>
-      <w:bookmarkEnd w:id="43"/>
     </w:p>
     <w:p/>
     <w:p>
       <w:pPr>
         <w:pStyle w:val="Heading3"/>
       </w:pPr>
-      <w:bookmarkStart w:id="44" w:name="_Toc261189404"/>
+      <w:bookmarkStart w:id="43" w:name="_Toc261189404"/>
       <w:r>
         <w:t>Non-Negative Matrix Factorization</w:t>
       </w:r>
-      <w:bookmarkEnd w:id="44"/>
+      <w:bookmarkEnd w:id="43"/>
     </w:p>
     <w:p>
       <w:r>
@@ -9472,7 +9502,7 @@
       <w:pPr>
         <w:pStyle w:val="Caption"/>
       </w:pPr>
-      <w:bookmarkStart w:id="45" w:name="_Ref261184400"/>
+      <w:bookmarkStart w:id="44" w:name="_Ref261184400"/>
       <w:r>
         <w:t xml:space="preserve">Figure </w:t>
       </w:r>
@@ -9495,7 +9525,7 @@
           <w:t>8</w:t>
         </w:r>
       </w:fldSimple>
-      <w:bookmarkEnd w:id="45"/>
+      <w:bookmarkEnd w:id="44"/>
       <w:r>
         <w:t xml:space="preserve">: NMF gains of the Spoken Letter Sequence “u r o”. Clean (top) and Noisy (bottom) </w:t>
       </w:r>
@@ -9624,11 +9654,11 @@
       <w:pPr>
         <w:pStyle w:val="Heading3"/>
       </w:pPr>
-      <w:bookmarkStart w:id="46" w:name="_Toc261189405"/>
+      <w:bookmarkStart w:id="45" w:name="_Toc261189405"/>
       <w:r>
         <w:t>Discrete Wavelet Packet Transforms</w:t>
       </w:r>
-      <w:bookmarkEnd w:id="46"/>
+      <w:bookmarkEnd w:id="45"/>
     </w:p>
     <w:p/>
     <w:p>
@@ -9644,194 +9674,229 @@
       <w:pPr>
         <w:pStyle w:val="Heading1"/>
       </w:pPr>
-      <w:bookmarkStart w:id="47" w:name="_Toc261189406"/>
+      <w:bookmarkStart w:id="46" w:name="_Toc261189406"/>
       <w:r>
         <w:lastRenderedPageBreak/>
         <w:t>Methodology</w:t>
+      </w:r>
+      <w:bookmarkEnd w:id="46"/>
+    </w:p>
+    <w:p>
+      <w:r>
+        <w:t xml:space="preserve">The following section outlines the suggested implementations and methodologies for </w:t>
+      </w:r>
+      <w:r>
+        <w:t>developing a robust ASR system,</w:t>
+      </w:r>
+      <w:r>
+        <w:t xml:space="preserve"> including justification for the choices made </w:t>
+      </w:r>
+      <w:r>
+        <w:t>regarding various aspects of the system.</w:t>
+      </w:r>
+    </w:p>
+    <w:p>
+      <w:pPr>
+        <w:pStyle w:val="Heading2"/>
+      </w:pPr>
+      <w:bookmarkStart w:id="47" w:name="_Toc261189407"/>
+      <w:r>
+        <w:t>Justification</w:t>
+      </w:r>
+      <w:r>
+        <w:t>s</w:t>
       </w:r>
       <w:bookmarkEnd w:id="47"/>
     </w:p>
     <w:p>
-      <w:r>
-        <w:t xml:space="preserve">The following section outlines the suggested implementations and methodologies for </w:t>
-      </w:r>
-      <w:r>
-        <w:t>developing a robust ASR system,</w:t>
-      </w:r>
-      <w:r>
-        <w:t xml:space="preserve"> including justification for the choices made </w:t>
-      </w:r>
-      <w:r>
-        <w:t>regarding various aspects of the system.</w:t>
-      </w:r>
-    </w:p>
-    <w:p>
-      <w:pPr>
-        <w:pStyle w:val="Heading2"/>
-      </w:pPr>
-      <w:bookmarkStart w:id="48" w:name="_Toc261189407"/>
-      <w:r>
-        <w:t>Justification</w:t>
-      </w:r>
-      <w:r>
-        <w:t>s</w:t>
+      <w:pPr>
+        <w:pStyle w:val="Heading3"/>
+      </w:pPr>
+      <w:bookmarkStart w:id="48" w:name="_Toc261189408"/>
+      <w:r>
+        <w:t>System Specifications</w:t>
       </w:r>
       <w:bookmarkEnd w:id="48"/>
     </w:p>
     <w:p>
+      <w:r>
+        <w:t>As speaker dependent systems offer a</w:t>
+      </w:r>
+      <w:r>
+        <w:t xml:space="preserve"> </w:t>
+      </w:r>
+      <w:r>
+        <w:t>limited usage scope</w:t>
+      </w:r>
+      <w:r>
+        <w:t>,</w:t>
+      </w:r>
+      <w:r>
+        <w:t xml:space="preserve"> as well as </w:t>
+      </w:r>
+      <w:r>
+        <w:t xml:space="preserve">requiring </w:t>
+      </w:r>
+      <w:r>
+        <w:t>extensive training</w:t>
+      </w:r>
+      <w:r>
+        <w:t xml:space="preserve"> </w:t>
+      </w:r>
+      <w:r>
+        <w:t xml:space="preserve">for each speaker, </w:t>
+      </w:r>
+      <w:r>
+        <w:t>a speaker independent system was opted for</w:t>
+      </w:r>
+      <w:r>
+        <w:t xml:space="preserve">. </w:t>
+      </w:r>
+      <w:r>
+        <w:t>Continuous speech was chosen due to the larger number of feature extraction techniques already researched in addition to it being a real-world re</w:t>
+      </w:r>
+      <w:r>
+        <w:t>presentation of speech signals. Phoneme recognition was chosen due to its significantly smaller model training time, which is a major factor given the large number of extraction methods needed. Phonemes also contain definitive structural characteristics, providing a smaller comparative set than whole word recognition, helping limit misclassification introduced by speaker variance.</w:t>
+      </w:r>
+    </w:p>
+    <w:p>
       <w:pPr>
         <w:pStyle w:val="Heading3"/>
       </w:pPr>
-      <w:bookmarkStart w:id="49" w:name="_Toc261189408"/>
-      <w:r>
-        <w:t>System Specifications</w:t>
+      <w:bookmarkStart w:id="49" w:name="_Toc261189409"/>
+      <w:r>
+        <w:t>Test Data</w:t>
       </w:r>
       <w:bookmarkEnd w:id="49"/>
     </w:p>
     <w:p>
       <w:r>
-        <w:t>As speaker dependent systems offer a</w:t>
-      </w:r>
-      <w:r>
-        <w:t xml:space="preserve"> </w:t>
-      </w:r>
-      <w:r>
-        <w:t>limited usage scope</w:t>
-      </w:r>
-      <w:r>
-        <w:t>,</w:t>
-      </w:r>
-      <w:r>
-        <w:t xml:space="preserve"> as well as </w:t>
-      </w:r>
-      <w:r>
-        <w:t xml:space="preserve">requiring </w:t>
-      </w:r>
-      <w:r>
-        <w:t>extensive training</w:t>
-      </w:r>
-      <w:r>
-        <w:t xml:space="preserve"> </w:t>
-      </w:r>
-      <w:r>
-        <w:t xml:space="preserve">for each speaker, </w:t>
-      </w:r>
-      <w:r>
-        <w:t>a speaker independent system was opted for</w:t>
-      </w:r>
-      <w:r>
-        <w:t xml:space="preserve">. </w:t>
-      </w:r>
-      <w:r>
-        <w:t>Continuous speech was chosen due to the larger number of feature extraction techniques already researched in addition to it being a real-world re</w:t>
-      </w:r>
-      <w:r>
-        <w:t>presentation of speech signals. Phoneme recognition was chosen due to its significantly smaller model training time, which is a major factor given the large number of extraction methods needed. Phonemes also contain definitive structural characteristics, providing a smaller comparative set than whole word recognition, helping limit misclassification introduced by speaker variance.</w:t>
+        <w:t>Due to the requirement of producing a robust ASR system, the Wall Street Journal Cambridge Read News (WSJCAM0) corpus was the chosen speech repository. It contains a very broad speaker base in relation to gender and age</w:t>
+      </w:r>
+      <w:r>
+        <w:t>, allowing for superior speaker independence</w:t>
+      </w:r>
+      <w:r>
+        <w:t xml:space="preserve">, as well as providing a very large number of continuous training/testing sentences. </w:t>
+      </w:r>
+      <w:r>
+        <w:t>Budget and accessibility were also applicable factors, making the WSJCAM0 a superior option due to its immediate availability</w:t>
+      </w:r>
+      <w:r>
+        <w:t xml:space="preserve"> as the electrical engineering department already had a copy</w:t>
+      </w:r>
+      <w:r>
+        <w:t>.</w:t>
       </w:r>
     </w:p>
     <w:p>
       <w:pPr>
         <w:pStyle w:val="Heading3"/>
       </w:pPr>
-      <w:bookmarkStart w:id="50" w:name="_Toc261189409"/>
-      <w:r>
-        <w:t>Test Data</w:t>
+      <w:bookmarkStart w:id="50" w:name="_Toc261189410"/>
+      <w:r>
+        <w:t>Classifier Choice</w:t>
       </w:r>
       <w:bookmarkEnd w:id="50"/>
     </w:p>
     <w:p>
       <w:r>
-        <w:t>Due to the requirement of producing a robust ASR system, the Wall Street Journal Cambridge Read News (WSJCAM0) corpus was the chosen speech repository. It contains a very broad speaker base in relation to gender and age</w:t>
-      </w:r>
-      <w:r>
-        <w:t>, allowing for superior speaker independence</w:t>
-      </w:r>
-      <w:r>
-        <w:t xml:space="preserve">, as well as providing a very large number of continuous training/testing sentences. </w:t>
-      </w:r>
-      <w:r>
-        <w:t>Budget and accessibility were also applicable factors, making the WSJCAM0 a superior option due to its immediate availability</w:t>
-      </w:r>
-      <w:r>
-        <w:t xml:space="preserve"> as the electrical engineering department already had a copy</w:t>
-      </w:r>
-      <w:r>
-        <w:t>.</w:t>
+        <w:t>A Hidden Markov Model classifi</w:t>
+      </w:r>
+      <w:r>
+        <w:t>cation scheme was chosen for</w:t>
+      </w:r>
+      <w:r>
+        <w:t xml:space="preserve"> baseline cla</w:t>
+      </w:r>
+      <w:r>
+        <w:t>ssification</w:t>
+      </w:r>
+      <w:r>
+        <w:t xml:space="preserve"> due to the readily available open source software (HTK), the software</w:t>
+      </w:r>
+      <w:r>
+        <w:t>’</w:t>
+      </w:r>
+      <w:r>
+        <w:t xml:space="preserve">s ability to provide statistical feedback about the </w:t>
+      </w:r>
+      <w:r>
+        <w:t>extractor misclassification</w:t>
+      </w:r>
+      <w:r>
+        <w:t xml:space="preserve">, and </w:t>
+      </w:r>
+      <w:r>
+        <w:t>the extensive documentation available for the software. HMMs are also a superior to ANNs due to their continuous probabilistic nature, which more closely models a continuous speech signal than a similar ANN.</w:t>
       </w:r>
     </w:p>
     <w:p>
+      <w:r>
+        <w:lastRenderedPageBreak/>
+        <w:t>An Artificial Neural Network is the choice of classifier for the combinatorial machine learning stage of the implementation as it allows for an ea</w:t>
+      </w:r>
+      <w:r>
+        <w:t xml:space="preserve">sily adaptive learning process, due ANNs being able to perform </w:t>
+      </w:r>
+      <w:r>
+        <w:t>dynamic</w:t>
+      </w:r>
+      <w:r>
+        <w:t xml:space="preserve"> learning more effectively than a HMM.</w:t>
+      </w:r>
+    </w:p>
+    <w:p>
       <w:pPr>
         <w:pStyle w:val="Heading3"/>
       </w:pPr>
-      <w:bookmarkStart w:id="51" w:name="_Toc261189410"/>
-      <w:r>
-        <w:t>Classifier Choice</w:t>
+      <w:bookmarkStart w:id="51" w:name="_Toc261189411"/>
+      <w:r>
+        <w:t>Feature Extractor Choice</w:t>
       </w:r>
       <w:bookmarkEnd w:id="51"/>
     </w:p>
     <w:p>
       <w:r>
-        <w:t>A Hidden Markov Model classifi</w:t>
-      </w:r>
-      <w:r>
-        <w:t>cation scheme was chosen for</w:t>
-      </w:r>
-      <w:r>
-        <w:t xml:space="preserve"> baseline cla</w:t>
-      </w:r>
-      <w:r>
-        <w:t>ssification</w:t>
-      </w:r>
-      <w:r>
-        <w:t xml:space="preserve"> due to the readily available open source software (HTK), the software</w:t>
-      </w:r>
-      <w:r>
-        <w:t>’</w:t>
-      </w:r>
-      <w:r>
-        <w:t xml:space="preserve">s ability to provide statistical feedback about the </w:t>
-      </w:r>
-      <w:r>
-        <w:t>extractor misclassification</w:t>
-      </w:r>
-      <w:r>
-        <w:t xml:space="preserve">, and </w:t>
-      </w:r>
-      <w:r>
-        <w:t>the extensive documentation available for the software. HMMs are also a superior to ANNs due to their continuous probabilistic nature, which more closely models a continuous speech signal than a similar ANN.</w:t>
+        <w:t>The three primary feature extraction methods chosen perform in different signal domains and as such</w:t>
+      </w:r>
+      <w:r>
+        <w:t xml:space="preserve"> provide</w:t>
+      </w:r>
+      <w:r>
+        <w:t xml:space="preserve"> a much larger feature space that contains minimal feature overlap.</w:t>
+      </w:r>
+      <w:r>
+        <w:t xml:space="preserve"> For extraction methods in which the signal domains are the same, the analysis technique differs to a large enough degree that the feature overlap remains minimal. </w:t>
       </w:r>
     </w:p>
     <w:p>
       <w:r>
-        <w:lastRenderedPageBreak/>
-        <w:t>An Artificial Neural Network is the choice of classifier for the combinatorial machine learning stage of the implementation as it allows for an ea</w:t>
-      </w:r>
-      <w:r>
-        <w:t>sily adaptive learning process, due ANNs being able to perform unsupervised learning more effectively than a HMM.</w:t>
+        <w:t xml:space="preserve">Mel-Frequency </w:t>
+      </w:r>
+      <w:proofErr w:type="spellStart"/>
+      <w:r>
+        <w:t>Cepstral</w:t>
+      </w:r>
+      <w:proofErr w:type="spellEnd"/>
+      <w:r>
+        <w:t xml:space="preserve"> Coefficients are the chosen baseline feature extraction method as they are widely considered to be the standard by which other extraction methods are measured. MFCCs are also supported by the HTK, reducing development time required for the benchmarking stage of the system.</w:t>
       </w:r>
     </w:p>
     <w:p>
-      <w:pPr>
-        <w:pStyle w:val="Heading3"/>
-      </w:pPr>
-      <w:bookmarkStart w:id="52" w:name="_Toc261189411"/>
-      <w:r>
-        <w:t>Feature Extractor Choice</w:t>
-      </w:r>
-      <w:bookmarkEnd w:id="52"/>
+      <w:r>
+        <w:t>Non-negative Matrix Factorization has been successfully employed to extract speech features from various speech signals</w:t>
+      </w:r>
+      <w:r>
+        <w:t xml:space="preserve"> with minimal noise induced variance. </w:t>
+      </w:r>
     </w:p>
     <w:p>
       <w:r>
-        <w:t xml:space="preserve">Mel-Frequency </w:t>
-      </w:r>
-      <w:proofErr w:type="spellStart"/>
-      <w:r>
-        <w:t>Cepstral</w:t>
-      </w:r>
-      <w:proofErr w:type="spellEnd"/>
-      <w:r>
-        <w:t xml:space="preserve"> Coefficients are the chosen baseline feature extraction method as they are widely considered to be the standard by which other extraction methods are measured. MFCCs are also supported by the HTK, reducing development time required for the benchmarking stage of the system.</w:t>
-      </w:r>
+        <w:t xml:space="preserve">Discrete wavelet transforms allow the </w:t>
+      </w:r>
+      <w:bookmarkStart w:id="52" w:name="_GoBack"/>
+      <w:bookmarkEnd w:id="52"/>
     </w:p>
     <w:p>
       <w:pPr>
@@ -9842,7 +9907,7 @@
         </w:numPr>
       </w:pPr>
       <w:r>
-        <w:t>CELP</w:t>
+        <w:t>Non-Negative Matrix</w:t>
       </w:r>
     </w:p>
     <w:p>
@@ -9854,18 +9919,6 @@
         </w:numPr>
       </w:pPr>
       <w:r>
-        <w:t>Non-Negative Matrix</w:t>
-      </w:r>
-    </w:p>
-    <w:p>
-      <w:pPr>
-        <w:pStyle w:val="ListParagraph"/>
-        <w:numPr>
-          <w:ilvl w:val="0"/>
-          <w:numId w:val="32"/>
-        </w:numPr>
-      </w:pPr>
-      <w:r>
         <w:t>Discrete wavelet</w:t>
       </w:r>
     </w:p>
@@ -9913,7 +9966,11 @@
         <w:t>n MFCC extraction process</w:t>
       </w:r>
       <w:r>
-        <w:t xml:space="preserve">, as it is widely recognized as the standard feature space for speech recognition systems, allowing for a comparative point with other research. The </w:t>
+        <w:t xml:space="preserve">, as it is widely recognized as the standard feature space for speech recognition systems, allowing for a </w:t>
+      </w:r>
+      <w:r>
+        <w:lastRenderedPageBreak/>
+        <w:t xml:space="preserve">comparative point with other research. The </w:t>
       </w:r>
       <w:r>
         <w:t>extraction process will be done on signals over a range of Signal-to-Noise ratios (SNR) to provide the guideline performance measure.</w:t>
@@ -9933,7 +9990,6 @@
       </w:pPr>
       <w:bookmarkStart w:id="55" w:name="_Toc261189414"/>
       <w:r>
-        <w:lastRenderedPageBreak/>
         <w:t>Combinatorial Extraction</w:t>
       </w:r>
       <w:bookmarkEnd w:id="55"/>
@@ -11135,7 +11191,7 @@
         <w:rStyle w:val="PageNumber"/>
         <w:noProof/>
       </w:rPr>
-      <w:t>2</w:t>
+      <w:t>15</w:t>
     </w:r>
     <w:r>
       <w:rPr>
@@ -16469,7 +16525,7 @@
 </file>
 
 <file path=customXml/itemProps1.xml><?xml version="1.0" encoding="utf-8"?>
-<ds:datastoreItem xmlns:ds="http://schemas.openxmlformats.org/officeDocument/2006/customXml" ds:itemID="{CB6CA937-F4D6-DD4C-AAA6-E3FF83390EAB}">
+<ds:datastoreItem xmlns:ds="http://schemas.openxmlformats.org/officeDocument/2006/customXml" ds:itemID="{69C97B30-7880-374A-A3A6-BD6AAEF2EF74}">
   <ds:schemaRefs>
     <ds:schemaRef ds:uri="http://schemas.openxmlformats.org/officeDocument/2006/bibliography"/>
   </ds:schemaRefs>

</xml_diff>

<commit_message>
Wrote a basic STFT classifier
</commit_message>
<xml_diff>
--- a/Documents/TestProposal.docx
+++ b/Documents/TestProposal.docx
@@ -734,7 +734,7 @@
             <w:rPr>
               <w:noProof/>
             </w:rPr>
-            <w:t>5</w:t>
+            <w:t>6</w:t>
           </w:r>
           <w:r>
             <w:rPr>
@@ -967,7 +967,7 @@
             <w:rPr>
               <w:noProof/>
             </w:rPr>
-            <w:t>8</w:t>
+            <w:t>9</w:t>
           </w:r>
           <w:r>
             <w:rPr>
@@ -2869,8 +2869,8 @@
         <w:lastRenderedPageBreak/>
         <w:t>Literature Review</w:t>
       </w:r>
+      <w:bookmarkEnd w:id="2"/>
       <w:bookmarkEnd w:id="0"/>
-      <w:bookmarkEnd w:id="2"/>
     </w:p>
     <w:p>
       <w:pPr>
@@ -3537,25 +3537,51 @@
       <w:r>
         <w:t xml:space="preserve">Table </w:t>
       </w:r>
-      <w:fldSimple w:instr=" STYLEREF 1 \s ">
-        <w:r>
-          <w:rPr>
-            <w:noProof/>
-          </w:rPr>
-          <w:t>2</w:t>
-        </w:r>
-      </w:fldSimple>
+      <w:r>
+        <w:fldChar w:fldCharType="begin"/>
+      </w:r>
+      <w:r>
+        <w:instrText xml:space="preserve"> STYLEREF 1 \s </w:instrText>
+      </w:r>
+      <w:r>
+        <w:fldChar w:fldCharType="separate"/>
+      </w:r>
+      <w:r>
+        <w:rPr>
+          <w:noProof/>
+        </w:rPr>
+        <w:t>2</w:t>
+      </w:r>
+      <w:r>
+        <w:rPr>
+          <w:noProof/>
+        </w:rPr>
+        <w:fldChar w:fldCharType="end"/>
+      </w:r>
       <w:r>
         <w:noBreakHyphen/>
       </w:r>
-      <w:fldSimple w:instr=" SEQ Table \* ARABIC \s 1 ">
-        <w:r>
-          <w:rPr>
-            <w:noProof/>
-          </w:rPr>
-          <w:t>1</w:t>
-        </w:r>
-      </w:fldSimple>
+      <w:r>
+        <w:fldChar w:fldCharType="begin"/>
+      </w:r>
+      <w:r>
+        <w:instrText xml:space="preserve"> SEQ Table \* ARABIC \s 1 </w:instrText>
+      </w:r>
+      <w:r>
+        <w:fldChar w:fldCharType="separate"/>
+      </w:r>
+      <w:r>
+        <w:rPr>
+          <w:noProof/>
+        </w:rPr>
+        <w:t>1</w:t>
+      </w:r>
+      <w:r>
+        <w:rPr>
+          <w:noProof/>
+        </w:rPr>
+        <w:fldChar w:fldCharType="end"/>
+      </w:r>
       <w:bookmarkEnd w:id="11"/>
       <w:r>
         <w:t xml:space="preserve">: List of English Phonemes and Manners of Articulation </w:t>
@@ -5262,25 +5288,51 @@
         <w:lastRenderedPageBreak/>
         <w:t xml:space="preserve">Table </w:t>
       </w:r>
-      <w:fldSimple w:instr=" STYLEREF 1 \s ">
-        <w:r>
-          <w:rPr>
-            <w:noProof/>
-          </w:rPr>
-          <w:t>2</w:t>
-        </w:r>
-      </w:fldSimple>
+      <w:r>
+        <w:fldChar w:fldCharType="begin"/>
+      </w:r>
+      <w:r>
+        <w:instrText xml:space="preserve"> STYLEREF 1 \s </w:instrText>
+      </w:r>
+      <w:r>
+        <w:fldChar w:fldCharType="separate"/>
+      </w:r>
+      <w:r>
+        <w:rPr>
+          <w:noProof/>
+        </w:rPr>
+        <w:t>2</w:t>
+      </w:r>
+      <w:r>
+        <w:rPr>
+          <w:noProof/>
+        </w:rPr>
+        <w:fldChar w:fldCharType="end"/>
+      </w:r>
       <w:r>
         <w:noBreakHyphen/>
       </w:r>
-      <w:fldSimple w:instr=" SEQ Table \* ARABIC \s 1 ">
-        <w:r>
-          <w:rPr>
-            <w:noProof/>
-          </w:rPr>
-          <w:t>2</w:t>
-        </w:r>
-      </w:fldSimple>
+      <w:r>
+        <w:fldChar w:fldCharType="begin"/>
+      </w:r>
+      <w:r>
+        <w:instrText xml:space="preserve"> SEQ Table \* ARABIC \s 1 </w:instrText>
+      </w:r>
+      <w:r>
+        <w:fldChar w:fldCharType="separate"/>
+      </w:r>
+      <w:r>
+        <w:rPr>
+          <w:noProof/>
+        </w:rPr>
+        <w:t>2</w:t>
+      </w:r>
+      <w:r>
+        <w:rPr>
+          <w:noProof/>
+        </w:rPr>
+        <w:fldChar w:fldCharType="end"/>
+      </w:r>
       <w:bookmarkEnd w:id="12"/>
       <w:bookmarkEnd w:id="13"/>
       <w:r>
@@ -5860,329 +5912,419 @@
         <w:t>more commonly used for signal analysis.</w:t>
       </w:r>
     </w:p>
+    <w:tbl>
+      <w:tblPr>
+        <w:tblStyle w:val="TableGrid"/>
+        <w:tblW w:w="0" w:type="auto"/>
+        <w:tblBorders>
+          <w:top w:val="none" w:sz="0" w:space="0" w:color="auto"/>
+          <w:left w:val="none" w:sz="0" w:space="0" w:color="auto"/>
+          <w:bottom w:val="none" w:sz="0" w:space="0" w:color="auto"/>
+          <w:right w:val="none" w:sz="0" w:space="0" w:color="auto"/>
+          <w:insideH w:val="none" w:sz="0" w:space="0" w:color="auto"/>
+          <w:insideV w:val="none" w:sz="0" w:space="0" w:color="auto"/>
+        </w:tblBorders>
+        <w:tblLook w:val="04A0" w:firstRow="1" w:lastRow="0" w:firstColumn="1" w:lastColumn="0" w:noHBand="0" w:noVBand="1"/>
+      </w:tblPr>
+      <w:tblGrid>
+        <w:gridCol w:w="7338"/>
+        <w:gridCol w:w="1898"/>
+      </w:tblGrid>
+      <w:tr>
+        <w:tc>
+          <w:tcPr>
+            <w:tcW w:w="7338" w:type="dxa"/>
+            <w:vAlign w:val="center"/>
+          </w:tcPr>
+          <w:p>
+            <w:pPr>
+              <w:jc w:val="center"/>
+            </w:pPr>
+            <m:oMathPara>
+              <m:oMath>
+                <m:r>
+                  <w:rPr>
+                    <w:rFonts w:ascii="Cambria Math" w:hAnsi="Cambria Math"/>
+                  </w:rPr>
+                  <m:t>cepstrum=</m:t>
+                </m:r>
+                <m:sSup>
+                  <m:sSupPr>
+                    <m:ctrlPr>
+                      <w:rPr>
+                        <w:rFonts w:ascii="Cambria Math" w:hAnsi="Cambria Math"/>
+                        <w:i/>
+                      </w:rPr>
+                    </m:ctrlPr>
+                  </m:sSupPr>
+                  <m:e>
+                    <m:d>
+                      <m:dPr>
+                        <m:begChr m:val="|"/>
+                        <m:endChr m:val="|"/>
+                        <m:ctrlPr>
+                          <w:rPr>
+                            <w:rFonts w:ascii="Cambria Math" w:hAnsi="Cambria Math"/>
+                            <w:i/>
+                          </w:rPr>
+                        </m:ctrlPr>
+                      </m:dPr>
+                      <m:e>
+                        <m:sSup>
+                          <m:sSupPr>
+                            <m:ctrlPr>
+                              <w:rPr>
+                                <w:rFonts w:ascii="Cambria Math" w:hAnsi="Cambria Math"/>
+                                <w:i/>
+                              </w:rPr>
+                            </m:ctrlPr>
+                          </m:sSupPr>
+                          <m:e>
+                            <m:r>
+                              <w:rPr>
+                                <w:rFonts w:ascii="Cambria Math" w:hAnsi="Cambria Math"/>
+                              </w:rPr>
+                              <m:t>F</m:t>
+                            </m:r>
+                          </m:e>
+                          <m:sup>
+                            <m:r>
+                              <w:rPr>
+                                <w:rFonts w:ascii="Cambria Math" w:hAnsi="Cambria Math"/>
+                              </w:rPr>
+                              <m:t>-1</m:t>
+                            </m:r>
+                          </m:sup>
+                        </m:sSup>
+                        <m:d>
+                          <m:dPr>
+                            <m:begChr m:val="["/>
+                            <m:endChr m:val="]"/>
+                            <m:ctrlPr>
+                              <w:rPr>
+                                <w:rFonts w:ascii="Cambria Math" w:hAnsi="Cambria Math"/>
+                                <w:i/>
+                              </w:rPr>
+                            </m:ctrlPr>
+                          </m:dPr>
+                          <m:e>
+                            <m:func>
+                              <m:funcPr>
+                                <m:ctrlPr>
+                                  <w:rPr>
+                                    <w:rFonts w:ascii="Cambria Math" w:hAnsi="Cambria Math"/>
+                                  </w:rPr>
+                                </m:ctrlPr>
+                              </m:funcPr>
+                              <m:fName>
+                                <m:r>
+                                  <m:rPr>
+                                    <m:sty m:val="p"/>
+                                  </m:rPr>
+                                  <w:rPr>
+                                    <w:rFonts w:ascii="Cambria Math" w:hAnsi="Cambria Math"/>
+                                  </w:rPr>
+                                  <m:t>log</m:t>
+                                </m:r>
+                                <m:ctrlPr>
+                                  <w:rPr>
+                                    <w:rFonts w:ascii="Cambria Math" w:hAnsi="Cambria Math"/>
+                                    <w:i/>
+                                  </w:rPr>
+                                </m:ctrlPr>
+                              </m:fName>
+                              <m:e>
+                                <m:d>
+                                  <m:dPr>
+                                    <m:ctrlPr>
+                                      <w:rPr>
+                                        <w:rFonts w:ascii="Cambria Math" w:hAnsi="Cambria Math"/>
+                                        <w:i/>
+                                      </w:rPr>
+                                    </m:ctrlPr>
+                                  </m:dPr>
+                                  <m:e>
+                                    <m:sSup>
+                                      <m:sSupPr>
+                                        <m:ctrlPr>
+                                          <w:rPr>
+                                            <w:rFonts w:ascii="Cambria Math" w:hAnsi="Cambria Math"/>
+                                            <w:i/>
+                                          </w:rPr>
+                                        </m:ctrlPr>
+                                      </m:sSupPr>
+                                      <m:e>
+                                        <m:d>
+                                          <m:dPr>
+                                            <m:begChr m:val="|"/>
+                                            <m:endChr m:val="|"/>
+                                            <m:ctrlPr>
+                                              <w:rPr>
+                                                <w:rFonts w:ascii="Cambria Math" w:hAnsi="Cambria Math"/>
+                                                <w:i/>
+                                              </w:rPr>
+                                            </m:ctrlPr>
+                                          </m:dPr>
+                                          <m:e>
+                                            <m:r>
+                                              <w:rPr>
+                                                <w:rFonts w:ascii="Cambria Math" w:hAnsi="Cambria Math"/>
+                                              </w:rPr>
+                                              <m:t>F</m:t>
+                                            </m:r>
+                                            <m:d>
+                                              <m:dPr>
+                                                <m:begChr m:val="{"/>
+                                                <m:endChr m:val="}"/>
+                                                <m:ctrlPr>
+                                                  <w:rPr>
+                                                    <w:rFonts w:ascii="Cambria Math" w:hAnsi="Cambria Math"/>
+                                                    <w:i/>
+                                                  </w:rPr>
+                                                </m:ctrlPr>
+                                              </m:dPr>
+                                              <m:e>
+                                                <m:r>
+                                                  <w:rPr>
+                                                    <w:rFonts w:ascii="Cambria Math" w:hAnsi="Cambria Math"/>
+                                                  </w:rPr>
+                                                  <m:t>f</m:t>
+                                                </m:r>
+                                                <m:d>
+                                                  <m:dPr>
+                                                    <m:ctrlPr>
+                                                      <w:rPr>
+                                                        <w:rFonts w:ascii="Cambria Math" w:hAnsi="Cambria Math"/>
+                                                        <w:i/>
+                                                      </w:rPr>
+                                                    </m:ctrlPr>
+                                                  </m:dPr>
+                                                  <m:e>
+                                                    <m:r>
+                                                      <w:rPr>
+                                                        <w:rFonts w:ascii="Cambria Math" w:hAnsi="Cambria Math"/>
+                                                      </w:rPr>
+                                                      <m:t>t</m:t>
+                                                    </m:r>
+                                                  </m:e>
+                                                </m:d>
+                                              </m:e>
+                                            </m:d>
+                                          </m:e>
+                                        </m:d>
+                                      </m:e>
+                                      <m:sup>
+                                        <m:r>
+                                          <w:rPr>
+                                            <w:rFonts w:ascii="Cambria Math" w:hAnsi="Cambria Math"/>
+                                          </w:rPr>
+                                          <m:t>2</m:t>
+                                        </m:r>
+                                      </m:sup>
+                                    </m:sSup>
+                                  </m:e>
+                                </m:d>
+                              </m:e>
+                            </m:func>
+                          </m:e>
+                        </m:d>
+                      </m:e>
+                    </m:d>
+                  </m:e>
+                  <m:sup>
+                    <m:r>
+                      <w:rPr>
+                        <w:rFonts w:ascii="Cambria Math" w:hAnsi="Cambria Math"/>
+                      </w:rPr>
+                      <m:t>2</m:t>
+                    </m:r>
+                  </m:sup>
+                </m:sSup>
+              </m:oMath>
+            </m:oMathPara>
+          </w:p>
+        </w:tc>
+        <w:tc>
+          <w:tcPr>
+            <w:tcW w:w="1898" w:type="dxa"/>
+            <w:vAlign w:val="center"/>
+          </w:tcPr>
+          <w:p>
+            <w:pPr>
+              <w:pStyle w:val="Caption"/>
+            </w:pPr>
+            <w:r>
+              <w:t>(</w:t>
+            </w:r>
+            <w:r>
+              <w:fldChar w:fldCharType="begin"/>
+            </w:r>
+            <w:r>
+              <w:instrText xml:space="preserve"> STYLEREF 1 \s </w:instrText>
+            </w:r>
+            <w:r>
+              <w:fldChar w:fldCharType="separate"/>
+            </w:r>
+            <w:r>
+              <w:rPr>
+                <w:noProof/>
+              </w:rPr>
+              <w:t>2</w:t>
+            </w:r>
+            <w:r>
+              <w:rPr>
+                <w:noProof/>
+              </w:rPr>
+              <w:fldChar w:fldCharType="end"/>
+            </w:r>
+            <w:r>
+              <w:noBreakHyphen/>
+            </w:r>
+            <w:r>
+              <w:fldChar w:fldCharType="begin"/>
+            </w:r>
+            <w:r>
+              <w:instrText xml:space="preserve"> SEQ (_ \* ARABIC \s 1 </w:instrText>
+            </w:r>
+            <w:r>
+              <w:fldChar w:fldCharType="separate"/>
+            </w:r>
+            <w:r>
+              <w:rPr>
+                <w:noProof/>
+              </w:rPr>
+              <w:t>1</w:t>
+            </w:r>
+            <w:r>
+              <w:rPr>
+                <w:noProof/>
+              </w:rPr>
+              <w:fldChar w:fldCharType="end"/>
+            </w:r>
+            <w:r>
+              <w:t>)</w:t>
+            </w:r>
+          </w:p>
+        </w:tc>
+      </w:tr>
+    </w:tbl>
     <w:p>
-      <w:pPr>
-        <w:jc w:val="center"/>
-      </w:pPr>
-      <m:oMathPara>
-        <m:oMath>
-          <m:r>
-            <w:rPr>
-              <w:rFonts w:ascii="Cambria Math" w:hAnsi="Cambria Math"/>
-            </w:rPr>
-            <m:t>cepstrum=</m:t>
-          </m:r>
-          <m:sSup>
-            <m:sSupPr>
-              <m:ctrlPr>
-                <w:rPr>
-                  <w:rFonts w:ascii="Cambria Math" w:hAnsi="Cambria Math"/>
-                  <w:i/>
-                </w:rPr>
-              </m:ctrlPr>
-            </m:sSupPr>
-            <m:e>
-              <m:d>
-                <m:dPr>
-                  <m:begChr m:val="|"/>
-                  <m:endChr m:val="|"/>
-                  <m:ctrlPr>
-                    <w:rPr>
-                      <w:rFonts w:ascii="Cambria Math" w:hAnsi="Cambria Math"/>
-                      <w:i/>
-                    </w:rPr>
-                  </m:ctrlPr>
-                </m:dPr>
-                <m:e>
-                  <m:sSup>
-                    <m:sSupPr>
-                      <m:ctrlPr>
-                        <w:rPr>
-                          <w:rFonts w:ascii="Cambria Math" w:hAnsi="Cambria Math"/>
-                          <w:i/>
-                        </w:rPr>
-                      </m:ctrlPr>
-                    </m:sSupPr>
-                    <m:e>
-                      <m:r>
-                        <w:rPr>
-                          <w:rFonts w:ascii="Cambria Math" w:hAnsi="Cambria Math"/>
-                        </w:rPr>
-                        <m:t>F</m:t>
-                      </m:r>
-                    </m:e>
-                    <m:sup>
-                      <m:r>
-                        <w:rPr>
-                          <w:rFonts w:ascii="Cambria Math" w:hAnsi="Cambria Math"/>
-                        </w:rPr>
-                        <m:t>-1</m:t>
-                      </m:r>
-                    </m:sup>
-                  </m:sSup>
-                  <m:d>
-                    <m:dPr>
-                      <m:begChr m:val="["/>
-                      <m:endChr m:val="]"/>
-                      <m:ctrlPr>
-                        <w:rPr>
-                          <w:rFonts w:ascii="Cambria Math" w:hAnsi="Cambria Math"/>
-                          <w:i/>
-                        </w:rPr>
-                      </m:ctrlPr>
-                    </m:dPr>
-                    <m:e>
-                      <m:func>
-                        <m:funcPr>
-                          <m:ctrlPr>
-                            <w:rPr>
-                              <w:rFonts w:ascii="Cambria Math" w:hAnsi="Cambria Math"/>
-                            </w:rPr>
-                          </m:ctrlPr>
-                        </m:funcPr>
-                        <m:fName>
-                          <m:r>
-                            <m:rPr>
-                              <m:sty m:val="p"/>
-                            </m:rPr>
-                            <w:rPr>
-                              <w:rFonts w:ascii="Cambria Math" w:hAnsi="Cambria Math"/>
-                            </w:rPr>
-                            <m:t>log</m:t>
-                          </m:r>
-                          <m:ctrlPr>
-                            <w:rPr>
-                              <w:rFonts w:ascii="Cambria Math" w:hAnsi="Cambria Math"/>
-                              <w:i/>
-                            </w:rPr>
-                          </m:ctrlPr>
-                        </m:fName>
-                        <m:e>
-                          <m:d>
-                            <m:dPr>
-                              <m:ctrlPr>
-                                <w:rPr>
-                                  <w:rFonts w:ascii="Cambria Math" w:hAnsi="Cambria Math"/>
-                                  <w:i/>
-                                </w:rPr>
-                              </m:ctrlPr>
-                            </m:dPr>
-                            <m:e>
-                              <m:sSup>
-                                <m:sSupPr>
-                                  <m:ctrlPr>
-                                    <w:rPr>
-                                      <w:rFonts w:ascii="Cambria Math" w:hAnsi="Cambria Math"/>
-                                      <w:i/>
-                                    </w:rPr>
-                                  </m:ctrlPr>
-                                </m:sSupPr>
-                                <m:e>
-                                  <m:d>
-                                    <m:dPr>
-                                      <m:begChr m:val="|"/>
-                                      <m:endChr m:val="|"/>
-                                      <m:ctrlPr>
-                                        <w:rPr>
-                                          <w:rFonts w:ascii="Cambria Math" w:hAnsi="Cambria Math"/>
-                                          <w:i/>
-                                        </w:rPr>
-                                      </m:ctrlPr>
-                                    </m:dPr>
-                                    <m:e>
-                                      <m:r>
-                                        <w:rPr>
-                                          <w:rFonts w:ascii="Cambria Math" w:hAnsi="Cambria Math"/>
-                                        </w:rPr>
-                                        <m:t>F</m:t>
-                                      </m:r>
-                                      <m:d>
-                                        <m:dPr>
-                                          <m:begChr m:val="{"/>
-                                          <m:endChr m:val="}"/>
-                                          <m:ctrlPr>
-                                            <w:rPr>
-                                              <w:rFonts w:ascii="Cambria Math" w:hAnsi="Cambria Math"/>
-                                              <w:i/>
-                                            </w:rPr>
-                                          </m:ctrlPr>
-                                        </m:dPr>
-                                        <m:e>
-                                          <m:r>
-                                            <w:rPr>
-                                              <w:rFonts w:ascii="Cambria Math" w:hAnsi="Cambria Math"/>
-                                            </w:rPr>
-                                            <m:t>f</m:t>
-                                          </m:r>
-                                          <m:d>
-                                            <m:dPr>
-                                              <m:ctrlPr>
-                                                <w:rPr>
-                                                  <w:rFonts w:ascii="Cambria Math" w:hAnsi="Cambria Math"/>
-                                                  <w:i/>
-                                                </w:rPr>
-                                              </m:ctrlPr>
-                                            </m:dPr>
-                                            <m:e>
-                                              <m:r>
-                                                <w:rPr>
-                                                  <w:rFonts w:ascii="Cambria Math" w:hAnsi="Cambria Math"/>
-                                                </w:rPr>
-                                                <m:t>t</m:t>
-                                              </m:r>
-                                            </m:e>
-                                          </m:d>
-                                        </m:e>
-                                      </m:d>
-                                    </m:e>
-                                  </m:d>
-                                </m:e>
-                                <m:sup>
-                                  <m:r>
-                                    <w:rPr>
-                                      <w:rFonts w:ascii="Cambria Math" w:hAnsi="Cambria Math"/>
-                                    </w:rPr>
-                                    <m:t>2</m:t>
-                                  </m:r>
-                                </m:sup>
-                              </m:sSup>
-                            </m:e>
-                          </m:d>
-                        </m:e>
-                      </m:func>
-                    </m:e>
-                  </m:d>
-                </m:e>
-              </m:d>
-            </m:e>
-            <m:sup>
-              <m:r>
-                <w:rPr>
-                  <w:rFonts w:ascii="Cambria Math" w:hAnsi="Cambria Math"/>
-                </w:rPr>
-                <m:t>2</m:t>
-              </m:r>
-            </m:sup>
-          </m:sSup>
-        </m:oMath>
-      </m:oMathPara>
+      <w:bookmarkStart w:id="18" w:name="_GoBack"/>
+      <w:bookmarkEnd w:id="18"/>
+      <w:r>
+        <w:t>T</w:t>
+      </w:r>
+      <w:r>
+        <w:t xml:space="preserve">he </w:t>
+      </w:r>
+      <w:r>
+        <w:t xml:space="preserve">pitch and formant information contained within the signal are additive in the </w:t>
+      </w:r>
+      <w:proofErr w:type="spellStart"/>
+      <w:r>
+        <w:t>cepstral</w:t>
+      </w:r>
+      <w:proofErr w:type="spellEnd"/>
+      <w:r>
+        <w:t xml:space="preserve"> domain, making them easily separable </w:t>
+      </w:r>
+      <w:r>
+        <w:fldChar w:fldCharType="begin"/>
+      </w:r>
+      <w:r>
+        <w:instrText xml:space="preserve"> ADDIN EN.CITE &lt;EndNote&gt;&lt;Cite&gt;&lt;Author&gt;Noll&lt;/Author&gt;&lt;Year&gt;1967&lt;/Year&gt;&lt;RecNum&gt;57&lt;/RecNum&gt;&lt;DisplayText&gt;[20]&lt;/DisplayText&gt;&lt;record&gt;&lt;rec-number&gt;57&lt;/rec-number&gt;&lt;foreign-keys&gt;&lt;key app="EN" db-id="wzt5svszmf0vtfe9aedxxvex2zaaz0a0zxff" timestamp="1398998569"&gt;57&lt;/key&gt;&lt;/foreign-keys&gt;&lt;ref-type name="Journal Article"&gt;17&lt;/ref-type&gt;&lt;contributors&gt;&lt;authors&gt;&lt;author&gt;Noll, A. Michael&lt;/author&gt;&lt;/authors&gt;&lt;/contributors&gt;&lt;titles&gt;&lt;title&gt;Cepstrum Pitch Determination&lt;/title&gt;&lt;secondary-title&gt;The Journal of the Acoustical Society of America&lt;/secondary-title&gt;&lt;/titles&gt;&lt;periodical&gt;&lt;full-title&gt;The Journal of the Acoustical Society of America&lt;/full-title&gt;&lt;/periodical&gt;&lt;pages&gt;293-309&lt;/pages&gt;&lt;volume&gt;41&lt;/volume&gt;&lt;number&gt;2&lt;/number&gt;&lt;dates&gt;&lt;year&gt;1967&lt;/year&gt;&lt;/dates&gt;&lt;urls&gt;&lt;related-urls&gt;&lt;url&gt;http://scitation.aip.org/content/asa/journal/jasa/41/2/10.1121/1.1910339&lt;/url&gt;&lt;url&gt;http://scitation.aip.org/docserver/fulltext/asa/journal/jasa/41/2/1.1910339.pdf?expires=1398999535&amp;amp;id=id&amp;amp;accname=407604&amp;amp;checksum=6E069E70EFA8F885D4C19D3BAB978DE0&lt;/url&gt;&lt;/related-urls&gt;&lt;/urls&gt;&lt;electronic-resource-num&gt;doi:http://dx.doi.org/10.1121/1.1910339&lt;/electronic-resource-num&gt;&lt;/record&gt;&lt;/Cite&gt;&lt;/EndNote&gt;</w:instrText>
+      </w:r>
+      <w:r>
+        <w:fldChar w:fldCharType="separate"/>
+      </w:r>
+      <w:r>
+        <w:rPr>
+          <w:noProof/>
+        </w:rPr>
+        <w:t>[20]</w:t>
+      </w:r>
+      <w:r>
+        <w:fldChar w:fldCharType="end"/>
+      </w:r>
+      <w:r>
+        <w:t>.</w:t>
+      </w:r>
     </w:p>
     <w:p>
-      <w:r>
-        <w:t>T</w:t>
-      </w:r>
-      <w:r>
-        <w:t xml:space="preserve">he </w:t>
-      </w:r>
-      <w:r>
-        <w:t xml:space="preserve">pitch and formant information contained within the signal are additive in the </w:t>
+      <w:pPr>
+        <w:pStyle w:val="Heading3"/>
+      </w:pPr>
+      <w:bookmarkStart w:id="19" w:name="_Toc259276588"/>
+      <w:bookmarkStart w:id="20" w:name="_Toc261189396"/>
+      <w:r>
+        <w:t>Mel-F</w:t>
+      </w:r>
+      <w:r>
+        <w:t>requenc</w:t>
+      </w:r>
+      <w:r>
+        <w:t xml:space="preserve">y </w:t>
       </w:r>
       <w:proofErr w:type="spellStart"/>
       <w:r>
-        <w:t>cepstral</w:t>
+        <w:t>Cepstral</w:t>
       </w:r>
       <w:proofErr w:type="spellEnd"/>
       <w:r>
-        <w:t xml:space="preserve"> domain, making them easily separable </w:t>
-      </w:r>
-      <w:r>
-        <w:fldChar w:fldCharType="begin"/>
-      </w:r>
-      <w:r>
-        <w:instrText xml:space="preserve"> ADDIN EN.CITE &lt;EndNote&gt;&lt;Cite&gt;&lt;Author&gt;Noll&lt;/Author&gt;&lt;Year&gt;1967&lt;/Year&gt;&lt;RecNum&gt;57&lt;/RecNum&gt;&lt;DisplayText&gt;[20]&lt;/DisplayText&gt;&lt;record&gt;&lt;rec-number&gt;57&lt;/rec-number&gt;&lt;foreign-keys&gt;&lt;key app="EN" db-id="wzt5svszmf0vtfe9aedxxvex2zaaz0a0zxff" timestamp="1398998569"&gt;57&lt;/key&gt;&lt;/foreign-keys&gt;&lt;ref-type name="Journal Article"&gt;17&lt;/ref-type&gt;&lt;contributors&gt;&lt;authors&gt;&lt;author&gt;Noll, A. Michael&lt;/author&gt;&lt;/authors&gt;&lt;/contributors&gt;&lt;titles&gt;&lt;title&gt;Cepstrum Pitch Determination&lt;/title&gt;&lt;secondary-title&gt;The Journal of the Acoustical Society of America&lt;/secondary-title&gt;&lt;/titles&gt;&lt;periodical&gt;&lt;full-title&gt;The Journal of the Acoustical Society of America&lt;/full-title&gt;&lt;/periodical&gt;&lt;pages&gt;293-309&lt;/pages&gt;&lt;volume&gt;41&lt;/volume&gt;&lt;number&gt;2&lt;/number&gt;&lt;dates&gt;&lt;year&gt;1967&lt;/year&gt;&lt;/dates&gt;&lt;urls&gt;&lt;related-urls&gt;&lt;url&gt;http://scitation.aip.org/content/asa/journal/jasa/41/2/10.1121/1.1910339&lt;/url&gt;&lt;url&gt;http://scitation.aip.org/docserver/fulltext/asa/journal/jasa/41/2/1.1910339.pdf?expires=1398999535&amp;amp;id=id&amp;amp;accname=407604&amp;amp;checksum=6E069E70EFA8F885D4C19D3BAB978DE0&lt;/url&gt;&lt;/related-urls&gt;&lt;/urls&gt;&lt;electronic-resource-num&gt;doi:http://dx.doi.org/10.1121/1.1910339&lt;/electronic-resource-num&gt;&lt;/record&gt;&lt;/Cite&gt;&lt;/EndNote&gt;</w:instrText>
-      </w:r>
-      <w:r>
-        <w:fldChar w:fldCharType="separate"/>
-      </w:r>
-      <w:r>
-        <w:rPr>
-          <w:noProof/>
-        </w:rPr>
-        <w:t>[20]</w:t>
-      </w:r>
-      <w:r>
-        <w:fldChar w:fldCharType="end"/>
-      </w:r>
-      <w:r>
-        <w:t>.</w:t>
-      </w:r>
+        <w:t xml:space="preserve"> Coefficients</w:t>
+      </w:r>
+      <w:bookmarkEnd w:id="19"/>
+      <w:bookmarkEnd w:id="20"/>
     </w:p>
     <w:p>
-      <w:pPr>
-        <w:pStyle w:val="Heading3"/>
-      </w:pPr>
-      <w:bookmarkStart w:id="18" w:name="_Toc259276588"/>
-      <w:bookmarkStart w:id="19" w:name="_Toc261189396"/>
-      <w:r>
-        <w:t>Mel-F</w:t>
-      </w:r>
-      <w:r>
-        <w:t>requenc</w:t>
-      </w:r>
-      <w:r>
-        <w:t xml:space="preserve">y </w:t>
+      <w:r>
+        <w:t xml:space="preserve">The most </w:t>
+      </w:r>
+      <w:r>
+        <w:t>common</w:t>
+      </w:r>
+      <w:r>
+        <w:t>ly used</w:t>
+      </w:r>
+      <w:r>
+        <w:t xml:space="preserve"> </w:t>
       </w:r>
       <w:proofErr w:type="spellStart"/>
       <w:r>
-        <w:t>Cepstral</w:t>
+        <w:t>cepstral</w:t>
       </w:r>
       <w:proofErr w:type="spellEnd"/>
       <w:r>
+        <w:t xml:space="preserve"> analysis</w:t>
+      </w:r>
+      <w:r>
+        <w:t xml:space="preserve"> technique is known as Mel-Frequency </w:t>
+      </w:r>
+      <w:proofErr w:type="spellStart"/>
+      <w:r>
+        <w:t>Cepstr</w:t>
+      </w:r>
+      <w:r>
+        <w:t>al</w:t>
+      </w:r>
+      <w:proofErr w:type="spellEnd"/>
+      <w:r>
         <w:t xml:space="preserve"> Coefficients</w:t>
       </w:r>
-      <w:bookmarkEnd w:id="18"/>
-      <w:bookmarkEnd w:id="19"/>
-    </w:p>
-    <w:p>
-      <w:r>
-        <w:t xml:space="preserve">The most </w:t>
-      </w:r>
-      <w:r>
-        <w:t>common</w:t>
-      </w:r>
-      <w:r>
-        <w:t>ly used</w:t>
-      </w:r>
-      <w:r>
-        <w:t xml:space="preserve"> </w:t>
+      <w:r>
+        <w:t xml:space="preserve"> (MFC</w:t>
+      </w:r>
+      <w:r>
+        <w:t>C</w:t>
+      </w:r>
+      <w:r>
+        <w:t xml:space="preserve">). </w:t>
+      </w:r>
+      <w:r>
+        <w:t xml:space="preserve">The MFCCs collectively represent the Mel-Frequency </w:t>
       </w:r>
       <w:proofErr w:type="spellStart"/>
       <w:r>
-        <w:t>cepstral</w:t>
-      </w:r>
-      <w:proofErr w:type="spellEnd"/>
-      <w:r>
-        <w:t xml:space="preserve"> analysis</w:t>
-      </w:r>
-      <w:r>
-        <w:t xml:space="preserve"> technique is known as Mel-Frequency </w:t>
-      </w:r>
-      <w:proofErr w:type="spellStart"/>
-      <w:r>
-        <w:t>Cepstr</w:t>
-      </w:r>
-      <w:r>
-        <w:t>al</w:t>
-      </w:r>
-      <w:proofErr w:type="spellEnd"/>
-      <w:r>
-        <w:t xml:space="preserve"> Coefficients</w:t>
-      </w:r>
-      <w:r>
-        <w:t xml:space="preserve"> (MFC</w:t>
-      </w:r>
-      <w:r>
-        <w:t>C</w:t>
-      </w:r>
-      <w:r>
-        <w:t xml:space="preserve">). </w:t>
-      </w:r>
-      <w:r>
-        <w:t xml:space="preserve">The MFCCs collectively represent the Mel-Frequency </w:t>
-      </w:r>
-      <w:proofErr w:type="spellStart"/>
-      <w:r>
-        <w:lastRenderedPageBreak/>
         <w:t>Cepstrum</w:t>
       </w:r>
       <w:proofErr w:type="spellEnd"/>
@@ -6429,25 +6571,51 @@
             <w:r>
               <w:t>(</w:t>
             </w:r>
-            <w:fldSimple w:instr=" STYLEREF 1 \s ">
-              <w:r>
-                <w:rPr>
-                  <w:noProof/>
-                </w:rPr>
-                <w:t>2</w:t>
-              </w:r>
-            </w:fldSimple>
+            <w:r>
+              <w:fldChar w:fldCharType="begin"/>
+            </w:r>
+            <w:r>
+              <w:instrText xml:space="preserve"> STYLEREF 1 \s </w:instrText>
+            </w:r>
+            <w:r>
+              <w:fldChar w:fldCharType="separate"/>
+            </w:r>
+            <w:r>
+              <w:rPr>
+                <w:noProof/>
+              </w:rPr>
+              <w:t>2</w:t>
+            </w:r>
+            <w:r>
+              <w:rPr>
+                <w:noProof/>
+              </w:rPr>
+              <w:fldChar w:fldCharType="end"/>
+            </w:r>
             <w:r>
               <w:noBreakHyphen/>
             </w:r>
-            <w:fldSimple w:instr=" SEQ (_ \* ARABIC \s 1 ">
-              <w:r>
-                <w:rPr>
-                  <w:noProof/>
-                </w:rPr>
-                <w:t>1</w:t>
-              </w:r>
-            </w:fldSimple>
+            <w:r>
+              <w:fldChar w:fldCharType="begin"/>
+            </w:r>
+            <w:r>
+              <w:instrText xml:space="preserve"> SEQ (_ \* ARABIC \s 1 </w:instrText>
+            </w:r>
+            <w:r>
+              <w:fldChar w:fldCharType="separate"/>
+            </w:r>
+            <w:r>
+              <w:rPr>
+                <w:noProof/>
+              </w:rPr>
+              <w:t>2</w:t>
+            </w:r>
+            <w:r>
+              <w:rPr>
+                <w:noProof/>
+              </w:rPr>
+              <w:fldChar w:fldCharType="end"/>
+            </w:r>
             <w:r>
               <w:t>)</w:t>
             </w:r>
@@ -6557,31 +6725,60 @@
       <w:pPr>
         <w:pStyle w:val="Caption"/>
       </w:pPr>
-      <w:bookmarkStart w:id="20" w:name="_Ref386799372"/>
-      <w:bookmarkStart w:id="21" w:name="_Toc261010930"/>
+      <w:bookmarkStart w:id="21" w:name="_Ref386799372"/>
+      <w:bookmarkStart w:id="22" w:name="_Toc261010930"/>
       <w:r>
         <w:t xml:space="preserve">Figure </w:t>
       </w:r>
-      <w:fldSimple w:instr=" STYLEREF 1 \s ">
-        <w:r>
-          <w:rPr>
-            <w:noProof/>
-          </w:rPr>
-          <w:t>2</w:t>
-        </w:r>
-      </w:fldSimple>
+      <w:r>
+        <w:fldChar w:fldCharType="begin"/>
+      </w:r>
+      <w:r>
+        <w:instrText xml:space="preserve"> STYLEREF 1 \s </w:instrText>
+      </w:r>
+      <w:r>
+        <w:fldChar w:fldCharType="separate"/>
+      </w:r>
+      <w:r>
+        <w:rPr>
+          <w:noProof/>
+        </w:rPr>
+        <w:t>2</w:t>
+      </w:r>
+      <w:r>
+        <w:rPr>
+          <w:noProof/>
+        </w:rPr>
+        <w:fldChar w:fldCharType="end"/>
+      </w:r>
       <w:r>
         <w:noBreakHyphen/>
       </w:r>
-      <w:fldSimple w:instr=" SEQ Figure \* ARABIC \s 1 ">
-        <w:r>
-          <w:rPr>
-            <w:noProof/>
-          </w:rPr>
-          <w:t>1</w:t>
-        </w:r>
-      </w:fldSimple>
-      <w:bookmarkEnd w:id="20"/>
+      <w:r>
+        <w:fldChar w:fldCharType="begin"/>
+      </w:r>
+      <w:r>
+        <w:instrText xml:space="preserve"> SEQ </w:instrText>
+      </w:r>
+      <w:r>
+        <w:instrText xml:space="preserve">Figure \* ARABIC \s 1 </w:instrText>
+      </w:r>
+      <w:r>
+        <w:fldChar w:fldCharType="separate"/>
+      </w:r>
+      <w:r>
+        <w:rPr>
+          <w:noProof/>
+        </w:rPr>
+        <w:t>1</w:t>
+      </w:r>
+      <w:r>
+        <w:rPr>
+          <w:noProof/>
+        </w:rPr>
+        <w:fldChar w:fldCharType="end"/>
+      </w:r>
+      <w:bookmarkEnd w:id="21"/>
       <w:r>
         <w:t xml:space="preserve">: Example of Various </w:t>
       </w:r>
@@ -6605,7 +6802,7 @@
       <w:r>
         <w:fldChar w:fldCharType="separate"/>
       </w:r>
-      <w:bookmarkEnd w:id="21"/>
+      <w:bookmarkEnd w:id="22"/>
       <w:r>
         <w:rPr>
           <w:noProof/>
@@ -6620,11 +6817,11 @@
       <w:pPr>
         <w:pStyle w:val="Heading3"/>
       </w:pPr>
-      <w:bookmarkStart w:id="22" w:name="_Toc261189397"/>
+      <w:bookmarkStart w:id="23" w:name="_Toc261189397"/>
       <w:r>
         <w:t>Linear Predictive Coding</w:t>
       </w:r>
-      <w:bookmarkEnd w:id="22"/>
+      <w:bookmarkEnd w:id="23"/>
     </w:p>
     <w:p>
       <w:r>
@@ -6679,7 +6876,11 @@
         <w:t xml:space="preserve"> </w:t>
       </w:r>
       <w:r>
-        <w:t>LPC can be broken into two distinct segments, analysis/encoding and synthesis/decoding. During the encoding stage the speech signal is broken in</w:t>
+        <w:t xml:space="preserve">LPC can be broken into two distinct segments, analysis/encoding and </w:t>
+      </w:r>
+      <w:r>
+        <w:lastRenderedPageBreak/>
+        <w:t>synthesis/decoding. During the encoding stage the speech signal is broken in</w:t>
       </w:r>
       <w:r>
         <w:t>to</w:t>
@@ -6699,7 +6900,6 @@
     </w:p>
     <w:p>
       <w:r>
-        <w:lastRenderedPageBreak/>
         <w:t xml:space="preserve">The </w:t>
       </w:r>
       <w:r>
@@ -6894,31 +7094,57 @@
       <w:pPr>
         <w:pStyle w:val="Caption"/>
       </w:pPr>
-      <w:bookmarkStart w:id="23" w:name="_Ref260597712"/>
-      <w:bookmarkStart w:id="24" w:name="_Toc261010931"/>
+      <w:bookmarkStart w:id="24" w:name="_Ref260597712"/>
+      <w:bookmarkStart w:id="25" w:name="_Toc261010931"/>
       <w:r>
         <w:t xml:space="preserve">Figure </w:t>
       </w:r>
-      <w:fldSimple w:instr=" STYLEREF 1 \s ">
-        <w:r>
-          <w:rPr>
-            <w:noProof/>
-          </w:rPr>
-          <w:t>2</w:t>
-        </w:r>
-      </w:fldSimple>
+      <w:r>
+        <w:fldChar w:fldCharType="begin"/>
+      </w:r>
+      <w:r>
+        <w:instrText xml:space="preserve"> STYLEREF 1 \s </w:instrText>
+      </w:r>
+      <w:r>
+        <w:fldChar w:fldCharType="separate"/>
+      </w:r>
+      <w:r>
+        <w:rPr>
+          <w:noProof/>
+        </w:rPr>
+        <w:t>2</w:t>
+      </w:r>
+      <w:r>
+        <w:rPr>
+          <w:noProof/>
+        </w:rPr>
+        <w:fldChar w:fldCharType="end"/>
+      </w:r>
       <w:r>
         <w:noBreakHyphen/>
       </w:r>
-      <w:fldSimple w:instr=" SEQ Figure \* ARABIC \s 1 ">
-        <w:r>
-          <w:rPr>
-            <w:noProof/>
-          </w:rPr>
-          <w:t>2</w:t>
-        </w:r>
-      </w:fldSimple>
-      <w:bookmarkEnd w:id="23"/>
+      <w:r>
+        <w:fldChar w:fldCharType="begin"/>
+      </w:r>
+      <w:r>
+        <w:instrText xml:space="preserve"> SEQ Figure \* ARABIC \s 1 </w:instrText>
+      </w:r>
+      <w:r>
+        <w:fldChar w:fldCharType="separate"/>
+      </w:r>
+      <w:r>
+        <w:rPr>
+          <w:noProof/>
+        </w:rPr>
+        <w:t>2</w:t>
+      </w:r>
+      <w:r>
+        <w:rPr>
+          <w:noProof/>
+        </w:rPr>
+        <w:fldChar w:fldCharType="end"/>
+      </w:r>
+      <w:bookmarkEnd w:id="24"/>
       <w:r>
         <w:t xml:space="preserve">: Voiced sound - Letter 'e' in the word 'test' </w:t>
       </w:r>
@@ -6931,7 +7157,7 @@
       <w:r>
         <w:fldChar w:fldCharType="separate"/>
       </w:r>
-      <w:bookmarkEnd w:id="24"/>
+      <w:bookmarkEnd w:id="25"/>
       <w:r>
         <w:rPr>
           <w:noProof/>
@@ -7011,31 +7237,57 @@
       <w:pPr>
         <w:pStyle w:val="Caption"/>
       </w:pPr>
-      <w:bookmarkStart w:id="25" w:name="_Ref260597727"/>
-      <w:bookmarkStart w:id="26" w:name="_Toc261010932"/>
+      <w:bookmarkStart w:id="26" w:name="_Ref260597727"/>
+      <w:bookmarkStart w:id="27" w:name="_Toc261010932"/>
       <w:r>
         <w:t xml:space="preserve">Figure </w:t>
       </w:r>
-      <w:fldSimple w:instr=" STYLEREF 1 \s ">
-        <w:r>
-          <w:rPr>
-            <w:noProof/>
-          </w:rPr>
-          <w:t>2</w:t>
-        </w:r>
-      </w:fldSimple>
+      <w:r>
+        <w:fldChar w:fldCharType="begin"/>
+      </w:r>
+      <w:r>
+        <w:instrText xml:space="preserve"> STYLEREF 1 \s </w:instrText>
+      </w:r>
+      <w:r>
+        <w:fldChar w:fldCharType="separate"/>
+      </w:r>
+      <w:r>
+        <w:rPr>
+          <w:noProof/>
+        </w:rPr>
+        <w:t>2</w:t>
+      </w:r>
+      <w:r>
+        <w:rPr>
+          <w:noProof/>
+        </w:rPr>
+        <w:fldChar w:fldCharType="end"/>
+      </w:r>
       <w:r>
         <w:noBreakHyphen/>
       </w:r>
-      <w:fldSimple w:instr=" SEQ Figure \* ARABIC \s 1 ">
-        <w:r>
-          <w:rPr>
-            <w:noProof/>
-          </w:rPr>
-          <w:t>3</w:t>
-        </w:r>
-      </w:fldSimple>
-      <w:bookmarkEnd w:id="25"/>
+      <w:r>
+        <w:fldChar w:fldCharType="begin"/>
+      </w:r>
+      <w:r>
+        <w:instrText xml:space="preserve"> SEQ Figure \* ARABIC \s 1 </w:instrText>
+      </w:r>
+      <w:r>
+        <w:fldChar w:fldCharType="separate"/>
+      </w:r>
+      <w:r>
+        <w:rPr>
+          <w:noProof/>
+        </w:rPr>
+        <w:t>3</w:t>
+      </w:r>
+      <w:r>
+        <w:rPr>
+          <w:noProof/>
+        </w:rPr>
+        <w:fldChar w:fldCharType="end"/>
+      </w:r>
+      <w:bookmarkEnd w:id="26"/>
       <w:r>
         <w:t xml:space="preserve">: Unvoiced sound - Letter 's' in the word 'test' </w:t>
       </w:r>
@@ -7048,7 +7300,7 @@
       <w:r>
         <w:fldChar w:fldCharType="separate"/>
       </w:r>
-      <w:bookmarkEnd w:id="26"/>
+      <w:bookmarkEnd w:id="27"/>
       <w:r>
         <w:rPr>
           <w:noProof/>
@@ -7065,6 +7317,7 @@
     <w:p>
       <w:proofErr w:type="spellStart"/>
       <w:r>
+        <w:lastRenderedPageBreak/>
         <w:t>Neighbo</w:t>
       </w:r>
       <w:r>
@@ -7101,11 +7354,7 @@
         <w:t xml:space="preserve"> </w:t>
       </w:r>
       <w:r>
-        <w:t xml:space="preserve">While </w:t>
-      </w:r>
-      <w:r>
-        <w:lastRenderedPageBreak/>
-        <w:t>there are numerous algorithms to estimate pitch period, they are all considered computationally expensive.</w:t>
+        <w:t>While there are numerous algorithms to estimate pitch period, they are all considered computationally expensive.</w:t>
       </w:r>
     </w:p>
     <w:p>
@@ -7135,16 +7384,16 @@
       <w:pPr>
         <w:pStyle w:val="Heading2"/>
       </w:pPr>
-      <w:bookmarkStart w:id="27" w:name="_Toc259276589"/>
-      <w:bookmarkStart w:id="28" w:name="_Toc261189398"/>
+      <w:bookmarkStart w:id="28" w:name="_Toc259276589"/>
+      <w:bookmarkStart w:id="29" w:name="_Toc261189398"/>
       <w:r>
         <w:t>Classification T</w:t>
       </w:r>
       <w:r>
         <w:t>echniques</w:t>
       </w:r>
-      <w:bookmarkEnd w:id="27"/>
       <w:bookmarkEnd w:id="28"/>
+      <w:bookmarkEnd w:id="29"/>
     </w:p>
     <w:p>
       <w:r>
@@ -7246,20 +7495,24 @@
         <w:t xml:space="preserve">Statistical-based approaches attempt to model speech variations statistically through automatic learning procedures. </w:t>
       </w:r>
       <w:r>
-        <w:t>The main disadvantage of statistical based systems is that they often require extensive training or come with pre-defined modeling assumptions, which can be inaccurate. Hidden Markov Models are an example of statistical-based classification.</w:t>
+        <w:t xml:space="preserve">The main disadvantage of statistical based systems is </w:t>
+      </w:r>
+      <w:r>
+        <w:lastRenderedPageBreak/>
+        <w:t>that they often require extensive training or come with pre-defined modeling assumptions, which can be inaccurate. Hidden Markov Models are an example of statistical-based classification.</w:t>
       </w:r>
     </w:p>
     <w:p>
       <w:pPr>
         <w:pStyle w:val="Heading3"/>
       </w:pPr>
-      <w:bookmarkStart w:id="29" w:name="_Toc259276590"/>
-      <w:bookmarkStart w:id="30" w:name="_Toc261189399"/>
+      <w:bookmarkStart w:id="30" w:name="_Toc259276590"/>
+      <w:bookmarkStart w:id="31" w:name="_Toc261189399"/>
       <w:r>
         <w:t>Dynamic Time Warping</w:t>
       </w:r>
-      <w:bookmarkEnd w:id="29"/>
       <w:bookmarkEnd w:id="30"/>
+      <w:bookmarkEnd w:id="31"/>
       <w:r>
         <w:t xml:space="preserve"> </w:t>
       </w:r>
@@ -7283,7 +7536,6 @@
     </w:p>
     <w:p>
       <w:r>
-        <w:lastRenderedPageBreak/>
         <w:t xml:space="preserve">The DTW classification method </w:t>
       </w:r>
       <w:r>
@@ -7422,31 +7674,57 @@
       <w:pPr>
         <w:pStyle w:val="Caption"/>
       </w:pPr>
-      <w:bookmarkStart w:id="31" w:name="_Ref260596994"/>
-      <w:bookmarkStart w:id="32" w:name="_Toc261010933"/>
+      <w:bookmarkStart w:id="32" w:name="_Ref260596994"/>
+      <w:bookmarkStart w:id="33" w:name="_Toc261010933"/>
       <w:r>
         <w:t xml:space="preserve">Figure </w:t>
       </w:r>
-      <w:fldSimple w:instr=" STYLEREF 1 \s ">
-        <w:r>
-          <w:rPr>
-            <w:noProof/>
-          </w:rPr>
-          <w:t>2</w:t>
-        </w:r>
-      </w:fldSimple>
+      <w:r>
+        <w:fldChar w:fldCharType="begin"/>
+      </w:r>
+      <w:r>
+        <w:instrText xml:space="preserve"> STYLEREF 1 \s </w:instrText>
+      </w:r>
+      <w:r>
+        <w:fldChar w:fldCharType="separate"/>
+      </w:r>
+      <w:r>
+        <w:rPr>
+          <w:noProof/>
+        </w:rPr>
+        <w:t>2</w:t>
+      </w:r>
+      <w:r>
+        <w:rPr>
+          <w:noProof/>
+        </w:rPr>
+        <w:fldChar w:fldCharType="end"/>
+      </w:r>
       <w:r>
         <w:noBreakHyphen/>
       </w:r>
-      <w:fldSimple w:instr=" SEQ Figure \* ARABIC \s 1 ">
-        <w:r>
-          <w:rPr>
-            <w:noProof/>
-          </w:rPr>
-          <w:t>4</w:t>
-        </w:r>
-      </w:fldSimple>
-      <w:bookmarkEnd w:id="31"/>
+      <w:r>
+        <w:fldChar w:fldCharType="begin"/>
+      </w:r>
+      <w:r>
+        <w:instrText xml:space="preserve"> SEQ Figure \* ARABIC \s 1 </w:instrText>
+      </w:r>
+      <w:r>
+        <w:fldChar w:fldCharType="separate"/>
+      </w:r>
+      <w:r>
+        <w:rPr>
+          <w:noProof/>
+        </w:rPr>
+        <w:t>4</w:t>
+      </w:r>
+      <w:r>
+        <w:rPr>
+          <w:noProof/>
+        </w:rPr>
+        <w:fldChar w:fldCharType="end"/>
+      </w:r>
+      <w:bookmarkEnd w:id="32"/>
       <w:r>
         <w:t xml:space="preserve">: Example of Matching an Input (Y) to a Template (X) </w:t>
       </w:r>
@@ -7459,7 +7737,7 @@
       <w:r>
         <w:fldChar w:fldCharType="separate"/>
       </w:r>
-      <w:bookmarkEnd w:id="32"/>
+      <w:bookmarkEnd w:id="33"/>
       <w:r>
         <w:rPr>
           <w:noProof/>
@@ -7633,31 +7911,57 @@
       <w:pPr>
         <w:pStyle w:val="Caption"/>
       </w:pPr>
-      <w:bookmarkStart w:id="33" w:name="_Ref260596964"/>
-      <w:bookmarkStart w:id="34" w:name="_Toc261010934"/>
+      <w:bookmarkStart w:id="34" w:name="_Ref260596964"/>
+      <w:bookmarkStart w:id="35" w:name="_Toc261010934"/>
       <w:r>
         <w:t xml:space="preserve">Figure </w:t>
       </w:r>
-      <w:fldSimple w:instr=" STYLEREF 1 \s ">
-        <w:r>
-          <w:rPr>
-            <w:noProof/>
-          </w:rPr>
-          <w:t>2</w:t>
-        </w:r>
-      </w:fldSimple>
+      <w:r>
+        <w:fldChar w:fldCharType="begin"/>
+      </w:r>
+      <w:r>
+        <w:instrText xml:space="preserve"> STYLEREF 1 \s </w:instrText>
+      </w:r>
+      <w:r>
+        <w:fldChar w:fldCharType="separate"/>
+      </w:r>
+      <w:r>
+        <w:rPr>
+          <w:noProof/>
+        </w:rPr>
+        <w:t>2</w:t>
+      </w:r>
+      <w:r>
+        <w:rPr>
+          <w:noProof/>
+        </w:rPr>
+        <w:fldChar w:fldCharType="end"/>
+      </w:r>
       <w:r>
         <w:noBreakHyphen/>
       </w:r>
-      <w:fldSimple w:instr=" SEQ Figure \* ARABIC \s 1 ">
-        <w:r>
-          <w:rPr>
-            <w:noProof/>
-          </w:rPr>
-          <w:t>5</w:t>
-        </w:r>
-      </w:fldSimple>
-      <w:bookmarkEnd w:id="33"/>
+      <w:r>
+        <w:fldChar w:fldCharType="begin"/>
+      </w:r>
+      <w:r>
+        <w:instrText xml:space="preserve"> SEQ Figure \* ARABIC \s 1 </w:instrText>
+      </w:r>
+      <w:r>
+        <w:fldChar w:fldCharType="separate"/>
+      </w:r>
+      <w:r>
+        <w:rPr>
+          <w:noProof/>
+        </w:rPr>
+        <w:t>5</w:t>
+      </w:r>
+      <w:r>
+        <w:rPr>
+          <w:noProof/>
+        </w:rPr>
+        <w:fldChar w:fldCharType="end"/>
+      </w:r>
+      <w:bookmarkEnd w:id="34"/>
       <w:r>
         <w:t xml:space="preserve">: Dynamic Time Warping. (a) Optimal Alignment Path. (b) Path Constraint Example </w:t>
       </w:r>
@@ -7670,7 +7974,7 @@
       <w:r>
         <w:fldChar w:fldCharType="separate"/>
       </w:r>
-      <w:bookmarkEnd w:id="34"/>
+      <w:bookmarkEnd w:id="35"/>
       <w:r>
         <w:rPr>
           <w:noProof/>
@@ -7726,6 +8030,7 @@
                   <w:rPr>
                     <w:rFonts w:ascii="Cambria Math" w:hAnsi="Cambria Math"/>
                   </w:rPr>
+                  <w:lastRenderedPageBreak/>
                   <m:t>C</m:t>
                 </m:r>
                 <m:d>
@@ -7904,25 +8209,51 @@
             <w:r>
               <w:t>(</w:t>
             </w:r>
-            <w:fldSimple w:instr=" STYLEREF 1 \s ">
-              <w:r>
-                <w:rPr>
-                  <w:noProof/>
-                </w:rPr>
-                <w:t>2</w:t>
-              </w:r>
-            </w:fldSimple>
+            <w:r>
+              <w:fldChar w:fldCharType="begin"/>
+            </w:r>
+            <w:r>
+              <w:instrText xml:space="preserve"> STYLEREF 1 \s </w:instrText>
+            </w:r>
+            <w:r>
+              <w:fldChar w:fldCharType="separate"/>
+            </w:r>
+            <w:r>
+              <w:rPr>
+                <w:noProof/>
+              </w:rPr>
+              <w:t>2</w:t>
+            </w:r>
+            <w:r>
+              <w:rPr>
+                <w:noProof/>
+              </w:rPr>
+              <w:fldChar w:fldCharType="end"/>
+            </w:r>
             <w:r>
               <w:noBreakHyphen/>
             </w:r>
-            <w:fldSimple w:instr=" SEQ (_ \* ARABIC \s 1 ">
-              <w:r>
-                <w:rPr>
-                  <w:noProof/>
-                </w:rPr>
-                <w:t>2</w:t>
-              </w:r>
-            </w:fldSimple>
+            <w:r>
+              <w:fldChar w:fldCharType="begin"/>
+            </w:r>
+            <w:r>
+              <w:instrText xml:space="preserve"> SEQ (_ \* ARABIC \s 1 </w:instrText>
+            </w:r>
+            <w:r>
+              <w:fldChar w:fldCharType="separate"/>
+            </w:r>
+            <w:r>
+              <w:rPr>
+                <w:noProof/>
+              </w:rPr>
+              <w:t>3</w:t>
+            </w:r>
+            <w:r>
+              <w:rPr>
+                <w:noProof/>
+              </w:rPr>
+              <w:fldChar w:fldCharType="end"/>
+            </w:r>
             <w:r>
               <w:t>)</w:t>
             </w:r>
@@ -7992,14 +8323,13 @@
       <w:pPr>
         <w:pStyle w:val="Heading3"/>
       </w:pPr>
-      <w:bookmarkStart w:id="35" w:name="_Toc259276591"/>
-      <w:bookmarkStart w:id="36" w:name="_Toc261189400"/>
-      <w:r>
-        <w:lastRenderedPageBreak/>
+      <w:bookmarkStart w:id="36" w:name="_Toc259276591"/>
+      <w:bookmarkStart w:id="37" w:name="_Toc261189400"/>
+      <w:r>
         <w:t>Artificial Neural Networks</w:t>
       </w:r>
-      <w:bookmarkEnd w:id="35"/>
       <w:bookmarkEnd w:id="36"/>
+      <w:bookmarkEnd w:id="37"/>
     </w:p>
     <w:p>
       <w:r>
@@ -8132,25 +8462,51 @@
       <w:r>
         <w:t xml:space="preserve">Figure </w:t>
       </w:r>
-      <w:fldSimple w:instr=" STYLEREF 1 \s ">
-        <w:r>
-          <w:rPr>
-            <w:noProof/>
-          </w:rPr>
-          <w:t>2</w:t>
-        </w:r>
-      </w:fldSimple>
+      <w:r>
+        <w:fldChar w:fldCharType="begin"/>
+      </w:r>
+      <w:r>
+        <w:instrText xml:space="preserve"> STYLEREF 1 \s </w:instrText>
+      </w:r>
+      <w:r>
+        <w:fldChar w:fldCharType="separate"/>
+      </w:r>
+      <w:r>
+        <w:rPr>
+          <w:noProof/>
+        </w:rPr>
+        <w:t>2</w:t>
+      </w:r>
+      <w:r>
+        <w:rPr>
+          <w:noProof/>
+        </w:rPr>
+        <w:fldChar w:fldCharType="end"/>
+      </w:r>
       <w:r>
         <w:noBreakHyphen/>
       </w:r>
-      <w:fldSimple w:instr=" SEQ Figure \* ARABIC \s 1 ">
-        <w:r>
-          <w:rPr>
-            <w:noProof/>
-          </w:rPr>
-          <w:t>6</w:t>
-        </w:r>
-      </w:fldSimple>
+      <w:r>
+        <w:fldChar w:fldCharType="begin"/>
+      </w:r>
+      <w:r>
+        <w:instrText xml:space="preserve"> SEQ Figure \* ARABIC \s 1 </w:instrText>
+      </w:r>
+      <w:r>
+        <w:fldChar w:fldCharType="separate"/>
+      </w:r>
+      <w:r>
+        <w:rPr>
+          <w:noProof/>
+        </w:rPr>
+        <w:t>6</w:t>
+      </w:r>
+      <w:r>
+        <w:rPr>
+          <w:noProof/>
+        </w:rPr>
+        <w:fldChar w:fldCharType="end"/>
+      </w:r>
       <w:r>
         <w:t>: Example of an Artificial Neural Network</w:t>
       </w:r>
@@ -8162,6 +8518,7 @@
     </w:p>
     <w:p>
       <w:r>
+        <w:lastRenderedPageBreak/>
         <w:t xml:space="preserve">There are three </w:t>
       </w:r>
       <w:r>
@@ -8177,11 +8534,7 @@
         <w:t>: supervised, semi-supervised, and unsupervised. In supervised and semi-supervised learning, the ANN is provided with input data and its performance monitored by a “teacher”. The results of the system are judged as explicitly correct/incorrect for supervised learning, allowing for an influenced solution, and good/bad for semi-supervised learning, which aims for the system to determine an optimal solution.</w:t>
       </w:r>
       <w:r>
-        <w:t xml:space="preserve"> Unsupervised learning requires the system distinguish </w:t>
-      </w:r>
-      <w:r>
-        <w:lastRenderedPageBreak/>
-        <w:t>patterns within the data with no guidance and is usually applicable where little information is available about the data.</w:t>
+        <w:t xml:space="preserve"> Unsupervised learning requires the system distinguish patterns within the data with no guidance and is usually applicable where little information is available about the data.</w:t>
       </w:r>
     </w:p>
     <w:p>
@@ -8231,13 +8584,13 @@
       <w:pPr>
         <w:pStyle w:val="Heading3"/>
       </w:pPr>
-      <w:bookmarkStart w:id="37" w:name="_Toc259276592"/>
-      <w:bookmarkStart w:id="38" w:name="_Toc261189401"/>
+      <w:bookmarkStart w:id="38" w:name="_Toc259276592"/>
+      <w:bookmarkStart w:id="39" w:name="_Toc261189401"/>
       <w:r>
         <w:t>Hidden Markov Models</w:t>
       </w:r>
-      <w:bookmarkEnd w:id="37"/>
       <w:bookmarkEnd w:id="38"/>
+      <w:bookmarkEnd w:id="39"/>
     </w:p>
     <w:p>
       <w:r>
@@ -8368,15 +8721,7 @@
         </m:sSub>
       </m:oMath>
       <w:r>
-        <w:t xml:space="preserve"> represents the probability that a tran</w:t>
-      </w:r>
-      <w:proofErr w:type="spellStart"/>
-      <w:r>
-        <w:t>sition</w:t>
-      </w:r>
-      <w:proofErr w:type="spellEnd"/>
-      <w:r>
-        <w:t xml:space="preserve"> will occ</w:t>
+        <w:t xml:space="preserve"> represents the probability that a transition will occ</w:t>
       </w:r>
       <w:r>
         <w:t xml:space="preserve">ur from state </w:t>
@@ -8559,13 +8904,8 @@
       <w:r>
         <w:t xml:space="preserve"> represe</w:t>
       </w:r>
-      <w:proofErr w:type="spellStart"/>
-      <w:r>
-        <w:t>nts</w:t>
-      </w:r>
-      <w:proofErr w:type="spellEnd"/>
-      <w:r>
-        <w:t xml:space="preserve"> the probability of observation </w:t>
+      <w:r>
+        <w:t xml:space="preserve">nts the probability of observation </w:t>
       </w:r>
       <m:oMath>
         <m:sSub>
@@ -8793,25 +9133,51 @@
       <w:r>
         <w:t xml:space="preserve">Figure </w:t>
       </w:r>
-      <w:fldSimple w:instr=" STYLEREF 1 \s ">
-        <w:r>
-          <w:rPr>
-            <w:noProof/>
-          </w:rPr>
-          <w:t>2</w:t>
-        </w:r>
-      </w:fldSimple>
+      <w:r>
+        <w:fldChar w:fldCharType="begin"/>
+      </w:r>
+      <w:r>
+        <w:instrText xml:space="preserve"> STYLEREF 1 \s </w:instrText>
+      </w:r>
+      <w:r>
+        <w:fldChar w:fldCharType="separate"/>
+      </w:r>
+      <w:r>
+        <w:rPr>
+          <w:noProof/>
+        </w:rPr>
+        <w:t>2</w:t>
+      </w:r>
+      <w:r>
+        <w:rPr>
+          <w:noProof/>
+        </w:rPr>
+        <w:fldChar w:fldCharType="end"/>
+      </w:r>
       <w:r>
         <w:noBreakHyphen/>
       </w:r>
-      <w:fldSimple w:instr=" SEQ Figure \* ARABIC \s 1 ">
-        <w:r>
-          <w:rPr>
-            <w:noProof/>
-          </w:rPr>
-          <w:t>7</w:t>
-        </w:r>
-      </w:fldSimple>
+      <w:r>
+        <w:fldChar w:fldCharType="begin"/>
+      </w:r>
+      <w:r>
+        <w:instrText xml:space="preserve"> SEQ Figure \* ARABIC \s 1 </w:instrText>
+      </w:r>
+      <w:r>
+        <w:fldChar w:fldCharType="separate"/>
+      </w:r>
+      <w:r>
+        <w:rPr>
+          <w:noProof/>
+        </w:rPr>
+        <w:t>7</w:t>
+      </w:r>
+      <w:r>
+        <w:rPr>
+          <w:noProof/>
+        </w:rPr>
+        <w:fldChar w:fldCharType="end"/>
+      </w:r>
       <w:r>
         <w:t xml:space="preserve">: Example Markov Generation Model </w:t>
       </w:r>
@@ -8947,36 +9313,36 @@
       <w:pPr>
         <w:pStyle w:val="Heading2"/>
       </w:pPr>
-      <w:bookmarkStart w:id="39" w:name="_Toc259276593"/>
-      <w:bookmarkStart w:id="40" w:name="_Toc261189402"/>
+      <w:bookmarkStart w:id="40" w:name="_Toc259276593"/>
+      <w:bookmarkStart w:id="41" w:name="_Toc261189402"/>
       <w:r>
         <w:t>Auditory data</w:t>
       </w:r>
-      <w:bookmarkEnd w:id="39"/>
       <w:bookmarkEnd w:id="40"/>
+      <w:bookmarkEnd w:id="41"/>
     </w:p>
     <w:p>
       <w:pPr>
         <w:pStyle w:val="Heading2"/>
       </w:pPr>
-      <w:bookmarkStart w:id="41" w:name="_Toc259276594"/>
-      <w:bookmarkStart w:id="42" w:name="_Toc261189403"/>
+      <w:bookmarkStart w:id="42" w:name="_Toc259276594"/>
+      <w:bookmarkStart w:id="43" w:name="_Toc261189403"/>
       <w:r>
         <w:t>Robust speech recognition</w:t>
       </w:r>
-      <w:bookmarkEnd w:id="41"/>
       <w:bookmarkEnd w:id="42"/>
+      <w:bookmarkEnd w:id="43"/>
     </w:p>
     <w:p/>
     <w:p>
       <w:pPr>
         <w:pStyle w:val="Heading3"/>
       </w:pPr>
-      <w:bookmarkStart w:id="43" w:name="_Toc261189404"/>
+      <w:bookmarkStart w:id="44" w:name="_Toc261189404"/>
       <w:r>
         <w:t>Non-Negative Matrix Factorization</w:t>
       </w:r>
-      <w:bookmarkEnd w:id="43"/>
+      <w:bookmarkEnd w:id="44"/>
     </w:p>
     <w:p>
       <w:r>
@@ -9284,25 +9650,51 @@
             <w:r>
               <w:t>(</w:t>
             </w:r>
-            <w:fldSimple w:instr=" STYLEREF 1 \s ">
-              <w:r>
-                <w:rPr>
-                  <w:noProof/>
-                </w:rPr>
-                <w:t>2</w:t>
-              </w:r>
-            </w:fldSimple>
+            <w:r>
+              <w:fldChar w:fldCharType="begin"/>
+            </w:r>
+            <w:r>
+              <w:instrText xml:space="preserve"> STYLEREF 1 \s </w:instrText>
+            </w:r>
+            <w:r>
+              <w:fldChar w:fldCharType="separate"/>
+            </w:r>
+            <w:r>
+              <w:rPr>
+                <w:noProof/>
+              </w:rPr>
+              <w:t>2</w:t>
+            </w:r>
+            <w:r>
+              <w:rPr>
+                <w:noProof/>
+              </w:rPr>
+              <w:fldChar w:fldCharType="end"/>
+            </w:r>
             <w:r>
               <w:noBreakHyphen/>
             </w:r>
-            <w:fldSimple w:instr=" SEQ (_ \* ARABIC \s 1 ">
-              <w:r>
-                <w:rPr>
-                  <w:noProof/>
-                </w:rPr>
-                <w:t>3</w:t>
-              </w:r>
-            </w:fldSimple>
+            <w:r>
+              <w:fldChar w:fldCharType="begin"/>
+            </w:r>
+            <w:r>
+              <w:instrText xml:space="preserve"> SEQ (_ \* ARABIC \s 1 </w:instrText>
+            </w:r>
+            <w:r>
+              <w:fldChar w:fldCharType="separate"/>
+            </w:r>
+            <w:r>
+              <w:rPr>
+                <w:noProof/>
+              </w:rPr>
+              <w:t>4</w:t>
+            </w:r>
+            <w:r>
+              <w:rPr>
+                <w:noProof/>
+              </w:rPr>
+              <w:fldChar w:fldCharType="end"/>
+            </w:r>
             <w:r>
               <w:t>)</w:t>
             </w:r>
@@ -9390,15 +9782,7 @@
         </m:r>
       </m:oMath>
       <w:r>
-        <w:t xml:space="preserve"> is updated iteratively, s</w:t>
-      </w:r>
-      <w:proofErr w:type="spellStart"/>
-      <w:r>
-        <w:t>aving</w:t>
-      </w:r>
-      <w:proofErr w:type="spellEnd"/>
-      <w:r>
-        <w:t xml:space="preserve"> computation time.</w:t>
+        <w:t xml:space="preserve"> is updated iteratively, saving computation time.</w:t>
       </w:r>
     </w:p>
     <w:p>
@@ -9502,30 +9886,56 @@
       <w:pPr>
         <w:pStyle w:val="Caption"/>
       </w:pPr>
-      <w:bookmarkStart w:id="44" w:name="_Ref261184400"/>
+      <w:bookmarkStart w:id="45" w:name="_Ref261184400"/>
       <w:r>
         <w:t xml:space="preserve">Figure </w:t>
       </w:r>
-      <w:fldSimple w:instr=" STYLEREF 1 \s ">
-        <w:r>
-          <w:rPr>
-            <w:noProof/>
-          </w:rPr>
-          <w:t>2</w:t>
-        </w:r>
-      </w:fldSimple>
+      <w:r>
+        <w:fldChar w:fldCharType="begin"/>
+      </w:r>
+      <w:r>
+        <w:instrText xml:space="preserve"> STYLEREF 1 \s </w:instrText>
+      </w:r>
+      <w:r>
+        <w:fldChar w:fldCharType="separate"/>
+      </w:r>
+      <w:r>
+        <w:rPr>
+          <w:noProof/>
+        </w:rPr>
+        <w:t>2</w:t>
+      </w:r>
+      <w:r>
+        <w:rPr>
+          <w:noProof/>
+        </w:rPr>
+        <w:fldChar w:fldCharType="end"/>
+      </w:r>
       <w:r>
         <w:noBreakHyphen/>
       </w:r>
-      <w:fldSimple w:instr=" SEQ Figure \* ARABIC \s 1 ">
-        <w:r>
-          <w:rPr>
-            <w:noProof/>
-          </w:rPr>
-          <w:t>8</w:t>
-        </w:r>
-      </w:fldSimple>
-      <w:bookmarkEnd w:id="44"/>
+      <w:r>
+        <w:fldChar w:fldCharType="begin"/>
+      </w:r>
+      <w:r>
+        <w:instrText xml:space="preserve"> SEQ Figure \* ARABIC \s 1 </w:instrText>
+      </w:r>
+      <w:r>
+        <w:fldChar w:fldCharType="separate"/>
+      </w:r>
+      <w:r>
+        <w:rPr>
+          <w:noProof/>
+        </w:rPr>
+        <w:t>8</w:t>
+      </w:r>
+      <w:r>
+        <w:rPr>
+          <w:noProof/>
+        </w:rPr>
+        <w:fldChar w:fldCharType="end"/>
+      </w:r>
+      <w:bookmarkEnd w:id="45"/>
       <w:r>
         <w:t xml:space="preserve">: NMF gains of the Spoken Letter Sequence “u r o”. Clean (top) and Noisy (bottom) </w:t>
       </w:r>
@@ -9654,11 +10064,11 @@
       <w:pPr>
         <w:pStyle w:val="Heading3"/>
       </w:pPr>
-      <w:bookmarkStart w:id="45" w:name="_Toc261189405"/>
+      <w:bookmarkStart w:id="46" w:name="_Toc261189405"/>
       <w:r>
         <w:t>Discrete Wavelet Packet Transforms</w:t>
       </w:r>
-      <w:bookmarkEnd w:id="45"/>
+      <w:bookmarkEnd w:id="46"/>
     </w:p>
     <w:p/>
     <w:p>
@@ -9674,229 +10084,227 @@
       <w:pPr>
         <w:pStyle w:val="Heading1"/>
       </w:pPr>
-      <w:bookmarkStart w:id="46" w:name="_Toc261189406"/>
+      <w:bookmarkStart w:id="47" w:name="_Toc261189406"/>
       <w:r>
         <w:lastRenderedPageBreak/>
         <w:t>Methodology</w:t>
-      </w:r>
-      <w:bookmarkEnd w:id="46"/>
-    </w:p>
-    <w:p>
-      <w:r>
-        <w:t xml:space="preserve">The following section outlines the suggested implementations and methodologies for </w:t>
-      </w:r>
-      <w:r>
-        <w:t>developing a robust ASR system,</w:t>
-      </w:r>
-      <w:r>
-        <w:t xml:space="preserve"> including justification for the choices made </w:t>
-      </w:r>
-      <w:r>
-        <w:t>regarding various aspects of the system.</w:t>
-      </w:r>
-    </w:p>
-    <w:p>
-      <w:pPr>
-        <w:pStyle w:val="Heading2"/>
-      </w:pPr>
-      <w:bookmarkStart w:id="47" w:name="_Toc261189407"/>
-      <w:r>
-        <w:t>Justification</w:t>
-      </w:r>
-      <w:r>
-        <w:t>s</w:t>
       </w:r>
       <w:bookmarkEnd w:id="47"/>
     </w:p>
     <w:p>
-      <w:pPr>
-        <w:pStyle w:val="Heading3"/>
-      </w:pPr>
-      <w:bookmarkStart w:id="48" w:name="_Toc261189408"/>
-      <w:r>
-        <w:t>System Specifications</w:t>
+      <w:r>
+        <w:t xml:space="preserve">The following section outlines the suggested implementations and methodologies for </w:t>
+      </w:r>
+      <w:r>
+        <w:t>developing a robust ASR system,</w:t>
+      </w:r>
+      <w:r>
+        <w:t xml:space="preserve"> including justification for the choices made </w:t>
+      </w:r>
+      <w:r>
+        <w:t>regarding various aspects of the system.</w:t>
+      </w:r>
+    </w:p>
+    <w:p>
+      <w:pPr>
+        <w:pStyle w:val="Heading2"/>
+      </w:pPr>
+      <w:bookmarkStart w:id="48" w:name="_Toc261189407"/>
+      <w:r>
+        <w:t>Justification</w:t>
+      </w:r>
+      <w:r>
+        <w:t>s</w:t>
       </w:r>
       <w:bookmarkEnd w:id="48"/>
     </w:p>
     <w:p>
-      <w:r>
-        <w:t>As speaker dependent systems offer a</w:t>
-      </w:r>
-      <w:r>
-        <w:t xml:space="preserve"> </w:t>
-      </w:r>
-      <w:r>
-        <w:t>limited usage scope</w:t>
-      </w:r>
-      <w:r>
-        <w:t>,</w:t>
-      </w:r>
-      <w:r>
-        <w:t xml:space="preserve"> as well as </w:t>
-      </w:r>
-      <w:r>
-        <w:t xml:space="preserve">requiring </w:t>
-      </w:r>
-      <w:r>
-        <w:t>extensive training</w:t>
-      </w:r>
-      <w:r>
-        <w:t xml:space="preserve"> </w:t>
-      </w:r>
-      <w:r>
-        <w:t xml:space="preserve">for each speaker, </w:t>
-      </w:r>
-      <w:r>
-        <w:t>a speaker independent system was opted for</w:t>
-      </w:r>
-      <w:r>
-        <w:t xml:space="preserve">. </w:t>
-      </w:r>
-      <w:r>
-        <w:t>Continuous speech was chosen due to the larger number of feature extraction techniques already researched in addition to it being a real-world re</w:t>
-      </w:r>
-      <w:r>
-        <w:t>presentation of speech signals. Phoneme recognition was chosen due to its significantly smaller model training time, which is a major factor given the large number of extraction methods needed. Phonemes also contain definitive structural characteristics, providing a smaller comparative set than whole word recognition, helping limit misclassification introduced by speaker variance.</w:t>
-      </w:r>
-    </w:p>
-    <w:p>
       <w:pPr>
         <w:pStyle w:val="Heading3"/>
       </w:pPr>
-      <w:bookmarkStart w:id="49" w:name="_Toc261189409"/>
-      <w:r>
-        <w:t>Test Data</w:t>
+      <w:bookmarkStart w:id="49" w:name="_Toc261189408"/>
+      <w:r>
+        <w:t>System Specifications</w:t>
       </w:r>
       <w:bookmarkEnd w:id="49"/>
     </w:p>
     <w:p>
       <w:r>
-        <w:t>Due to the requirement of producing a robust ASR system, the Wall Street Journal Cambridge Read News (WSJCAM0) corpus was the chosen speech repository. It contains a very broad speaker base in relation to gender and age</w:t>
-      </w:r>
-      <w:r>
-        <w:t>, allowing for superior speaker independence</w:t>
-      </w:r>
-      <w:r>
-        <w:t xml:space="preserve">, as well as providing a very large number of continuous training/testing sentences. </w:t>
-      </w:r>
-      <w:r>
-        <w:t>Budget and accessibility were also applicable factors, making the WSJCAM0 a superior option due to its immediate availability</w:t>
-      </w:r>
-      <w:r>
-        <w:t xml:space="preserve"> as the electrical engineering department already had a copy</w:t>
-      </w:r>
-      <w:r>
-        <w:t>.</w:t>
+        <w:t>As speaker dependent systems offer a</w:t>
+      </w:r>
+      <w:r>
+        <w:t xml:space="preserve"> </w:t>
+      </w:r>
+      <w:r>
+        <w:t>limited usage scope</w:t>
+      </w:r>
+      <w:r>
+        <w:t>,</w:t>
+      </w:r>
+      <w:r>
+        <w:t xml:space="preserve"> as well as </w:t>
+      </w:r>
+      <w:r>
+        <w:t xml:space="preserve">requiring </w:t>
+      </w:r>
+      <w:r>
+        <w:t>extensive training</w:t>
+      </w:r>
+      <w:r>
+        <w:t xml:space="preserve"> </w:t>
+      </w:r>
+      <w:r>
+        <w:t xml:space="preserve">for each speaker, </w:t>
+      </w:r>
+      <w:r>
+        <w:t>a speaker independent system was opted for</w:t>
+      </w:r>
+      <w:r>
+        <w:t xml:space="preserve">. </w:t>
+      </w:r>
+      <w:r>
+        <w:t>Continuous speech was chosen due to the larger number of feature extraction techniques already researched in addition to it being a real-world re</w:t>
+      </w:r>
+      <w:r>
+        <w:t>presentation of speech signals. Phoneme recognition was chosen due to its significantly smaller model training time, which is a major factor given the large number of extraction methods needed. Phonemes also contain definitive structural characteristics, providing a smaller comparative set than whole word recognition, helping limit misclassification introduced by speaker variance.</w:t>
       </w:r>
     </w:p>
     <w:p>
       <w:pPr>
         <w:pStyle w:val="Heading3"/>
       </w:pPr>
-      <w:bookmarkStart w:id="50" w:name="_Toc261189410"/>
-      <w:r>
-        <w:t>Classifier Choice</w:t>
+      <w:bookmarkStart w:id="50" w:name="_Toc261189409"/>
+      <w:r>
+        <w:t>Test Data</w:t>
       </w:r>
       <w:bookmarkEnd w:id="50"/>
     </w:p>
     <w:p>
       <w:r>
-        <w:t>A Hidden Markov Model classifi</w:t>
-      </w:r>
-      <w:r>
-        <w:t>cation scheme was chosen for</w:t>
-      </w:r>
-      <w:r>
-        <w:t xml:space="preserve"> baseline cla</w:t>
-      </w:r>
-      <w:r>
-        <w:t>ssification</w:t>
-      </w:r>
-      <w:r>
-        <w:t xml:space="preserve"> due to the readily available open source software (HTK), the software</w:t>
-      </w:r>
-      <w:r>
-        <w:t>’</w:t>
-      </w:r>
-      <w:r>
-        <w:t xml:space="preserve">s ability to provide statistical feedback about the </w:t>
-      </w:r>
-      <w:r>
-        <w:t>extractor misclassification</w:t>
-      </w:r>
-      <w:r>
-        <w:t xml:space="preserve">, and </w:t>
-      </w:r>
-      <w:r>
-        <w:t>the extensive documentation available for the software. HMMs are also a superior to ANNs due to their continuous probabilistic nature, which more closely models a continuous speech signal than a similar ANN.</w:t>
+        <w:t>Due to the requirement of producing a robust ASR system, the Wall Street Journal Cambridge Read News (WSJCAM0) corpus was the chosen speech repository. It contains a very broad speaker base in relation to gender and age</w:t>
+      </w:r>
+      <w:r>
+        <w:t>, allowing for superior speaker independence</w:t>
+      </w:r>
+      <w:r>
+        <w:t xml:space="preserve">, as well as providing a very large number of continuous training/testing sentences. </w:t>
+      </w:r>
+      <w:r>
+        <w:t>Budget and accessibility were also applicable factors, making the WSJCAM0 a superior option due to its immediate availability</w:t>
+      </w:r>
+      <w:r>
+        <w:t xml:space="preserve"> as the electrical engineering department already had a copy</w:t>
+      </w:r>
+      <w:r>
+        <w:t>.</w:t>
       </w:r>
     </w:p>
     <w:p>
-      <w:r>
-        <w:lastRenderedPageBreak/>
-        <w:t>An Artificial Neural Network is the choice of classifier for the combinatorial machine learning stage of the implementation as it allows for an ea</w:t>
-      </w:r>
-      <w:r>
-        <w:t xml:space="preserve">sily adaptive learning process, due ANNs being able to perform </w:t>
-      </w:r>
-      <w:r>
-        <w:t>dynamic</w:t>
-      </w:r>
-      <w:r>
-        <w:t xml:space="preserve"> learning more effectively than a HMM.</w:t>
-      </w:r>
-    </w:p>
-    <w:p>
       <w:pPr>
         <w:pStyle w:val="Heading3"/>
       </w:pPr>
-      <w:bookmarkStart w:id="51" w:name="_Toc261189411"/>
-      <w:r>
-        <w:t>Feature Extractor Choice</w:t>
+      <w:bookmarkStart w:id="51" w:name="_Toc261189410"/>
+      <w:r>
+        <w:t>Classifier Choice</w:t>
       </w:r>
       <w:bookmarkEnd w:id="51"/>
     </w:p>
     <w:p>
       <w:r>
-        <w:t>The three primary feature extraction methods chosen perform in different signal domains and as such</w:t>
-      </w:r>
-      <w:r>
-        <w:t xml:space="preserve"> provide</w:t>
-      </w:r>
-      <w:r>
-        <w:t xml:space="preserve"> a much larger feature space that contains minimal feature overlap.</w:t>
-      </w:r>
-      <w:r>
-        <w:t xml:space="preserve"> For extraction methods in which the signal domains are the same, the analysis technique differs to a large enough degree that the feature overlap remains minimal. </w:t>
+        <w:t>A Hidden Markov Model classifi</w:t>
+      </w:r>
+      <w:r>
+        <w:t>cation scheme was chosen for</w:t>
+      </w:r>
+      <w:r>
+        <w:t xml:space="preserve"> baseline cla</w:t>
+      </w:r>
+      <w:r>
+        <w:t>ssification</w:t>
+      </w:r>
+      <w:r>
+        <w:t xml:space="preserve"> due to the readily available open source software (HTK), the software</w:t>
+      </w:r>
+      <w:r>
+        <w:t>’</w:t>
+      </w:r>
+      <w:r>
+        <w:t xml:space="preserve">s ability to provide statistical feedback about the </w:t>
+      </w:r>
+      <w:r>
+        <w:t>extractor misclassification</w:t>
+      </w:r>
+      <w:r>
+        <w:t xml:space="preserve">, and </w:t>
+      </w:r>
+      <w:r>
+        <w:t>the extensive documentation available for the software. HMMs are also a superior to ANNs due to their continuous probabilistic nature, which more closely models a continuous speech signal than a similar ANN.</w:t>
       </w:r>
     </w:p>
     <w:p>
       <w:r>
-        <w:t xml:space="preserve">Mel-Frequency </w:t>
-      </w:r>
-      <w:proofErr w:type="spellStart"/>
-      <w:r>
-        <w:t>Cepstral</w:t>
-      </w:r>
-      <w:proofErr w:type="spellEnd"/>
-      <w:r>
-        <w:t xml:space="preserve"> Coefficients are the chosen baseline feature extraction method as they are widely considered to be the standard by which other extraction methods are measured. MFCCs are also supported by the HTK, reducing development time required for the benchmarking stage of the system.</w:t>
+        <w:lastRenderedPageBreak/>
+        <w:t>An Artificial Neural Network is the choice of classifier for the combinatorial machine learning stage of the implementation as it allows for an ea</w:t>
+      </w:r>
+      <w:r>
+        <w:t xml:space="preserve">sily adaptive learning process, due ANNs being able to perform </w:t>
+      </w:r>
+      <w:r>
+        <w:t>dynamic</w:t>
+      </w:r>
+      <w:r>
+        <w:t xml:space="preserve"> learning more effectively than a HMM.</w:t>
       </w:r>
     </w:p>
     <w:p>
-      <w:r>
-        <w:t>Non-negative Matrix Factorization has been successfully employed to extract speech features from various speech signals</w:t>
-      </w:r>
-      <w:r>
-        <w:t xml:space="preserve"> with minimal noise induced variance. </w:t>
-      </w:r>
+      <w:pPr>
+        <w:pStyle w:val="Heading3"/>
+      </w:pPr>
+      <w:bookmarkStart w:id="52" w:name="_Toc261189411"/>
+      <w:r>
+        <w:t>Feature Extractor Choice</w:t>
+      </w:r>
+      <w:bookmarkEnd w:id="52"/>
     </w:p>
     <w:p>
       <w:r>
+        <w:t>The three primary feature extraction methods chosen perform in different signal domains and as such</w:t>
+      </w:r>
+      <w:r>
+        <w:t xml:space="preserve"> provide</w:t>
+      </w:r>
+      <w:r>
+        <w:t xml:space="preserve"> a much larger feature space that contains minimal feature overlap.</w:t>
+      </w:r>
+      <w:r>
+        <w:t xml:space="preserve"> For extraction methods in which the signal domains are the same, the analysis technique differs to a large enough degree that the feature overlap remains minimal. </w:t>
+      </w:r>
+    </w:p>
+    <w:p>
+      <w:r>
+        <w:t xml:space="preserve">Mel-Frequency </w:t>
+      </w:r>
+      <w:proofErr w:type="spellStart"/>
+      <w:r>
+        <w:t>Cepstral</w:t>
+      </w:r>
+      <w:proofErr w:type="spellEnd"/>
+      <w:r>
+        <w:t xml:space="preserve"> Coefficients are the chosen baseline feature extraction method as they are widely considered to be the standard by which other extraction methods are measured. MFCCs are also supported by the HTK, reducing development time required for the benchmarking stage of the system.</w:t>
+      </w:r>
+    </w:p>
+    <w:p>
+      <w:r>
+        <w:t>Non-negative Matrix Factorization has been successfully employed to extract speech features from various speech signals</w:t>
+      </w:r>
+      <w:r>
+        <w:t xml:space="preserve"> with minimal noise induced variance. </w:t>
+      </w:r>
+    </w:p>
+    <w:p>
+      <w:r>
         <w:t xml:space="preserve">Discrete wavelet transforms allow the </w:t>
       </w:r>
-      <w:bookmarkStart w:id="52" w:name="_GoBack"/>
-      <w:bookmarkEnd w:id="52"/>
     </w:p>
     <w:p>
       <w:pPr>
@@ -11191,7 +11599,7 @@
         <w:rStyle w:val="PageNumber"/>
         <w:noProof/>
       </w:rPr>
-      <w:t>15</w:t>
+      <w:t>6</w:t>
     </w:r>
     <w:r>
       <w:rPr>
@@ -14311,6 +14719,7 @@
   <w:style w:type="character" w:default="1" w:styleId="DefaultParagraphFont">
     <w:name w:val="Default Paragraph Font"/>
     <w:uiPriority w:val="1"/>
+    <w:semiHidden/>
     <w:unhideWhenUsed/>
   </w:style>
   <w:style w:type="table" w:default="1" w:styleId="TableNormal">
@@ -15135,6 +15544,7 @@
   <w:style w:type="character" w:default="1" w:styleId="DefaultParagraphFont">
     <w:name w:val="Default Paragraph Font"/>
     <w:uiPriority w:val="1"/>
+    <w:semiHidden/>
     <w:unhideWhenUsed/>
   </w:style>
   <w:style w:type="table" w:default="1" w:styleId="TableNormal">
@@ -15672,534 +16082,6 @@
 </w:styles>
 </file>
 
-<file path=word/glossary/document.xml><?xml version="1.0" encoding="utf-8"?>
-<w:glossaryDocument xmlns:wpc="http://schemas.microsoft.com/office/word/2010/wordprocessingCanvas" xmlns:mo="http://schemas.microsoft.com/office/mac/office/2008/main" xmlns:mc="http://schemas.openxmlformats.org/markup-compatibility/2006" xmlns:mv="urn:schemas-microsoft-com:mac:vml" xmlns:o="urn:schemas-microsoft-com:office:office" xmlns:r="http://schemas.openxmlformats.org/officeDocument/2006/relationships" xmlns:m="http://schemas.openxmlformats.org/officeDocument/2006/math" xmlns:v="urn:schemas-microsoft-com:vml" xmlns:wp14="http://schemas.microsoft.com/office/word/2010/wordprocessingDrawing" xmlns:wp="http://schemas.openxmlformats.org/drawingml/2006/wordprocessingDrawing" xmlns:w10="urn:schemas-microsoft-com:office:word" xmlns:w="http://schemas.openxmlformats.org/wordprocessingml/2006/main" xmlns:w14="http://schemas.microsoft.com/office/word/2010/wordml" xmlns:wpg="http://schemas.microsoft.com/office/word/2010/wordprocessingGroup" xmlns:wpi="http://schemas.microsoft.com/office/word/2010/wordprocessingInk" xmlns:wne="http://schemas.microsoft.com/office/word/2006/wordml" xmlns:wps="http://schemas.microsoft.com/office/word/2010/wordprocessingShape" mc:Ignorable="w14 wp14"/>
-</file>
-
-<file path=word/glossary/fontTable.xml><?xml version="1.0" encoding="utf-8"?>
-<w:fonts xmlns:mc="http://schemas.openxmlformats.org/markup-compatibility/2006" xmlns:r="http://schemas.openxmlformats.org/officeDocument/2006/relationships" xmlns:w="http://schemas.openxmlformats.org/wordprocessingml/2006/main" xmlns:w14="http://schemas.microsoft.com/office/word/2010/wordml" mc:Ignorable="w14">
-  <w:font w:name="Times New Roman">
-    <w:panose1 w:val="02020603050405020304"/>
-    <w:charset w:val="00"/>
-    <w:family w:val="auto"/>
-    <w:pitch w:val="variable"/>
-    <w:sig w:usb0="E0002AFF" w:usb1="C0007841" w:usb2="00000009" w:usb3="00000000" w:csb0="000001FF" w:csb1="00000000"/>
-  </w:font>
-  <w:font w:name="Symbol">
-    <w:panose1 w:val="00000000000000000000"/>
-    <w:charset w:val="02"/>
-    <w:family w:val="auto"/>
-    <w:pitch w:val="variable"/>
-    <w:sig w:usb0="00000000" w:usb1="10000000" w:usb2="00000000" w:usb3="00000000" w:csb0="80000000" w:csb1="00000000"/>
-  </w:font>
-  <w:font w:name="Courier New">
-    <w:panose1 w:val="02070309020205020404"/>
-    <w:charset w:val="00"/>
-    <w:family w:val="auto"/>
-    <w:pitch w:val="variable"/>
-    <w:sig w:usb0="E0002AFF" w:usb1="C0007843" w:usb2="00000009" w:usb3="00000000" w:csb0="000001FF" w:csb1="00000000"/>
-  </w:font>
-  <w:font w:name="Wingdings">
-    <w:panose1 w:val="05000000000000000000"/>
-    <w:charset w:val="02"/>
-    <w:family w:val="auto"/>
-    <w:pitch w:val="variable"/>
-    <w:sig w:usb0="00000000" w:usb1="10000000" w:usb2="00000000" w:usb3="00000000" w:csb0="80000000" w:csb1="00000000"/>
-  </w:font>
-  <w:font w:name="Cambria">
-    <w:panose1 w:val="02040503050406030204"/>
-    <w:charset w:val="00"/>
-    <w:family w:val="auto"/>
-    <w:pitch w:val="variable"/>
-    <w:sig w:usb0="E00002FF" w:usb1="400004FF" w:usb2="00000000" w:usb3="00000000" w:csb0="0000019F" w:csb1="00000000"/>
-  </w:font>
-  <w:font w:name="ＭＳ 明朝">
-    <w:charset w:val="4E"/>
-    <w:family w:val="auto"/>
-    <w:pitch w:val="variable"/>
-    <w:sig w:usb0="00000001" w:usb1="08070000" w:usb2="00000010" w:usb3="00000000" w:csb0="00020000" w:csb1="00000000"/>
-  </w:font>
-  <w:font w:name="Calibri">
-    <w:panose1 w:val="020F0502020204030204"/>
-    <w:charset w:val="00"/>
-    <w:family w:val="auto"/>
-    <w:pitch w:val="variable"/>
-    <w:sig w:usb0="E10002FF" w:usb1="4000ACFF" w:usb2="00000009" w:usb3="00000000" w:csb0="0000019F" w:csb1="00000000"/>
-  </w:font>
-  <w:font w:name="ＭＳ ゴシック">
-    <w:charset w:val="4E"/>
-    <w:family w:val="auto"/>
-    <w:pitch w:val="variable"/>
-    <w:sig w:usb0="00000001" w:usb1="08070000" w:usb2="00000010" w:usb3="00000000" w:csb0="00020000" w:csb1="00000000"/>
-  </w:font>
-  <w:font w:name="Lucida Grande">
-    <w:panose1 w:val="020B0600040502020204"/>
-    <w:charset w:val="00"/>
-    <w:family w:val="auto"/>
-    <w:pitch w:val="variable"/>
-    <w:sig w:usb0="E1000AEF" w:usb1="5000A1FF" w:usb2="00000000" w:usb3="00000000" w:csb0="000001BF" w:csb1="00000000"/>
-  </w:font>
-  <w:font w:name="Cambria Math">
-    <w:panose1 w:val="02040503050406030204"/>
-    <w:charset w:val="00"/>
-    <w:family w:val="auto"/>
-    <w:pitch w:val="variable"/>
-    <w:sig w:usb0="E00002FF" w:usb1="420024FF" w:usb2="00000000" w:usb3="00000000" w:csb0="0000019F" w:csb1="00000000"/>
-  </w:font>
-  <w:font w:name="Times">
-    <w:panose1 w:val="02000500000000000000"/>
-    <w:charset w:val="00"/>
-    <w:family w:val="auto"/>
-    <w:pitch w:val="variable"/>
-    <w:sig w:usb0="00000003" w:usb1="00000000" w:usb2="00000000" w:usb3="00000000" w:csb0="00000001" w:csb1="00000000"/>
-  </w:font>
-  <w:font w:name="Arial">
-    <w:panose1 w:val="020B0604020202020204"/>
-    <w:charset w:val="00"/>
-    <w:family w:val="auto"/>
-    <w:pitch w:val="variable"/>
-    <w:sig w:usb0="E0002AFF" w:usb1="C0007843" w:usb2="00000009" w:usb3="00000000" w:csb0="000001FF" w:csb1="00000000"/>
-  </w:font>
-</w:fonts>
-</file>
-
-<file path=word/glossary/settings.xml><?xml version="1.0" encoding="utf-8"?>
-<w:settings xmlns:mc="http://schemas.openxmlformats.org/markup-compatibility/2006" xmlns:o="urn:schemas-microsoft-com:office:office" xmlns:r="http://schemas.openxmlformats.org/officeDocument/2006/relationships" xmlns:m="http://schemas.openxmlformats.org/officeDocument/2006/math" xmlns:v="urn:schemas-microsoft-com:vml" xmlns:w10="urn:schemas-microsoft-com:office:word" xmlns:w="http://schemas.openxmlformats.org/wordprocessingml/2006/main" xmlns:w14="http://schemas.microsoft.com/office/word/2010/wordml" xmlns:sl="http://schemas.openxmlformats.org/schemaLibrary/2006/main" mc:Ignorable="w14">
-  <w:view w:val="normal"/>
-  <w:defaultTabStop w:val="720"/>
-  <w:characterSpacingControl w:val="doNotCompress"/>
-  <w:compat>
-    <w:useFELayout/>
-    <w:compatSetting w:name="compatibilityMode" w:uri="http://schemas.microsoft.com/office/word" w:val="14"/>
-    <w:compatSetting w:name="overrideTableStyleFontSizeAndJustification" w:uri="http://schemas.microsoft.com/office/word" w:val="1"/>
-    <w:compatSetting w:name="enableOpenTypeFeatures" w:uri="http://schemas.microsoft.com/office/word" w:val="1"/>
-    <w:compatSetting w:name="doNotFlipMirrorIndents" w:uri="http://schemas.microsoft.com/office/word" w:val="1"/>
-  </w:compat>
-  <w:rsids>
-    <w:rsidRoot w:val="00ED5A45"/>
-    <w:rsid w:val="00ED5A45"/>
-  </w:rsids>
-  <m:mathPr>
-    <m:mathFont m:val="Cambria Math"/>
-    <m:brkBin m:val="before"/>
-    <m:brkBinSub m:val="--"/>
-    <m:smallFrac m:val="0"/>
-    <m:dispDef/>
-    <m:lMargin m:val="0"/>
-    <m:rMargin m:val="0"/>
-    <m:defJc m:val="centerGroup"/>
-    <m:wrapIndent m:val="1440"/>
-    <m:intLim m:val="subSup"/>
-    <m:naryLim m:val="undOvr"/>
-  </m:mathPr>
-  <w:themeFontLang w:val="en-US" w:eastAsia="ja-JP"/>
-  <w:clrSchemeMapping w:bg1="light1" w:t1="dark1" w:bg2="light2" w:t2="dark2" w:accent1="accent1" w:accent2="accent2" w:accent3="accent3" w:accent4="accent4" w:accent5="accent5" w:accent6="accent6" w:hyperlink="hyperlink" w:followedHyperlink="followedHyperlink"/>
-  <w:doNotAutoCompressPictures/>
-  <w:decimalSymbol w:val="."/>
-  <w:listSeparator w:val=","/>
-  <w14:defaultImageDpi w14:val="300"/>
-</w:settings>
-</file>
-
-<file path=word/glossary/styles.xml><?xml version="1.0" encoding="utf-8"?>
-<w:styles xmlns:mc="http://schemas.openxmlformats.org/markup-compatibility/2006" xmlns:r="http://schemas.openxmlformats.org/officeDocument/2006/relationships" xmlns:w="http://schemas.openxmlformats.org/wordprocessingml/2006/main" xmlns:w14="http://schemas.microsoft.com/office/word/2010/wordml" mc:Ignorable="w14">
-  <w:docDefaults>
-    <w:rPrDefault>
-      <w:rPr>
-        <w:rFonts w:asciiTheme="minorHAnsi" w:eastAsiaTheme="minorEastAsia" w:hAnsiTheme="minorHAnsi" w:cstheme="minorBidi"/>
-        <w:sz w:val="24"/>
-        <w:szCs w:val="24"/>
-        <w:lang w:val="en-US" w:eastAsia="ja-JP" w:bidi="ar-SA"/>
-      </w:rPr>
-    </w:rPrDefault>
-    <w:pPrDefault/>
-  </w:docDefaults>
-  <w:latentStyles w:defLockedState="0" w:defUIPriority="99" w:defSemiHidden="1" w:defUnhideWhenUsed="1" w:defQFormat="0" w:count="276">
-    <w:lsdException w:name="Normal" w:semiHidden="0" w:uiPriority="0" w:unhideWhenUsed="0" w:qFormat="1"/>
-    <w:lsdException w:name="heading 1" w:semiHidden="0" w:uiPriority="9" w:unhideWhenUsed="0" w:qFormat="1"/>
-    <w:lsdException w:name="heading 2" w:uiPriority="9" w:qFormat="1"/>
-    <w:lsdException w:name="heading 3" w:uiPriority="9" w:qFormat="1"/>
-    <w:lsdException w:name="heading 4" w:uiPriority="9" w:qFormat="1"/>
-    <w:lsdException w:name="heading 5" w:uiPriority="9" w:qFormat="1"/>
-    <w:lsdException w:name="heading 6" w:uiPriority="9" w:qFormat="1"/>
-    <w:lsdException w:name="heading 7" w:uiPriority="9" w:qFormat="1"/>
-    <w:lsdException w:name="heading 8" w:uiPriority="9" w:qFormat="1"/>
-    <w:lsdException w:name="heading 9" w:uiPriority="9" w:qFormat="1"/>
-    <w:lsdException w:name="toc 1" w:uiPriority="39"/>
-    <w:lsdException w:name="toc 2" w:uiPriority="39"/>
-    <w:lsdException w:name="toc 3" w:uiPriority="39"/>
-    <w:lsdException w:name="toc 4" w:uiPriority="39"/>
-    <w:lsdException w:name="toc 5" w:uiPriority="39"/>
-    <w:lsdException w:name="toc 6" w:uiPriority="39"/>
-    <w:lsdException w:name="toc 7" w:uiPriority="39"/>
-    <w:lsdException w:name="toc 8" w:uiPriority="39"/>
-    <w:lsdException w:name="toc 9" w:uiPriority="39"/>
-    <w:lsdException w:name="caption" w:uiPriority="35" w:qFormat="1"/>
-    <w:lsdException w:name="Title" w:semiHidden="0" w:uiPriority="10" w:unhideWhenUsed="0" w:qFormat="1"/>
-    <w:lsdException w:name="Default Paragraph Font" w:uiPriority="1"/>
-    <w:lsdException w:name="Subtitle" w:semiHidden="0" w:uiPriority="11" w:unhideWhenUsed="0" w:qFormat="1"/>
-    <w:lsdException w:name="Strong" w:semiHidden="0" w:uiPriority="22" w:unhideWhenUsed="0" w:qFormat="1"/>
-    <w:lsdException w:name="Emphasis" w:semiHidden="0" w:uiPriority="20" w:unhideWhenUsed="0" w:qFormat="1"/>
-    <w:lsdException w:name="Table Grid" w:semiHidden="0" w:uiPriority="59" w:unhideWhenUsed="0"/>
-    <w:lsdException w:name="Placeholder Text" w:unhideWhenUsed="0"/>
-    <w:lsdException w:name="No Spacing" w:semiHidden="0" w:uiPriority="1" w:unhideWhenUsed="0" w:qFormat="1"/>
-    <w:lsdException w:name="Light Shading" w:semiHidden="0" w:uiPriority="60" w:unhideWhenUsed="0"/>
-    <w:lsdException w:name="Light List" w:semiHidden="0" w:uiPriority="61" w:unhideWhenUsed="0"/>
-    <w:lsdException w:name="Light Grid" w:semiHidden="0" w:uiPriority="62" w:unhideWhenUsed="0"/>
-    <w:lsdException w:name="Medium Shading 1" w:semiHidden="0" w:uiPriority="63" w:unhideWhenUsed="0"/>
-    <w:lsdException w:name="Medium Shading 2" w:semiHidden="0" w:uiPriority="64" w:unhideWhenUsed="0"/>
-    <w:lsdException w:name="Medium List 1" w:semiHidden="0" w:uiPriority="65" w:unhideWhenUsed="0"/>
-    <w:lsdException w:name="Medium List 2" w:semiHidden="0" w:uiPriority="66" w:unhideWhenUsed="0"/>
-    <w:lsdException w:name="Medium Grid 1" w:semiHidden="0" w:uiPriority="67" w:unhideWhenUsed="0"/>
-    <w:lsdException w:name="Medium Grid 2" w:semiHidden="0" w:uiPriority="68" w:unhideWhenUsed="0"/>
-    <w:lsdException w:name="Medium Grid 3" w:semiHidden="0" w:uiPriority="69" w:unhideWhenUsed="0"/>
-    <w:lsdException w:name="Dark List" w:semiHidden="0" w:uiPriority="70" w:unhideWhenUsed="0"/>
-    <w:lsdException w:name="Colorful Shading" w:semiHidden="0" w:uiPriority="71" w:unhideWhenUsed="0"/>
-    <w:lsdException w:name="Colorful List" w:semiHidden="0" w:uiPriority="72" w:unhideWhenUsed="0"/>
-    <w:lsdException w:name="Colorful Grid" w:semiHidden="0" w:uiPriority="73" w:unhideWhenUsed="0"/>
-    <w:lsdException w:name="Light Shading Accent 1" w:semiHidden="0" w:uiPriority="60" w:unhideWhenUsed="0"/>
-    <w:lsdException w:name="Light List Accent 1" w:semiHidden="0" w:uiPriority="61" w:unhideWhenUsed="0"/>
-    <w:lsdException w:name="Light Grid Accent 1" w:semiHidden="0" w:uiPriority="62" w:unhideWhenUsed="0"/>
-    <w:lsdException w:name="Medium Shading 1 Accent 1" w:semiHidden="0" w:uiPriority="63" w:unhideWhenUsed="0"/>
-    <w:lsdException w:name="Medium Shading 2 Accent 1" w:semiHidden="0" w:uiPriority="64" w:unhideWhenUsed="0"/>
-    <w:lsdException w:name="Medium List 1 Accent 1" w:semiHidden="0" w:uiPriority="65" w:unhideWhenUsed="0"/>
-    <w:lsdException w:name="Revision" w:unhideWhenUsed="0"/>
-    <w:lsdException w:name="List Paragraph" w:semiHidden="0" w:uiPriority="34" w:unhideWhenUsed="0" w:qFormat="1"/>
-    <w:lsdException w:name="Quote" w:semiHidden="0" w:uiPriority="29" w:unhideWhenUsed="0" w:qFormat="1"/>
-    <w:lsdException w:name="Intense Quote" w:semiHidden="0" w:uiPriority="30" w:unhideWhenUsed="0" w:qFormat="1"/>
-    <w:lsdException w:name="Medium List 2 Accent 1" w:semiHidden="0" w:uiPriority="66" w:unhideWhenUsed="0"/>
-    <w:lsdException w:name="Medium Grid 1 Accent 1" w:semiHidden="0" w:uiPriority="67" w:unhideWhenUsed="0"/>
-    <w:lsdException w:name="Medium Grid 2 Accent 1" w:semiHidden="0" w:uiPriority="68" w:unhideWhenUsed="0"/>
-    <w:lsdException w:name="Medium Grid 3 Accent 1" w:semiHidden="0" w:uiPriority="69" w:unhideWhenUsed="0"/>
-    <w:lsdException w:name="Dark List Accent 1" w:semiHidden="0" w:uiPriority="70" w:unhideWhenUsed="0"/>
-    <w:lsdException w:name="Colorful Shading Accent 1" w:semiHidden="0" w:uiPriority="71" w:unhideWhenUsed="0"/>
-    <w:lsdException w:name="Colorful List Accent 1" w:semiHidden="0" w:uiPriority="72" w:unhideWhenUsed="0"/>
-    <w:lsdException w:name="Colorful Grid Accent 1" w:semiHidden="0" w:uiPriority="73" w:unhideWhenUsed="0"/>
-    <w:lsdException w:name="Light Shading Accent 2" w:semiHidden="0" w:uiPriority="60" w:unhideWhenUsed="0"/>
-    <w:lsdException w:name="Light List Accent 2" w:semiHidden="0" w:uiPriority="61" w:unhideWhenUsed="0"/>
-    <w:lsdException w:name="Light Grid Accent 2" w:semiHidden="0" w:uiPriority="62" w:unhideWhenUsed="0"/>
-    <w:lsdException w:name="Medium Shading 1 Accent 2" w:semiHidden="0" w:uiPriority="63" w:unhideWhenUsed="0"/>
-    <w:lsdException w:name="Medium Shading 2 Accent 2" w:semiHidden="0" w:uiPriority="64" w:unhideWhenUsed="0"/>
-    <w:lsdException w:name="Medium List 1 Accent 2" w:semiHidden="0" w:uiPriority="65" w:unhideWhenUsed="0"/>
-    <w:lsdException w:name="Medium List 2 Accent 2" w:semiHidden="0" w:uiPriority="66" w:unhideWhenUsed="0"/>
-    <w:lsdException w:name="Medium Grid 1 Accent 2" w:semiHidden="0" w:uiPriority="67" w:unhideWhenUsed="0"/>
-    <w:lsdException w:name="Medium Grid 2 Accent 2" w:semiHidden="0" w:uiPriority="68" w:unhideWhenUsed="0"/>
-    <w:lsdException w:name="Medium Grid 3 Accent 2" w:semiHidden="0" w:uiPriority="69" w:unhideWhenUsed="0"/>
-    <w:lsdException w:name="Dark List Accent 2" w:semiHidden="0" w:uiPriority="70" w:unhideWhenUsed="0"/>
-    <w:lsdException w:name="Colorful Shading Accent 2" w:semiHidden="0" w:uiPriority="71" w:unhideWhenUsed="0"/>
-    <w:lsdException w:name="Colorful List Accent 2" w:semiHidden="0" w:uiPriority="72" w:unhideWhenUsed="0"/>
-    <w:lsdException w:name="Colorful Grid Accent 2" w:semiHidden="0" w:uiPriority="73" w:unhideWhenUsed="0"/>
-    <w:lsdException w:name="Light Shading Accent 3" w:semiHidden="0" w:uiPriority="60" w:unhideWhenUsed="0"/>
-    <w:lsdException w:name="Light List Accent 3" w:semiHidden="0" w:uiPriority="61" w:unhideWhenUsed="0"/>
-    <w:lsdException w:name="Light Grid Accent 3" w:semiHidden="0" w:uiPriority="62" w:unhideWhenUsed="0"/>
-    <w:lsdException w:name="Medium Shading 1 Accent 3" w:semiHidden="0" w:uiPriority="63" w:unhideWhenUsed="0"/>
-    <w:lsdException w:name="Medium Shading 2 Accent 3" w:semiHidden="0" w:uiPriority="64" w:unhideWhenUsed="0"/>
-    <w:lsdException w:name="Medium List 1 Accent 3" w:semiHidden="0" w:uiPriority="65" w:unhideWhenUsed="0"/>
-    <w:lsdException w:name="Medium List 2 Accent 3" w:semiHidden="0" w:uiPriority="66" w:unhideWhenUsed="0"/>
-    <w:lsdException w:name="Medium Grid 1 Accent 3" w:semiHidden="0" w:uiPriority="67" w:unhideWhenUsed="0"/>
-    <w:lsdException w:name="Medium Grid 2 Accent 3" w:semiHidden="0" w:uiPriority="68" w:unhideWhenUsed="0"/>
-    <w:lsdException w:name="Medium Grid 3 Accent 3" w:semiHidden="0" w:uiPriority="69" w:unhideWhenUsed="0"/>
-    <w:lsdException w:name="Dark List Accent 3" w:semiHidden="0" w:uiPriority="70" w:unhideWhenUsed="0"/>
-    <w:lsdException w:name="Colorful Shading Accent 3" w:semiHidden="0" w:uiPriority="71" w:unhideWhenUsed="0"/>
-    <w:lsdException w:name="Colorful List Accent 3" w:semiHidden="0" w:uiPriority="72" w:unhideWhenUsed="0"/>
-    <w:lsdException w:name="Colorful Grid Accent 3" w:semiHidden="0" w:uiPriority="73" w:unhideWhenUsed="0"/>
-    <w:lsdException w:name="Light Shading Accent 4" w:semiHidden="0" w:uiPriority="60" w:unhideWhenUsed="0"/>
-    <w:lsdException w:name="Light List Accent 4" w:semiHidden="0" w:uiPriority="61" w:unhideWhenUsed="0"/>
-    <w:lsdException w:name="Light Grid Accent 4" w:semiHidden="0" w:uiPriority="62" w:unhideWhenUsed="0"/>
-    <w:lsdException w:name="Medium Shading 1 Accent 4" w:semiHidden="0" w:uiPriority="63" w:unhideWhenUsed="0"/>
-    <w:lsdException w:name="Medium Shading 2 Accent 4" w:semiHidden="0" w:uiPriority="64" w:unhideWhenUsed="0"/>
-    <w:lsdException w:name="Medium List 1 Accent 4" w:semiHidden="0" w:uiPriority="65" w:unhideWhenUsed="0"/>
-    <w:lsdException w:name="Medium List 2 Accent 4" w:semiHidden="0" w:uiPriority="66" w:unhideWhenUsed="0"/>
-    <w:lsdException w:name="Medium Grid 1 Accent 4" w:semiHidden="0" w:uiPriority="67" w:unhideWhenUsed="0"/>
-    <w:lsdException w:name="Medium Grid 2 Accent 4" w:semiHidden="0" w:uiPriority="68" w:unhideWhenUsed="0"/>
-    <w:lsdException w:name="Medium Grid 3 Accent 4" w:semiHidden="0" w:uiPriority="69" w:unhideWhenUsed="0"/>
-    <w:lsdException w:name="Dark List Accent 4" w:semiHidden="0" w:uiPriority="70" w:unhideWhenUsed="0"/>
-    <w:lsdException w:name="Colorful Shading Accent 4" w:semiHidden="0" w:uiPriority="71" w:unhideWhenUsed="0"/>
-    <w:lsdException w:name="Colorful List Accent 4" w:semiHidden="0" w:uiPriority="72" w:unhideWhenUsed="0"/>
-    <w:lsdException w:name="Colorful Grid Accent 4" w:semiHidden="0" w:uiPriority="73" w:unhideWhenUsed="0"/>
-    <w:lsdException w:name="Light Shading Accent 5" w:semiHidden="0" w:uiPriority="60" w:unhideWhenUsed="0"/>
-    <w:lsdException w:name="Light List Accent 5" w:semiHidden="0" w:uiPriority="61" w:unhideWhenUsed="0"/>
-    <w:lsdException w:name="Light Grid Accent 5" w:semiHidden="0" w:uiPriority="62" w:unhideWhenUsed="0"/>
-    <w:lsdException w:name="Medium Shading 1 Accent 5" w:semiHidden="0" w:uiPriority="63" w:unhideWhenUsed="0"/>
-    <w:lsdException w:name="Medium Shading 2 Accent 5" w:semiHidden="0" w:uiPriority="64" w:unhideWhenUsed="0"/>
-    <w:lsdException w:name="Medium List 1 Accent 5" w:semiHidden="0" w:uiPriority="65" w:unhideWhenUsed="0"/>
-    <w:lsdException w:name="Medium List 2 Accent 5" w:semiHidden="0" w:uiPriority="66" w:unhideWhenUsed="0"/>
-    <w:lsdException w:name="Medium Grid 1 Accent 5" w:semiHidden="0" w:uiPriority="67" w:unhideWhenUsed="0"/>
-    <w:lsdException w:name="Medium Grid 2 Accent 5" w:semiHidden="0" w:uiPriority="68" w:unhideWhenUsed="0"/>
-    <w:lsdException w:name="Medium Grid 3 Accent 5" w:semiHidden="0" w:uiPriority="69" w:unhideWhenUsed="0"/>
-    <w:lsdException w:name="Dark List Accent 5" w:semiHidden="0" w:uiPriority="70" w:unhideWhenUsed="0"/>
-    <w:lsdException w:name="Colorful Shading Accent 5" w:semiHidden="0" w:uiPriority="71" w:unhideWhenUsed="0"/>
-    <w:lsdException w:name="Colorful List Accent 5" w:semiHidden="0" w:uiPriority="72" w:unhideWhenUsed="0"/>
-    <w:lsdException w:name="Colorful Grid Accent 5" w:semiHidden="0" w:uiPriority="73" w:unhideWhenUsed="0"/>
-    <w:lsdException w:name="Light Shading Accent 6" w:semiHidden="0" w:uiPriority="60" w:unhideWhenUsed="0"/>
-    <w:lsdException w:name="Light List Accent 6" w:semiHidden="0" w:uiPriority="61" w:unhideWhenUsed="0"/>
-    <w:lsdException w:name="Light Grid Accent 6" w:semiHidden="0" w:uiPriority="62" w:unhideWhenUsed="0"/>
-    <w:lsdException w:name="Medium Shading 1 Accent 6" w:semiHidden="0" w:uiPriority="63" w:unhideWhenUsed="0"/>
-    <w:lsdException w:name="Medium Shading 2 Accent 6" w:semiHidden="0" w:uiPriority="64" w:unhideWhenUsed="0"/>
-    <w:lsdException w:name="Medium List 1 Accent 6" w:semiHidden="0" w:uiPriority="65" w:unhideWhenUsed="0"/>
-    <w:lsdException w:name="Medium List 2 Accent 6" w:semiHidden="0" w:uiPriority="66" w:unhideWhenUsed="0"/>
-    <w:lsdException w:name="Medium Grid 1 Accent 6" w:semiHidden="0" w:uiPriority="67" w:unhideWhenUsed="0"/>
-    <w:lsdException w:name="Medium Grid 2 Accent 6" w:semiHidden="0" w:uiPriority="68" w:unhideWhenUsed="0"/>
-    <w:lsdException w:name="Medium Grid 3 Accent 6" w:semiHidden="0" w:uiPriority="69" w:unhideWhenUsed="0"/>
-    <w:lsdException w:name="Dark List Accent 6" w:semiHidden="0" w:uiPriority="70" w:unhideWhenUsed="0"/>
-    <w:lsdException w:name="Colorful Shading Accent 6" w:semiHidden="0" w:uiPriority="71" w:unhideWhenUsed="0"/>
-    <w:lsdException w:name="Colorful List Accent 6" w:semiHidden="0" w:uiPriority="72" w:unhideWhenUsed="0"/>
-    <w:lsdException w:name="Colorful Grid Accent 6" w:semiHidden="0" w:uiPriority="73" w:unhideWhenUsed="0"/>
-    <w:lsdException w:name="Subtle Emphasis" w:semiHidden="0" w:uiPriority="19" w:unhideWhenUsed="0" w:qFormat="1"/>
-    <w:lsdException w:name="Intense Emphasis" w:semiHidden="0" w:uiPriority="21" w:unhideWhenUsed="0" w:qFormat="1"/>
-    <w:lsdException w:name="Subtle Reference" w:semiHidden="0" w:uiPriority="31" w:unhideWhenUsed="0" w:qFormat="1"/>
-    <w:lsdException w:name="Intense Reference" w:semiHidden="0" w:uiPriority="32" w:unhideWhenUsed="0" w:qFormat="1"/>
-    <w:lsdException w:name="Book Title" w:semiHidden="0" w:uiPriority="33" w:unhideWhenUsed="0" w:qFormat="1"/>
-    <w:lsdException w:name="Bibliography" w:uiPriority="37"/>
-    <w:lsdException w:name="TOC Heading" w:uiPriority="39" w:qFormat="1"/>
-  </w:latentStyles>
-  <w:style w:type="paragraph" w:default="1" w:styleId="Normal">
-    <w:name w:val="Normal"/>
-    <w:qFormat/>
-  </w:style>
-  <w:style w:type="character" w:default="1" w:styleId="DefaultParagraphFont">
-    <w:name w:val="Default Paragraph Font"/>
-    <w:uiPriority w:val="1"/>
-    <w:semiHidden/>
-    <w:unhideWhenUsed/>
-  </w:style>
-  <w:style w:type="table" w:default="1" w:styleId="TableNormal">
-    <w:name w:val="Normal Table"/>
-    <w:uiPriority w:val="99"/>
-    <w:semiHidden/>
-    <w:unhideWhenUsed/>
-    <w:tblPr>
-      <w:tblInd w:w="0" w:type="dxa"/>
-      <w:tblCellMar>
-        <w:top w:w="0" w:type="dxa"/>
-        <w:left w:w="108" w:type="dxa"/>
-        <w:bottom w:w="0" w:type="dxa"/>
-        <w:right w:w="108" w:type="dxa"/>
-      </w:tblCellMar>
-    </w:tblPr>
-  </w:style>
-  <w:style w:type="numbering" w:default="1" w:styleId="NoList">
-    <w:name w:val="No List"/>
-    <w:uiPriority w:val="99"/>
-    <w:semiHidden/>
-    <w:unhideWhenUsed/>
-  </w:style>
-  <w:style w:type="character" w:styleId="PlaceholderText">
-    <w:name w:val="Placeholder Text"/>
-    <w:basedOn w:val="DefaultParagraphFont"/>
-    <w:uiPriority w:val="99"/>
-    <w:semiHidden/>
-    <w:rsid w:val="00ED5A45"/>
-    <w:rPr>
-      <w:color w:val="808080"/>
-    </w:rPr>
-  </w:style>
-</w:styles>
-</file>
-
-<file path=word/glossary/stylesWithEffects.xml><?xml version="1.0" encoding="utf-8"?>
-<w:styles xmlns:wpc="http://schemas.microsoft.com/office/word/2010/wordprocessingCanvas" xmlns:mo="http://schemas.microsoft.com/office/mac/office/2008/main" xmlns:mc="http://schemas.openxmlformats.org/markup-compatibility/2006" xmlns:mv="urn:schemas-microsoft-com:mac:vml" xmlns:o="urn:schemas-microsoft-com:office:office" xmlns:r="http://schemas.openxmlformats.org/officeDocument/2006/relationships" xmlns:m="http://schemas.openxmlformats.org/officeDocument/2006/math" xmlns:v="urn:schemas-microsoft-com:vml" xmlns:wp14="http://schemas.microsoft.com/office/word/2010/wordprocessingDrawing" xmlns:wp="http://schemas.openxmlformats.org/drawingml/2006/wordprocessingDrawing" xmlns:w10="urn:schemas-microsoft-com:office:word" xmlns:w="http://schemas.openxmlformats.org/wordprocessingml/2006/main" xmlns:w14="http://schemas.microsoft.com/office/word/2010/wordml" xmlns:wpg="http://schemas.microsoft.com/office/word/2010/wordprocessingGroup" xmlns:wpi="http://schemas.microsoft.com/office/word/2010/wordprocessingInk" xmlns:wne="http://schemas.microsoft.com/office/word/2006/wordml" xmlns:wps="http://schemas.microsoft.com/office/word/2010/wordprocessingShape" mc:Ignorable="w14 wp14">
-  <w:docDefaults>
-    <w:rPrDefault>
-      <w:rPr>
-        <w:rFonts w:asciiTheme="minorHAnsi" w:eastAsiaTheme="minorEastAsia" w:hAnsiTheme="minorHAnsi" w:cstheme="minorBidi"/>
-        <w:sz w:val="24"/>
-        <w:szCs w:val="24"/>
-        <w:lang w:val="en-US" w:eastAsia="ja-JP" w:bidi="ar-SA"/>
-      </w:rPr>
-    </w:rPrDefault>
-    <w:pPrDefault/>
-  </w:docDefaults>
-  <w:latentStyles w:defLockedState="0" w:defUIPriority="99" w:defSemiHidden="1" w:defUnhideWhenUsed="1" w:defQFormat="0" w:count="276">
-    <w:lsdException w:name="Normal" w:semiHidden="0" w:uiPriority="0" w:unhideWhenUsed="0" w:qFormat="1"/>
-    <w:lsdException w:name="heading 1" w:semiHidden="0" w:uiPriority="9" w:unhideWhenUsed="0" w:qFormat="1"/>
-    <w:lsdException w:name="heading 2" w:uiPriority="9" w:qFormat="1"/>
-    <w:lsdException w:name="heading 3" w:uiPriority="9" w:qFormat="1"/>
-    <w:lsdException w:name="heading 4" w:uiPriority="9" w:qFormat="1"/>
-    <w:lsdException w:name="heading 5" w:uiPriority="9" w:qFormat="1"/>
-    <w:lsdException w:name="heading 6" w:uiPriority="9" w:qFormat="1"/>
-    <w:lsdException w:name="heading 7" w:uiPriority="9" w:qFormat="1"/>
-    <w:lsdException w:name="heading 8" w:uiPriority="9" w:qFormat="1"/>
-    <w:lsdException w:name="heading 9" w:uiPriority="9" w:qFormat="1"/>
-    <w:lsdException w:name="toc 1" w:uiPriority="39"/>
-    <w:lsdException w:name="toc 2" w:uiPriority="39"/>
-    <w:lsdException w:name="toc 3" w:uiPriority="39"/>
-    <w:lsdException w:name="toc 4" w:uiPriority="39"/>
-    <w:lsdException w:name="toc 5" w:uiPriority="39"/>
-    <w:lsdException w:name="toc 6" w:uiPriority="39"/>
-    <w:lsdException w:name="toc 7" w:uiPriority="39"/>
-    <w:lsdException w:name="toc 8" w:uiPriority="39"/>
-    <w:lsdException w:name="toc 9" w:uiPriority="39"/>
-    <w:lsdException w:name="caption" w:uiPriority="35" w:qFormat="1"/>
-    <w:lsdException w:name="Title" w:semiHidden="0" w:uiPriority="10" w:unhideWhenUsed="0" w:qFormat="1"/>
-    <w:lsdException w:name="Default Paragraph Font" w:uiPriority="1"/>
-    <w:lsdException w:name="Subtitle" w:semiHidden="0" w:uiPriority="11" w:unhideWhenUsed="0" w:qFormat="1"/>
-    <w:lsdException w:name="Strong" w:semiHidden="0" w:uiPriority="22" w:unhideWhenUsed="0" w:qFormat="1"/>
-    <w:lsdException w:name="Emphasis" w:semiHidden="0" w:uiPriority="20" w:unhideWhenUsed="0" w:qFormat="1"/>
-    <w:lsdException w:name="Table Grid" w:semiHidden="0" w:uiPriority="59" w:unhideWhenUsed="0"/>
-    <w:lsdException w:name="Placeholder Text" w:unhideWhenUsed="0"/>
-    <w:lsdException w:name="No Spacing" w:semiHidden="0" w:uiPriority="1" w:unhideWhenUsed="0" w:qFormat="1"/>
-    <w:lsdException w:name="Light Shading" w:semiHidden="0" w:uiPriority="60" w:unhideWhenUsed="0"/>
-    <w:lsdException w:name="Light List" w:semiHidden="0" w:uiPriority="61" w:unhideWhenUsed="0"/>
-    <w:lsdException w:name="Light Grid" w:semiHidden="0" w:uiPriority="62" w:unhideWhenUsed="0"/>
-    <w:lsdException w:name="Medium Shading 1" w:semiHidden="0" w:uiPriority="63" w:unhideWhenUsed="0"/>
-    <w:lsdException w:name="Medium Shading 2" w:semiHidden="0" w:uiPriority="64" w:unhideWhenUsed="0"/>
-    <w:lsdException w:name="Medium List 1" w:semiHidden="0" w:uiPriority="65" w:unhideWhenUsed="0"/>
-    <w:lsdException w:name="Medium List 2" w:semiHidden="0" w:uiPriority="66" w:unhideWhenUsed="0"/>
-    <w:lsdException w:name="Medium Grid 1" w:semiHidden="0" w:uiPriority="67" w:unhideWhenUsed="0"/>
-    <w:lsdException w:name="Medium Grid 2" w:semiHidden="0" w:uiPriority="68" w:unhideWhenUsed="0"/>
-    <w:lsdException w:name="Medium Grid 3" w:semiHidden="0" w:uiPriority="69" w:unhideWhenUsed="0"/>
-    <w:lsdException w:name="Dark List" w:semiHidden="0" w:uiPriority="70" w:unhideWhenUsed="0"/>
-    <w:lsdException w:name="Colorful Shading" w:semiHidden="0" w:uiPriority="71" w:unhideWhenUsed="0"/>
-    <w:lsdException w:name="Colorful List" w:semiHidden="0" w:uiPriority="72" w:unhideWhenUsed="0"/>
-    <w:lsdException w:name="Colorful Grid" w:semiHidden="0" w:uiPriority="73" w:unhideWhenUsed="0"/>
-    <w:lsdException w:name="Light Shading Accent 1" w:semiHidden="0" w:uiPriority="60" w:unhideWhenUsed="0"/>
-    <w:lsdException w:name="Light List Accent 1" w:semiHidden="0" w:uiPriority="61" w:unhideWhenUsed="0"/>
-    <w:lsdException w:name="Light Grid Accent 1" w:semiHidden="0" w:uiPriority="62" w:unhideWhenUsed="0"/>
-    <w:lsdException w:name="Medium Shading 1 Accent 1" w:semiHidden="0" w:uiPriority="63" w:unhideWhenUsed="0"/>
-    <w:lsdException w:name="Medium Shading 2 Accent 1" w:semiHidden="0" w:uiPriority="64" w:unhideWhenUsed="0"/>
-    <w:lsdException w:name="Medium List 1 Accent 1" w:semiHidden="0" w:uiPriority="65" w:unhideWhenUsed="0"/>
-    <w:lsdException w:name="Revision" w:unhideWhenUsed="0"/>
-    <w:lsdException w:name="List Paragraph" w:semiHidden="0" w:uiPriority="34" w:unhideWhenUsed="0" w:qFormat="1"/>
-    <w:lsdException w:name="Quote" w:semiHidden="0" w:uiPriority="29" w:unhideWhenUsed="0" w:qFormat="1"/>
-    <w:lsdException w:name="Intense Quote" w:semiHidden="0" w:uiPriority="30" w:unhideWhenUsed="0" w:qFormat="1"/>
-    <w:lsdException w:name="Medium List 2 Accent 1" w:semiHidden="0" w:uiPriority="66" w:unhideWhenUsed="0"/>
-    <w:lsdException w:name="Medium Grid 1 Accent 1" w:semiHidden="0" w:uiPriority="67" w:unhideWhenUsed="0"/>
-    <w:lsdException w:name="Medium Grid 2 Accent 1" w:semiHidden="0" w:uiPriority="68" w:unhideWhenUsed="0"/>
-    <w:lsdException w:name="Medium Grid 3 Accent 1" w:semiHidden="0" w:uiPriority="69" w:unhideWhenUsed="0"/>
-    <w:lsdException w:name="Dark List Accent 1" w:semiHidden="0" w:uiPriority="70" w:unhideWhenUsed="0"/>
-    <w:lsdException w:name="Colorful Shading Accent 1" w:semiHidden="0" w:uiPriority="71" w:unhideWhenUsed="0"/>
-    <w:lsdException w:name="Colorful List Accent 1" w:semiHidden="0" w:uiPriority="72" w:unhideWhenUsed="0"/>
-    <w:lsdException w:name="Colorful Grid Accent 1" w:semiHidden="0" w:uiPriority="73" w:unhideWhenUsed="0"/>
-    <w:lsdException w:name="Light Shading Accent 2" w:semiHidden="0" w:uiPriority="60" w:unhideWhenUsed="0"/>
-    <w:lsdException w:name="Light List Accent 2" w:semiHidden="0" w:uiPriority="61" w:unhideWhenUsed="0"/>
-    <w:lsdException w:name="Light Grid Accent 2" w:semiHidden="0" w:uiPriority="62" w:unhideWhenUsed="0"/>
-    <w:lsdException w:name="Medium Shading 1 Accent 2" w:semiHidden="0" w:uiPriority="63" w:unhideWhenUsed="0"/>
-    <w:lsdException w:name="Medium Shading 2 Accent 2" w:semiHidden="0" w:uiPriority="64" w:unhideWhenUsed="0"/>
-    <w:lsdException w:name="Medium List 1 Accent 2" w:semiHidden="0" w:uiPriority="65" w:unhideWhenUsed="0"/>
-    <w:lsdException w:name="Medium List 2 Accent 2" w:semiHidden="0" w:uiPriority="66" w:unhideWhenUsed="0"/>
-    <w:lsdException w:name="Medium Grid 1 Accent 2" w:semiHidden="0" w:uiPriority="67" w:unhideWhenUsed="0"/>
-    <w:lsdException w:name="Medium Grid 2 Accent 2" w:semiHidden="0" w:uiPriority="68" w:unhideWhenUsed="0"/>
-    <w:lsdException w:name="Medium Grid 3 Accent 2" w:semiHidden="0" w:uiPriority="69" w:unhideWhenUsed="0"/>
-    <w:lsdException w:name="Dark List Accent 2" w:semiHidden="0" w:uiPriority="70" w:unhideWhenUsed="0"/>
-    <w:lsdException w:name="Colorful Shading Accent 2" w:semiHidden="0" w:uiPriority="71" w:unhideWhenUsed="0"/>
-    <w:lsdException w:name="Colorful List Accent 2" w:semiHidden="0" w:uiPriority="72" w:unhideWhenUsed="0"/>
-    <w:lsdException w:name="Colorful Grid Accent 2" w:semiHidden="0" w:uiPriority="73" w:unhideWhenUsed="0"/>
-    <w:lsdException w:name="Light Shading Accent 3" w:semiHidden="0" w:uiPriority="60" w:unhideWhenUsed="0"/>
-    <w:lsdException w:name="Light List Accent 3" w:semiHidden="0" w:uiPriority="61" w:unhideWhenUsed="0"/>
-    <w:lsdException w:name="Light Grid Accent 3" w:semiHidden="0" w:uiPriority="62" w:unhideWhenUsed="0"/>
-    <w:lsdException w:name="Medium Shading 1 Accent 3" w:semiHidden="0" w:uiPriority="63" w:unhideWhenUsed="0"/>
-    <w:lsdException w:name="Medium Shading 2 Accent 3" w:semiHidden="0" w:uiPriority="64" w:unhideWhenUsed="0"/>
-    <w:lsdException w:name="Medium List 1 Accent 3" w:semiHidden="0" w:uiPriority="65" w:unhideWhenUsed="0"/>
-    <w:lsdException w:name="Medium List 2 Accent 3" w:semiHidden="0" w:uiPriority="66" w:unhideWhenUsed="0"/>
-    <w:lsdException w:name="Medium Grid 1 Accent 3" w:semiHidden="0" w:uiPriority="67" w:unhideWhenUsed="0"/>
-    <w:lsdException w:name="Medium Grid 2 Accent 3" w:semiHidden="0" w:uiPriority="68" w:unhideWhenUsed="0"/>
-    <w:lsdException w:name="Medium Grid 3 Accent 3" w:semiHidden="0" w:uiPriority="69" w:unhideWhenUsed="0"/>
-    <w:lsdException w:name="Dark List Accent 3" w:semiHidden="0" w:uiPriority="70" w:unhideWhenUsed="0"/>
-    <w:lsdException w:name="Colorful Shading Accent 3" w:semiHidden="0" w:uiPriority="71" w:unhideWhenUsed="0"/>
-    <w:lsdException w:name="Colorful List Accent 3" w:semiHidden="0" w:uiPriority="72" w:unhideWhenUsed="0"/>
-    <w:lsdException w:name="Colorful Grid Accent 3" w:semiHidden="0" w:uiPriority="73" w:unhideWhenUsed="0"/>
-    <w:lsdException w:name="Light Shading Accent 4" w:semiHidden="0" w:uiPriority="60" w:unhideWhenUsed="0"/>
-    <w:lsdException w:name="Light List Accent 4" w:semiHidden="0" w:uiPriority="61" w:unhideWhenUsed="0"/>
-    <w:lsdException w:name="Light Grid Accent 4" w:semiHidden="0" w:uiPriority="62" w:unhideWhenUsed="0"/>
-    <w:lsdException w:name="Medium Shading 1 Accent 4" w:semiHidden="0" w:uiPriority="63" w:unhideWhenUsed="0"/>
-    <w:lsdException w:name="Medium Shading 2 Accent 4" w:semiHidden="0" w:uiPriority="64" w:unhideWhenUsed="0"/>
-    <w:lsdException w:name="Medium List 1 Accent 4" w:semiHidden="0" w:uiPriority="65" w:unhideWhenUsed="0"/>
-    <w:lsdException w:name="Medium List 2 Accent 4" w:semiHidden="0" w:uiPriority="66" w:unhideWhenUsed="0"/>
-    <w:lsdException w:name="Medium Grid 1 Accent 4" w:semiHidden="0" w:uiPriority="67" w:unhideWhenUsed="0"/>
-    <w:lsdException w:name="Medium Grid 2 Accent 4" w:semiHidden="0" w:uiPriority="68" w:unhideWhenUsed="0"/>
-    <w:lsdException w:name="Medium Grid 3 Accent 4" w:semiHidden="0" w:uiPriority="69" w:unhideWhenUsed="0"/>
-    <w:lsdException w:name="Dark List Accent 4" w:semiHidden="0" w:uiPriority="70" w:unhideWhenUsed="0"/>
-    <w:lsdException w:name="Colorful Shading Accent 4" w:semiHidden="0" w:uiPriority="71" w:unhideWhenUsed="0"/>
-    <w:lsdException w:name="Colorful List Accent 4" w:semiHidden="0" w:uiPriority="72" w:unhideWhenUsed="0"/>
-    <w:lsdException w:name="Colorful Grid Accent 4" w:semiHidden="0" w:uiPriority="73" w:unhideWhenUsed="0"/>
-    <w:lsdException w:name="Light Shading Accent 5" w:semiHidden="0" w:uiPriority="60" w:unhideWhenUsed="0"/>
-    <w:lsdException w:name="Light List Accent 5" w:semiHidden="0" w:uiPriority="61" w:unhideWhenUsed="0"/>
-    <w:lsdException w:name="Light Grid Accent 5" w:semiHidden="0" w:uiPriority="62" w:unhideWhenUsed="0"/>
-    <w:lsdException w:name="Medium Shading 1 Accent 5" w:semiHidden="0" w:uiPriority="63" w:unhideWhenUsed="0"/>
-    <w:lsdException w:name="Medium Shading 2 Accent 5" w:semiHidden="0" w:uiPriority="64" w:unhideWhenUsed="0"/>
-    <w:lsdException w:name="Medium List 1 Accent 5" w:semiHidden="0" w:uiPriority="65" w:unhideWhenUsed="0"/>
-    <w:lsdException w:name="Medium List 2 Accent 5" w:semiHidden="0" w:uiPriority="66" w:unhideWhenUsed="0"/>
-    <w:lsdException w:name="Medium Grid 1 Accent 5" w:semiHidden="0" w:uiPriority="67" w:unhideWhenUsed="0"/>
-    <w:lsdException w:name="Medium Grid 2 Accent 5" w:semiHidden="0" w:uiPriority="68" w:unhideWhenUsed="0"/>
-    <w:lsdException w:name="Medium Grid 3 Accent 5" w:semiHidden="0" w:uiPriority="69" w:unhideWhenUsed="0"/>
-    <w:lsdException w:name="Dark List Accent 5" w:semiHidden="0" w:uiPriority="70" w:unhideWhenUsed="0"/>
-    <w:lsdException w:name="Colorful Shading Accent 5" w:semiHidden="0" w:uiPriority="71" w:unhideWhenUsed="0"/>
-    <w:lsdException w:name="Colorful List Accent 5" w:semiHidden="0" w:uiPriority="72" w:unhideWhenUsed="0"/>
-    <w:lsdException w:name="Colorful Grid Accent 5" w:semiHidden="0" w:uiPriority="73" w:unhideWhenUsed="0"/>
-    <w:lsdException w:name="Light Shading Accent 6" w:semiHidden="0" w:uiPriority="60" w:unhideWhenUsed="0"/>
-    <w:lsdException w:name="Light List Accent 6" w:semiHidden="0" w:uiPriority="61" w:unhideWhenUsed="0"/>
-    <w:lsdException w:name="Light Grid Accent 6" w:semiHidden="0" w:uiPriority="62" w:unhideWhenUsed="0"/>
-    <w:lsdException w:name="Medium Shading 1 Accent 6" w:semiHidden="0" w:uiPriority="63" w:unhideWhenUsed="0"/>
-    <w:lsdException w:name="Medium Shading 2 Accent 6" w:semiHidden="0" w:uiPriority="64" w:unhideWhenUsed="0"/>
-    <w:lsdException w:name="Medium List 1 Accent 6" w:semiHidden="0" w:uiPriority="65" w:unhideWhenUsed="0"/>
-    <w:lsdException w:name="Medium List 2 Accent 6" w:semiHidden="0" w:uiPriority="66" w:unhideWhenUsed="0"/>
-    <w:lsdException w:name="Medium Grid 1 Accent 6" w:semiHidden="0" w:uiPriority="67" w:unhideWhenUsed="0"/>
-    <w:lsdException w:name="Medium Grid 2 Accent 6" w:semiHidden="0" w:uiPriority="68" w:unhideWhenUsed="0"/>
-    <w:lsdException w:name="Medium Grid 3 Accent 6" w:semiHidden="0" w:uiPriority="69" w:unhideWhenUsed="0"/>
-    <w:lsdException w:name="Dark List Accent 6" w:semiHidden="0" w:uiPriority="70" w:unhideWhenUsed="0"/>
-    <w:lsdException w:name="Colorful Shading Accent 6" w:semiHidden="0" w:uiPriority="71" w:unhideWhenUsed="0"/>
-    <w:lsdException w:name="Colorful List Accent 6" w:semiHidden="0" w:uiPriority="72" w:unhideWhenUsed="0"/>
-    <w:lsdException w:name="Colorful Grid Accent 6" w:semiHidden="0" w:uiPriority="73" w:unhideWhenUsed="0"/>
-    <w:lsdException w:name="Subtle Emphasis" w:semiHidden="0" w:uiPriority="19" w:unhideWhenUsed="0" w:qFormat="1"/>
-    <w:lsdException w:name="Intense Emphasis" w:semiHidden="0" w:uiPriority="21" w:unhideWhenUsed="0" w:qFormat="1"/>
-    <w:lsdException w:name="Subtle Reference" w:semiHidden="0" w:uiPriority="31" w:unhideWhenUsed="0" w:qFormat="1"/>
-    <w:lsdException w:name="Intense Reference" w:semiHidden="0" w:uiPriority="32" w:unhideWhenUsed="0" w:qFormat="1"/>
-    <w:lsdException w:name="Book Title" w:semiHidden="0" w:uiPriority="33" w:unhideWhenUsed="0" w:qFormat="1"/>
-    <w:lsdException w:name="Bibliography" w:uiPriority="37"/>
-    <w:lsdException w:name="TOC Heading" w:uiPriority="39" w:qFormat="1"/>
-  </w:latentStyles>
-  <w:style w:type="paragraph" w:default="1" w:styleId="Normal">
-    <w:name w:val="Normal"/>
-    <w:qFormat/>
-  </w:style>
-  <w:style w:type="character" w:default="1" w:styleId="DefaultParagraphFont">
-    <w:name w:val="Default Paragraph Font"/>
-    <w:uiPriority w:val="1"/>
-    <w:semiHidden/>
-    <w:unhideWhenUsed/>
-  </w:style>
-  <w:style w:type="table" w:default="1" w:styleId="TableNormal">
-    <w:name w:val="Normal Table"/>
-    <w:uiPriority w:val="99"/>
-    <w:semiHidden/>
-    <w:unhideWhenUsed/>
-    <w:tblPr>
-      <w:tblInd w:w="0" w:type="dxa"/>
-      <w:tblCellMar>
-        <w:top w:w="0" w:type="dxa"/>
-        <w:left w:w="108" w:type="dxa"/>
-        <w:bottom w:w="0" w:type="dxa"/>
-        <w:right w:w="108" w:type="dxa"/>
-      </w:tblCellMar>
-    </w:tblPr>
-  </w:style>
-  <w:style w:type="numbering" w:default="1" w:styleId="NoList">
-    <w:name w:val="No List"/>
-    <w:uiPriority w:val="99"/>
-    <w:semiHidden/>
-    <w:unhideWhenUsed/>
-  </w:style>
-  <w:style w:type="character" w:styleId="PlaceholderText">
-    <w:name w:val="Placeholder Text"/>
-    <w:basedOn w:val="DefaultParagraphFont"/>
-    <w:uiPriority w:val="99"/>
-    <w:semiHidden/>
-    <w:rsid w:val="00ED5A45"/>
-    <w:rPr>
-      <w:color w:val="808080"/>
-    </w:rPr>
-  </w:style>
-</w:styles>
-</file>
-
-<file path=word/glossary/webSettings.xml><?xml version="1.0" encoding="utf-8"?>
-<w:webSettings xmlns:mc="http://schemas.openxmlformats.org/markup-compatibility/2006" xmlns:r="http://schemas.openxmlformats.org/officeDocument/2006/relationships" xmlns:w="http://schemas.openxmlformats.org/wordprocessingml/2006/main" xmlns:w14="http://schemas.microsoft.com/office/word/2010/wordml" mc:Ignorable="w14">
-  <w:allowPNG/>
-  <w:doNotSaveAsSingleFile/>
-</w:webSettings>
-</file>
-
 <file path=word/theme/theme1.xml><?xml version="1.0" encoding="utf-8"?>
 <a:theme xmlns:a="http://schemas.openxmlformats.org/drawingml/2006/main" name="Office Theme">
   <a:themeElements>
@@ -16525,7 +16407,7 @@
 </file>
 
 <file path=customXml/itemProps1.xml><?xml version="1.0" encoding="utf-8"?>
-<ds:datastoreItem xmlns:ds="http://schemas.openxmlformats.org/officeDocument/2006/customXml" ds:itemID="{69C97B30-7880-374A-A3A6-BD6AAEF2EF74}">
+<ds:datastoreItem xmlns:ds="http://schemas.openxmlformats.org/officeDocument/2006/customXml" ds:itemID="{CA37DFEA-08FF-3444-B888-B898577D74EC}">
   <ds:schemaRefs>
     <ds:schemaRef ds:uri="http://schemas.openxmlformats.org/officeDocument/2006/bibliography"/>
   </ds:schemaRefs>

</xml_diff>